<commit_message>
WAN, IPV4, IPV6, SZEKESFEHERVAR
</commit_message>
<xml_diff>
--- a/Vajda-Papir_dokumentacio.docx
+++ b/Vajda-Papir_dokumentacio.docx
@@ -407,12 +407,9 @@
             <w:p>
               <w:pPr>
                 <w:pStyle w:val="TJ1"/>
-                <w:tabs>
-                  <w:tab w:val="right" w:leader="dot" w:pos="9062"/>
-                </w:tabs>
                 <w:rPr>
                   <w:rFonts w:asciiTheme="minorHAnsi" w:eastAsiaTheme="minorEastAsia" w:hAnsiTheme="minorHAnsi" w:cstheme="minorBidi"/>
-                  <w:noProof/>
+                  <w:color w:val="auto"/>
                   <w:sz w:val="22"/>
                   <w:szCs w:val="22"/>
                   <w:lang w:eastAsia="hu-HU"/>
@@ -427,62 +424,52 @@
               <w:r>
                 <w:fldChar w:fldCharType="separate"/>
               </w:r>
-              <w:hyperlink w:anchor="_Toc120476096" w:history="1">
+              <w:hyperlink w:anchor="_Toc121593535" w:history="1">
                 <w:r>
                   <w:rPr>
                     <w:rStyle w:val="Hiperhivatkozs"/>
                     <w:rFonts w:eastAsia="Times New Roman"/>
-                    <w:b/>
-                    <w:bCs/>
-                    <w:noProof/>
                     <w:lang w:eastAsia="hu-HU"/>
                   </w:rPr>
                   <w:t>Cégleírás</w:t>
                 </w:r>
                 <w:r>
                   <w:rPr>
-                    <w:noProof/>
                     <w:webHidden/>
                   </w:rPr>
                   <w:tab/>
                 </w:r>
                 <w:r>
                   <w:rPr>
-                    <w:noProof/>
                     <w:webHidden/>
                   </w:rPr>
                   <w:fldChar w:fldCharType="begin"/>
                 </w:r>
                 <w:r>
                   <w:rPr>
-                    <w:noProof/>
-                    <w:webHidden/>
-                  </w:rPr>
-                  <w:instrText xml:space="preserve"> PAGEREF _Toc120476096 \h </w:instrText>
-                </w:r>
-                <w:r>
-                  <w:rPr>
-                    <w:noProof/>
-                    <w:webHidden/>
-                  </w:rPr>
-                </w:r>
-                <w:r>
-                  <w:rPr>
-                    <w:noProof/>
+                    <w:webHidden/>
+                  </w:rPr>
+                  <w:instrText xml:space="preserve"> PAGEREF _Toc121593535 \h </w:instrText>
+                </w:r>
+                <w:r>
+                  <w:rPr>
+                    <w:webHidden/>
+                  </w:rPr>
+                </w:r>
+                <w:r>
+                  <w:rPr>
                     <w:webHidden/>
                   </w:rPr>
                   <w:fldChar w:fldCharType="separate"/>
                 </w:r>
                 <w:r>
                   <w:rPr>
-                    <w:noProof/>
                     <w:webHidden/>
                   </w:rPr>
                   <w:t>1</w:t>
                 </w:r>
                 <w:r>
                   <w:rPr>
-                    <w:noProof/>
                     <w:webHidden/>
                   </w:rPr>
                   <w:fldChar w:fldCharType="end"/>
@@ -492,72 +479,59 @@
             <w:p>
               <w:pPr>
                 <w:pStyle w:val="TJ1"/>
-                <w:tabs>
-                  <w:tab w:val="right" w:leader="dot" w:pos="9062"/>
-                </w:tabs>
                 <w:rPr>
                   <w:rFonts w:asciiTheme="minorHAnsi" w:eastAsiaTheme="minorEastAsia" w:hAnsiTheme="minorHAnsi" w:cstheme="minorBidi"/>
-                  <w:noProof/>
+                  <w:color w:val="auto"/>
                   <w:sz w:val="22"/>
                   <w:szCs w:val="22"/>
                   <w:lang w:eastAsia="hu-HU"/>
                 </w:rPr>
               </w:pPr>
-              <w:hyperlink w:anchor="_Toc120476097" w:history="1">
+              <w:hyperlink w:anchor="_Toc121593536" w:history="1">
                 <w:r>
                   <w:rPr>
                     <w:rStyle w:val="Hiperhivatkozs"/>
-                    <w:b/>
-                    <w:bCs/>
-                    <w:noProof/>
                     <w:lang w:eastAsia="hu-HU"/>
                   </w:rPr>
                   <w:t>Használt protokollok</w:t>
                 </w:r>
                 <w:r>
                   <w:rPr>
-                    <w:noProof/>
                     <w:webHidden/>
                   </w:rPr>
                   <w:tab/>
                 </w:r>
                 <w:r>
                   <w:rPr>
-                    <w:noProof/>
                     <w:webHidden/>
                   </w:rPr>
                   <w:fldChar w:fldCharType="begin"/>
                 </w:r>
                 <w:r>
                   <w:rPr>
-                    <w:noProof/>
-                    <w:webHidden/>
-                  </w:rPr>
-                  <w:instrText xml:space="preserve"> PAGEREF _Toc120476097 \h </w:instrText>
-                </w:r>
-                <w:r>
-                  <w:rPr>
-                    <w:noProof/>
-                    <w:webHidden/>
-                  </w:rPr>
-                </w:r>
-                <w:r>
-                  <w:rPr>
-                    <w:noProof/>
+                    <w:webHidden/>
+                  </w:rPr>
+                  <w:instrText xml:space="preserve"> PAGEREF _Toc121593536 \h </w:instrText>
+                </w:r>
+                <w:r>
+                  <w:rPr>
+                    <w:webHidden/>
+                  </w:rPr>
+                </w:r>
+                <w:r>
+                  <w:rPr>
                     <w:webHidden/>
                   </w:rPr>
                   <w:fldChar w:fldCharType="separate"/>
                 </w:r>
                 <w:r>
                   <w:rPr>
-                    <w:noProof/>
                     <w:webHidden/>
                   </w:rPr>
                   <w:t>1</w:t>
                 </w:r>
                 <w:r>
                   <w:rPr>
-                    <w:noProof/>
                     <w:webHidden/>
                   </w:rPr>
                   <w:fldChar w:fldCharType="end"/>
@@ -567,71 +541,57 @@
             <w:p>
               <w:pPr>
                 <w:pStyle w:val="TJ3"/>
-                <w:tabs>
-                  <w:tab w:val="right" w:leader="dot" w:pos="9062"/>
-                </w:tabs>
                 <w:rPr>
                   <w:rFonts w:asciiTheme="minorHAnsi" w:eastAsiaTheme="minorEastAsia" w:hAnsiTheme="minorHAnsi" w:cstheme="minorBidi"/>
-                  <w:noProof/>
                   <w:sz w:val="22"/>
                   <w:szCs w:val="22"/>
                   <w:lang w:eastAsia="hu-HU"/>
                 </w:rPr>
               </w:pPr>
-              <w:hyperlink w:anchor="_Toc120476098" w:history="1">
+              <w:hyperlink w:anchor="_Toc121593537" w:history="1">
                 <w:r>
                   <w:rPr>
                     <w:rStyle w:val="Hiperhivatkozs"/>
-                    <w:b/>
-                    <w:bCs/>
-                    <w:noProof/>
                   </w:rPr>
                   <w:t>Spanning Tree Protocol (Feszítőfa)</w:t>
                 </w:r>
                 <w:r>
                   <w:rPr>
-                    <w:noProof/>
                     <w:webHidden/>
                   </w:rPr>
                   <w:tab/>
                 </w:r>
                 <w:r>
                   <w:rPr>
-                    <w:noProof/>
                     <w:webHidden/>
                   </w:rPr>
                   <w:fldChar w:fldCharType="begin"/>
                 </w:r>
                 <w:r>
                   <w:rPr>
-                    <w:noProof/>
-                    <w:webHidden/>
-                  </w:rPr>
-                  <w:instrText xml:space="preserve"> PAGEREF _Toc120476098 \h </w:instrText>
-                </w:r>
-                <w:r>
-                  <w:rPr>
-                    <w:noProof/>
-                    <w:webHidden/>
-                  </w:rPr>
-                </w:r>
-                <w:r>
-                  <w:rPr>
-                    <w:noProof/>
+                    <w:webHidden/>
+                  </w:rPr>
+                  <w:instrText xml:space="preserve"> PAGEREF _Toc121593537 \h </w:instrText>
+                </w:r>
+                <w:r>
+                  <w:rPr>
+                    <w:webHidden/>
+                  </w:rPr>
+                </w:r>
+                <w:r>
+                  <w:rPr>
                     <w:webHidden/>
                   </w:rPr>
                   <w:fldChar w:fldCharType="separate"/>
                 </w:r>
                 <w:r>
                   <w:rPr>
-                    <w:noProof/>
                     <w:webHidden/>
                   </w:rPr>
                   <w:t>1</w:t>
                 </w:r>
                 <w:r>
                   <w:rPr>
-                    <w:noProof/>
                     <w:webHidden/>
                   </w:rPr>
                   <w:fldChar w:fldCharType="end"/>
@@ -641,71 +601,57 @@
             <w:p>
               <w:pPr>
                 <w:pStyle w:val="TJ3"/>
-                <w:tabs>
-                  <w:tab w:val="right" w:leader="dot" w:pos="9062"/>
-                </w:tabs>
                 <w:rPr>
                   <w:rFonts w:asciiTheme="minorHAnsi" w:eastAsiaTheme="minorEastAsia" w:hAnsiTheme="minorHAnsi" w:cstheme="minorBidi"/>
-                  <w:noProof/>
                   <w:sz w:val="22"/>
                   <w:szCs w:val="22"/>
                   <w:lang w:eastAsia="hu-HU"/>
                 </w:rPr>
               </w:pPr>
-              <w:hyperlink w:anchor="_Toc120476099" w:history="1">
+              <w:hyperlink w:anchor="_Toc121593538" w:history="1">
                 <w:r>
                   <w:rPr>
                     <w:rStyle w:val="Hiperhivatkozs"/>
-                    <w:b/>
-                    <w:bCs/>
-                    <w:noProof/>
                   </w:rPr>
                   <w:t>HSRP (Hot Standby Router Protocol)</w:t>
                 </w:r>
                 <w:r>
                   <w:rPr>
-                    <w:noProof/>
                     <w:webHidden/>
                   </w:rPr>
                   <w:tab/>
                 </w:r>
                 <w:r>
                   <w:rPr>
-                    <w:noProof/>
                     <w:webHidden/>
                   </w:rPr>
                   <w:fldChar w:fldCharType="begin"/>
                 </w:r>
                 <w:r>
                   <w:rPr>
-                    <w:noProof/>
-                    <w:webHidden/>
-                  </w:rPr>
-                  <w:instrText xml:space="preserve"> PAGEREF _Toc120476099 \h </w:instrText>
-                </w:r>
-                <w:r>
-                  <w:rPr>
-                    <w:noProof/>
-                    <w:webHidden/>
-                  </w:rPr>
-                </w:r>
-                <w:r>
-                  <w:rPr>
-                    <w:noProof/>
+                    <w:webHidden/>
+                  </w:rPr>
+                  <w:instrText xml:space="preserve"> PAGEREF _Toc121593538 \h </w:instrText>
+                </w:r>
+                <w:r>
+                  <w:rPr>
+                    <w:webHidden/>
+                  </w:rPr>
+                </w:r>
+                <w:r>
+                  <w:rPr>
                     <w:webHidden/>
                   </w:rPr>
                   <w:fldChar w:fldCharType="separate"/>
                 </w:r>
                 <w:r>
                   <w:rPr>
-                    <w:noProof/>
                     <w:webHidden/>
                   </w:rPr>
                   <w:t>2</w:t>
                 </w:r>
                 <w:r>
                   <w:rPr>
-                    <w:noProof/>
                     <w:webHidden/>
                   </w:rPr>
                   <w:fldChar w:fldCharType="end"/>
@@ -715,71 +661,57 @@
             <w:p>
               <w:pPr>
                 <w:pStyle w:val="TJ3"/>
-                <w:tabs>
-                  <w:tab w:val="right" w:leader="dot" w:pos="9062"/>
-                </w:tabs>
                 <w:rPr>
                   <w:rFonts w:asciiTheme="minorHAnsi" w:eastAsiaTheme="minorEastAsia" w:hAnsiTheme="minorHAnsi" w:cstheme="minorBidi"/>
-                  <w:noProof/>
                   <w:sz w:val="22"/>
                   <w:szCs w:val="22"/>
                   <w:lang w:eastAsia="hu-HU"/>
                 </w:rPr>
               </w:pPr>
-              <w:hyperlink w:anchor="_Toc120476100" w:history="1">
+              <w:hyperlink w:anchor="_Toc121593539" w:history="1">
                 <w:r>
                   <w:rPr>
                     <w:rStyle w:val="Hiperhivatkozs"/>
-                    <w:b/>
-                    <w:bCs/>
-                    <w:noProof/>
                   </w:rPr>
                   <w:t>DHCP (Dynamic Host Configuration Protocol)</w:t>
                 </w:r>
                 <w:r>
                   <w:rPr>
-                    <w:noProof/>
                     <w:webHidden/>
                   </w:rPr>
                   <w:tab/>
                 </w:r>
                 <w:r>
                   <w:rPr>
-                    <w:noProof/>
                     <w:webHidden/>
                   </w:rPr>
                   <w:fldChar w:fldCharType="begin"/>
                 </w:r>
                 <w:r>
                   <w:rPr>
-                    <w:noProof/>
-                    <w:webHidden/>
-                  </w:rPr>
-                  <w:instrText xml:space="preserve"> PAGEREF _Toc120476100 \h </w:instrText>
-                </w:r>
-                <w:r>
-                  <w:rPr>
-                    <w:noProof/>
-                    <w:webHidden/>
-                  </w:rPr>
-                </w:r>
-                <w:r>
-                  <w:rPr>
-                    <w:noProof/>
+                    <w:webHidden/>
+                  </w:rPr>
+                  <w:instrText xml:space="preserve"> PAGEREF _Toc121593539 \h </w:instrText>
+                </w:r>
+                <w:r>
+                  <w:rPr>
+                    <w:webHidden/>
+                  </w:rPr>
+                </w:r>
+                <w:r>
+                  <w:rPr>
                     <w:webHidden/>
                   </w:rPr>
                   <w:fldChar w:fldCharType="separate"/>
                 </w:r>
                 <w:r>
                   <w:rPr>
-                    <w:noProof/>
                     <w:webHidden/>
                   </w:rPr>
                   <w:t>2</w:t>
                 </w:r>
                 <w:r>
                   <w:rPr>
-                    <w:noProof/>
                     <w:webHidden/>
                   </w:rPr>
                   <w:fldChar w:fldCharType="end"/>
@@ -789,71 +721,57 @@
             <w:p>
               <w:pPr>
                 <w:pStyle w:val="TJ3"/>
-                <w:tabs>
-                  <w:tab w:val="right" w:leader="dot" w:pos="9062"/>
-                </w:tabs>
                 <w:rPr>
                   <w:rFonts w:asciiTheme="minorHAnsi" w:eastAsiaTheme="minorEastAsia" w:hAnsiTheme="minorHAnsi" w:cstheme="minorBidi"/>
-                  <w:noProof/>
                   <w:sz w:val="22"/>
                   <w:szCs w:val="22"/>
                   <w:lang w:eastAsia="hu-HU"/>
                 </w:rPr>
               </w:pPr>
-              <w:hyperlink w:anchor="_Toc120476101" w:history="1">
+              <w:hyperlink w:anchor="_Toc121593540" w:history="1">
                 <w:r>
                   <w:rPr>
                     <w:rStyle w:val="Hiperhivatkozs"/>
-                    <w:b/>
-                    <w:bCs/>
-                    <w:noProof/>
                   </w:rPr>
                   <w:t>OSPF (Open Shortest Path First)</w:t>
                 </w:r>
                 <w:r>
                   <w:rPr>
-                    <w:noProof/>
                     <w:webHidden/>
                   </w:rPr>
                   <w:tab/>
                 </w:r>
                 <w:r>
                   <w:rPr>
-                    <w:noProof/>
                     <w:webHidden/>
                   </w:rPr>
                   <w:fldChar w:fldCharType="begin"/>
                 </w:r>
                 <w:r>
                   <w:rPr>
-                    <w:noProof/>
-                    <w:webHidden/>
-                  </w:rPr>
-                  <w:instrText xml:space="preserve"> PAGEREF _Toc120476101 \h </w:instrText>
-                </w:r>
-                <w:r>
-                  <w:rPr>
-                    <w:noProof/>
-                    <w:webHidden/>
-                  </w:rPr>
-                </w:r>
-                <w:r>
-                  <w:rPr>
-                    <w:noProof/>
+                    <w:webHidden/>
+                  </w:rPr>
+                  <w:instrText xml:space="preserve"> PAGEREF _Toc121593540 \h </w:instrText>
+                </w:r>
+                <w:r>
+                  <w:rPr>
+                    <w:webHidden/>
+                  </w:rPr>
+                </w:r>
+                <w:r>
+                  <w:rPr>
                     <w:webHidden/>
                   </w:rPr>
                   <w:fldChar w:fldCharType="separate"/>
                 </w:r>
                 <w:r>
                   <w:rPr>
-                    <w:noProof/>
                     <w:webHidden/>
                   </w:rPr>
                   <w:t>3</w:t>
                 </w:r>
                 <w:r>
                   <w:rPr>
-                    <w:noProof/>
                     <w:webHidden/>
                   </w:rPr>
                   <w:fldChar w:fldCharType="end"/>
@@ -863,71 +781,57 @@
             <w:p>
               <w:pPr>
                 <w:pStyle w:val="TJ3"/>
-                <w:tabs>
-                  <w:tab w:val="right" w:leader="dot" w:pos="9062"/>
-                </w:tabs>
                 <w:rPr>
                   <w:rFonts w:asciiTheme="minorHAnsi" w:eastAsiaTheme="minorEastAsia" w:hAnsiTheme="minorHAnsi" w:cstheme="minorBidi"/>
-                  <w:noProof/>
                   <w:sz w:val="22"/>
                   <w:szCs w:val="22"/>
                   <w:lang w:eastAsia="hu-HU"/>
                 </w:rPr>
               </w:pPr>
-              <w:hyperlink w:anchor="_Toc120476102" w:history="1">
+              <w:hyperlink w:anchor="_Toc121593541" w:history="1">
                 <w:r>
                   <w:rPr>
                     <w:rStyle w:val="Hiperhivatkozs"/>
-                    <w:b/>
-                    <w:bCs/>
-                    <w:noProof/>
                   </w:rPr>
                   <w:t>VTP (Vlan Trunking Protocol)</w:t>
                 </w:r>
                 <w:r>
                   <w:rPr>
-                    <w:noProof/>
                     <w:webHidden/>
                   </w:rPr>
                   <w:tab/>
                 </w:r>
                 <w:r>
                   <w:rPr>
-                    <w:noProof/>
                     <w:webHidden/>
                   </w:rPr>
                   <w:fldChar w:fldCharType="begin"/>
                 </w:r>
                 <w:r>
                   <w:rPr>
-                    <w:noProof/>
-                    <w:webHidden/>
-                  </w:rPr>
-                  <w:instrText xml:space="preserve"> PAGEREF _Toc120476102 \h </w:instrText>
-                </w:r>
-                <w:r>
-                  <w:rPr>
-                    <w:noProof/>
-                    <w:webHidden/>
-                  </w:rPr>
-                </w:r>
-                <w:r>
-                  <w:rPr>
-                    <w:noProof/>
+                    <w:webHidden/>
+                  </w:rPr>
+                  <w:instrText xml:space="preserve"> PAGEREF _Toc121593541 \h </w:instrText>
+                </w:r>
+                <w:r>
+                  <w:rPr>
+                    <w:webHidden/>
+                  </w:rPr>
+                </w:r>
+                <w:r>
+                  <w:rPr>
                     <w:webHidden/>
                   </w:rPr>
                   <w:fldChar w:fldCharType="separate"/>
                 </w:r>
                 <w:r>
                   <w:rPr>
-                    <w:noProof/>
                     <w:webHidden/>
                   </w:rPr>
                   <w:t>3</w:t>
                 </w:r>
                 <w:r>
                   <w:rPr>
-                    <w:noProof/>
                     <w:webHidden/>
                   </w:rPr>
                   <w:fldChar w:fldCharType="end"/>
@@ -937,71 +841,118 @@
             <w:p>
               <w:pPr>
                 <w:pStyle w:val="TJ3"/>
-                <w:tabs>
-                  <w:tab w:val="right" w:leader="dot" w:pos="9062"/>
-                </w:tabs>
                 <w:rPr>
                   <w:rFonts w:asciiTheme="minorHAnsi" w:eastAsiaTheme="minorEastAsia" w:hAnsiTheme="minorHAnsi" w:cstheme="minorBidi"/>
-                  <w:noProof/>
                   <w:sz w:val="22"/>
                   <w:szCs w:val="22"/>
                   <w:lang w:eastAsia="hu-HU"/>
                 </w:rPr>
               </w:pPr>
-              <w:hyperlink w:anchor="_Toc120476103" w:history="1">
+              <w:hyperlink w:anchor="_Toc121593542" w:history="1">
                 <w:r>
                   <w:rPr>
                     <w:rStyle w:val="Hiperhivatkozs"/>
-                    <w:b/>
-                    <w:bCs/>
-                    <w:noProof/>
                   </w:rPr>
                   <w:t>Link Aggregation</w:t>
                 </w:r>
                 <w:r>
                   <w:rPr>
-                    <w:noProof/>
                     <w:webHidden/>
                   </w:rPr>
                   <w:tab/>
                 </w:r>
                 <w:r>
                   <w:rPr>
-                    <w:noProof/>
                     <w:webHidden/>
                   </w:rPr>
                   <w:fldChar w:fldCharType="begin"/>
                 </w:r>
                 <w:r>
                   <w:rPr>
-                    <w:noProof/>
-                    <w:webHidden/>
-                  </w:rPr>
-                  <w:instrText xml:space="preserve"> PAGEREF _Toc120476103 \h </w:instrText>
-                </w:r>
-                <w:r>
-                  <w:rPr>
-                    <w:noProof/>
-                    <w:webHidden/>
-                  </w:rPr>
-                </w:r>
-                <w:r>
-                  <w:rPr>
-                    <w:noProof/>
+                    <w:webHidden/>
+                  </w:rPr>
+                  <w:instrText xml:space="preserve"> PAGEREF _Toc121593542 \h </w:instrText>
+                </w:r>
+                <w:r>
+                  <w:rPr>
+                    <w:webHidden/>
+                  </w:rPr>
+                </w:r>
+                <w:r>
+                  <w:rPr>
                     <w:webHidden/>
                   </w:rPr>
                   <w:fldChar w:fldCharType="separate"/>
                 </w:r>
                 <w:r>
                   <w:rPr>
-                    <w:noProof/>
                     <w:webHidden/>
                   </w:rPr>
                   <w:t>4</w:t>
                 </w:r>
                 <w:r>
                   <w:rPr>
-                    <w:noProof/>
+                    <w:webHidden/>
+                  </w:rPr>
+                  <w:fldChar w:fldCharType="end"/>
+                </w:r>
+              </w:hyperlink>
+            </w:p>
+            <w:p>
+              <w:pPr>
+                <w:pStyle w:val="TJ3"/>
+                <w:rPr>
+                  <w:rFonts w:asciiTheme="minorHAnsi" w:eastAsiaTheme="minorEastAsia" w:hAnsiTheme="minorHAnsi" w:cstheme="minorBidi"/>
+                  <w:sz w:val="22"/>
+                  <w:szCs w:val="22"/>
+                  <w:lang w:eastAsia="hu-HU"/>
+                </w:rPr>
+              </w:pPr>
+              <w:hyperlink w:anchor="_Toc121593543" w:history="1">
+                <w:r>
+                  <w:rPr>
+                    <w:rStyle w:val="Hiperhivatkozs"/>
+                    <w:color w:val="000000" w:themeColor="text1"/>
+                  </w:rPr>
+                  <w:t>Vezeték nélküli hálózatok</w:t>
+                </w:r>
+                <w:r>
+                  <w:rPr>
+                    <w:webHidden/>
+                  </w:rPr>
+                  <w:tab/>
+                </w:r>
+                <w:r>
+                  <w:rPr>
+                    <w:webHidden/>
+                  </w:rPr>
+                  <w:fldChar w:fldCharType="begin"/>
+                </w:r>
+                <w:r>
+                  <w:rPr>
+                    <w:webHidden/>
+                  </w:rPr>
+                  <w:instrText xml:space="preserve"> PAGEREF _Toc121593543 \h </w:instrText>
+                </w:r>
+                <w:r>
+                  <w:rPr>
+                    <w:webHidden/>
+                  </w:rPr>
+                </w:r>
+                <w:r>
+                  <w:rPr>
+                    <w:webHidden/>
+                  </w:rPr>
+                  <w:fldChar w:fldCharType="separate"/>
+                </w:r>
+                <w:r>
+                  <w:rPr>
+                    <w:webHidden/>
+                  </w:rPr>
+                  <w:t>4</w:t>
+                </w:r>
+                <w:r>
+                  <w:rPr>
                     <w:webHidden/>
                   </w:rPr>
                   <w:fldChar w:fldCharType="end"/>
@@ -1011,72 +962,59 @@
             <w:p>
               <w:pPr>
                 <w:pStyle w:val="TJ1"/>
-                <w:tabs>
-                  <w:tab w:val="right" w:leader="dot" w:pos="9062"/>
-                </w:tabs>
                 <w:rPr>
                   <w:rFonts w:asciiTheme="minorHAnsi" w:eastAsiaTheme="minorEastAsia" w:hAnsiTheme="minorHAnsi" w:cstheme="minorBidi"/>
-                  <w:noProof/>
+                  <w:color w:val="auto"/>
                   <w:sz w:val="22"/>
                   <w:szCs w:val="22"/>
                   <w:lang w:eastAsia="hu-HU"/>
                 </w:rPr>
               </w:pPr>
-              <w:hyperlink w:anchor="_Toc120476104" w:history="1">
+              <w:hyperlink w:anchor="_Toc121593544" w:history="1">
                 <w:r>
                   <w:rPr>
                     <w:rStyle w:val="Hiperhivatkozs"/>
-                    <w:b/>
-                    <w:bCs/>
-                    <w:noProof/>
                     <w:lang w:eastAsia="hu-HU"/>
                   </w:rPr>
                   <w:t>Dunaföldvári telephely</w:t>
                 </w:r>
                 <w:r>
                   <w:rPr>
-                    <w:noProof/>
                     <w:webHidden/>
                   </w:rPr>
                   <w:tab/>
                 </w:r>
                 <w:r>
                   <w:rPr>
-                    <w:noProof/>
                     <w:webHidden/>
                   </w:rPr>
                   <w:fldChar w:fldCharType="begin"/>
                 </w:r>
                 <w:r>
                   <w:rPr>
-                    <w:noProof/>
-                    <w:webHidden/>
-                  </w:rPr>
-                  <w:instrText xml:space="preserve"> PAGEREF _Toc120476104 \h </w:instrText>
-                </w:r>
-                <w:r>
-                  <w:rPr>
-                    <w:noProof/>
-                    <w:webHidden/>
-                  </w:rPr>
-                </w:r>
-                <w:r>
-                  <w:rPr>
-                    <w:noProof/>
+                    <w:webHidden/>
+                  </w:rPr>
+                  <w:instrText xml:space="preserve"> PAGEREF _Toc121593544 \h </w:instrText>
+                </w:r>
+                <w:r>
+                  <w:rPr>
+                    <w:webHidden/>
+                  </w:rPr>
+                </w:r>
+                <w:r>
+                  <w:rPr>
                     <w:webHidden/>
                   </w:rPr>
                   <w:fldChar w:fldCharType="separate"/>
                 </w:r>
                 <w:r>
                   <w:rPr>
-                    <w:noProof/>
-                    <w:webHidden/>
-                  </w:rPr>
-                  <w:t>4</w:t>
-                </w:r>
-                <w:r>
-                  <w:rPr>
-                    <w:noProof/>
+                    <w:webHidden/>
+                  </w:rPr>
+                  <w:t>5</w:t>
+                </w:r>
+                <w:r>
+                  <w:rPr>
                     <w:webHidden/>
                   </w:rPr>
                   <w:fldChar w:fldCharType="end"/>
@@ -1097,7 +1035,7 @@
                   <w:lang w:eastAsia="hu-HU"/>
                 </w:rPr>
               </w:pPr>
-              <w:hyperlink w:anchor="_Toc120476105" w:history="1">
+              <w:hyperlink w:anchor="_Toc121593545" w:history="1">
                 <w:r>
                   <w:rPr>
                     <w:rStyle w:val="Hiperhivatkozs"/>
@@ -1146,7 +1084,7 @@
                     <w:noProof/>
                     <w:webHidden/>
                   </w:rPr>
-                  <w:instrText xml:space="preserve"> PAGEREF _Toc120476105 \h </w:instrText>
+                  <w:instrText xml:space="preserve"> PAGEREF _Toc121593545 \h </w:instrText>
                 </w:r>
                 <w:r>
                   <w:rPr>
@@ -1166,7 +1104,7 @@
                     <w:noProof/>
                     <w:webHidden/>
                   </w:rPr>
-                  <w:t>4</w:t>
+                  <w:t>5</w:t>
                 </w:r>
                 <w:r>
                   <w:rPr>
@@ -1191,7 +1129,7 @@
                   <w:lang w:eastAsia="hu-HU"/>
                 </w:rPr>
               </w:pPr>
-              <w:hyperlink w:anchor="_Toc120476106" w:history="1">
+              <w:hyperlink w:anchor="_Toc121593546" w:history="1">
                 <w:r>
                   <w:rPr>
                     <w:rStyle w:val="Hiperhivatkozs"/>
@@ -1220,7 +1158,7 @@
                     <w:noProof/>
                     <w:webHidden/>
                   </w:rPr>
-                  <w:instrText xml:space="preserve"> PAGEREF _Toc120476106 \h </w:instrText>
+                  <w:instrText xml:space="preserve"> PAGEREF _Toc121593546 \h </w:instrText>
                 </w:r>
                 <w:r>
                   <w:rPr>
@@ -1240,7 +1178,7 @@
                     <w:noProof/>
                     <w:webHidden/>
                   </w:rPr>
-                  <w:t>5</w:t>
+                  <w:t>6</w:t>
                 </w:r>
                 <w:r>
                   <w:rPr>
@@ -1265,7 +1203,7 @@
                   <w:lang w:eastAsia="hu-HU"/>
                 </w:rPr>
               </w:pPr>
-              <w:hyperlink w:anchor="_Toc120476107" w:history="1">
+              <w:hyperlink w:anchor="_Toc121593547" w:history="1">
                 <w:r>
                   <w:rPr>
                     <w:rStyle w:val="Hiperhivatkozs"/>
@@ -1294,7 +1232,7 @@
                     <w:noProof/>
                     <w:webHidden/>
                   </w:rPr>
-                  <w:instrText xml:space="preserve"> PAGEREF _Toc120476107 \h </w:instrText>
+                  <w:instrText xml:space="preserve"> PAGEREF _Toc121593547 \h </w:instrText>
                 </w:r>
                 <w:r>
                   <w:rPr>
@@ -1314,7 +1252,7 @@
                     <w:noProof/>
                     <w:webHidden/>
                   </w:rPr>
-                  <w:t>5</w:t>
+                  <w:t>6</w:t>
                 </w:r>
                 <w:r>
                   <w:rPr>
@@ -1339,7 +1277,7 @@
                   <w:lang w:eastAsia="hu-HU"/>
                 </w:rPr>
               </w:pPr>
-              <w:hyperlink w:anchor="_Toc120476108" w:history="1">
+              <w:hyperlink w:anchor="_Toc121593548" w:history="1">
                 <w:r>
                   <w:rPr>
                     <w:rStyle w:val="Hiperhivatkozs"/>
@@ -1368,7 +1306,7 @@
                     <w:noProof/>
                     <w:webHidden/>
                   </w:rPr>
-                  <w:instrText xml:space="preserve"> PAGEREF _Toc120476108 \h </w:instrText>
+                  <w:instrText xml:space="preserve"> PAGEREF _Toc121593548 \h </w:instrText>
                 </w:r>
                 <w:r>
                   <w:rPr>
@@ -1388,7 +1326,7 @@
                     <w:noProof/>
                     <w:webHidden/>
                   </w:rPr>
-                  <w:t>5</w:t>
+                  <w:t>6</w:t>
                 </w:r>
                 <w:r>
                   <w:rPr>
@@ -1413,7 +1351,7 @@
                   <w:lang w:eastAsia="hu-HU"/>
                 </w:rPr>
               </w:pPr>
-              <w:hyperlink w:anchor="_Toc120476109" w:history="1">
+              <w:hyperlink w:anchor="_Toc121593549" w:history="1">
                 <w:r>
                   <w:rPr>
                     <w:rStyle w:val="Hiperhivatkozs"/>
@@ -1442,7 +1380,7 @@
                     <w:noProof/>
                     <w:webHidden/>
                   </w:rPr>
-                  <w:instrText xml:space="preserve"> PAGEREF _Toc120476109 \h </w:instrText>
+                  <w:instrText xml:space="preserve"> PAGEREF _Toc121593549 \h </w:instrText>
                 </w:r>
                 <w:r>
                   <w:rPr>
@@ -1462,7 +1400,7 @@
                     <w:noProof/>
                     <w:webHidden/>
                   </w:rPr>
-                  <w:t>5</w:t>
+                  <w:t>6</w:t>
                 </w:r>
                 <w:r>
                   <w:rPr>
@@ -1487,7 +1425,7 @@
                   <w:lang w:eastAsia="hu-HU"/>
                 </w:rPr>
               </w:pPr>
-              <w:hyperlink w:anchor="_Toc120476110" w:history="1">
+              <w:hyperlink w:anchor="_Toc121593550" w:history="1">
                 <w:r>
                   <w:rPr>
                     <w:rStyle w:val="Hiperhivatkozs"/>
@@ -1516,7 +1454,7 @@
                     <w:noProof/>
                     <w:webHidden/>
                   </w:rPr>
-                  <w:instrText xml:space="preserve"> PAGEREF _Toc120476110 \h </w:instrText>
+                  <w:instrText xml:space="preserve"> PAGEREF _Toc121593550 \h </w:instrText>
                 </w:r>
                 <w:r>
                   <w:rPr>
@@ -1561,7 +1499,7 @@
                   <w:lang w:eastAsia="hu-HU"/>
                 </w:rPr>
               </w:pPr>
-              <w:hyperlink w:anchor="_Toc120476111" w:history="1">
+              <w:hyperlink w:anchor="_Toc121593551" w:history="1">
                 <w:r>
                   <w:rPr>
                     <w:rStyle w:val="Hiperhivatkozs"/>
@@ -1590,7 +1528,7 @@
                     <w:noProof/>
                     <w:webHidden/>
                   </w:rPr>
-                  <w:instrText xml:space="preserve"> PAGEREF _Toc120476111 \h </w:instrText>
+                  <w:instrText xml:space="preserve"> PAGEREF _Toc121593551 \h </w:instrText>
                 </w:r>
                 <w:r>
                   <w:rPr>
@@ -1624,20 +1562,140 @@
             <w:p>
               <w:pPr>
                 <w:pStyle w:val="TJ1"/>
+                <w:rPr>
+                  <w:rFonts w:asciiTheme="minorHAnsi" w:eastAsiaTheme="minorEastAsia" w:hAnsiTheme="minorHAnsi" w:cstheme="minorBidi"/>
+                  <w:sz w:val="22"/>
+                  <w:szCs w:val="22"/>
+                  <w:lang w:eastAsia="hu-HU"/>
+                </w:rPr>
+              </w:pPr>
+              <w:hyperlink w:anchor="_Toc121593552" w:history="1">
+                <w:r>
+                  <w:rPr>
+                    <w:rStyle w:val="Hiperhivatkozs"/>
+                    <w:color w:val="000000" w:themeColor="text1"/>
+                  </w:rPr>
+                  <w:t>Adatközpont (Felhő)</w:t>
+                </w:r>
+                <w:r>
+                  <w:rPr>
+                    <w:webHidden/>
+                  </w:rPr>
+                  <w:tab/>
+                </w:r>
+                <w:r>
+                  <w:rPr>
+                    <w:webHidden/>
+                  </w:rPr>
+                  <w:fldChar w:fldCharType="begin"/>
+                </w:r>
+                <w:r>
+                  <w:rPr>
+                    <w:webHidden/>
+                  </w:rPr>
+                  <w:instrText xml:space="preserve"> PAGEREF _Toc121593552 \h </w:instrText>
+                </w:r>
+                <w:r>
+                  <w:rPr>
+                    <w:webHidden/>
+                  </w:rPr>
+                </w:r>
+                <w:r>
+                  <w:rPr>
+                    <w:webHidden/>
+                  </w:rPr>
+                  <w:fldChar w:fldCharType="separate"/>
+                </w:r>
+                <w:r>
+                  <w:rPr>
+                    <w:webHidden/>
+                  </w:rPr>
+                  <w:t>7</w:t>
+                </w:r>
+                <w:r>
+                  <w:rPr>
+                    <w:webHidden/>
+                  </w:rPr>
+                  <w:fldChar w:fldCharType="end"/>
+                </w:r>
+              </w:hyperlink>
+            </w:p>
+            <w:p>
+              <w:pPr>
+                <w:pStyle w:val="TJ1"/>
+                <w:rPr>
+                  <w:rFonts w:asciiTheme="minorHAnsi" w:eastAsiaTheme="minorEastAsia" w:hAnsiTheme="minorHAnsi" w:cstheme="minorBidi"/>
+                  <w:color w:val="auto"/>
+                  <w:sz w:val="22"/>
+                  <w:szCs w:val="22"/>
+                  <w:lang w:eastAsia="hu-HU"/>
+                </w:rPr>
+              </w:pPr>
+              <w:hyperlink w:anchor="_Toc121593553" w:history="1">
+                <w:r>
+                  <w:rPr>
+                    <w:rStyle w:val="Hiperhivatkozs"/>
+                  </w:rPr>
+                  <w:t>Székesfehérvár Ügyfélközpont</w:t>
+                </w:r>
+                <w:r>
+                  <w:rPr>
+                    <w:webHidden/>
+                  </w:rPr>
+                  <w:tab/>
+                </w:r>
+                <w:r>
+                  <w:rPr>
+                    <w:webHidden/>
+                  </w:rPr>
+                  <w:fldChar w:fldCharType="begin"/>
+                </w:r>
+                <w:r>
+                  <w:rPr>
+                    <w:webHidden/>
+                  </w:rPr>
+                  <w:instrText xml:space="preserve"> PAGEREF _Toc121593553 \h </w:instrText>
+                </w:r>
+                <w:r>
+                  <w:rPr>
+                    <w:webHidden/>
+                  </w:rPr>
+                </w:r>
+                <w:r>
+                  <w:rPr>
+                    <w:webHidden/>
+                  </w:rPr>
+                  <w:fldChar w:fldCharType="separate"/>
+                </w:r>
+                <w:r>
+                  <w:rPr>
+                    <w:webHidden/>
+                  </w:rPr>
+                  <w:t>7</w:t>
+                </w:r>
+                <w:r>
+                  <w:rPr>
+                    <w:webHidden/>
+                  </w:rPr>
+                  <w:fldChar w:fldCharType="end"/>
+                </w:r>
+              </w:hyperlink>
+            </w:p>
+            <w:p>
+              <w:pPr>
+                <w:pStyle w:val="TJ2"/>
                 <w:tabs>
                   <w:tab w:val="right" w:leader="dot" w:pos="9062"/>
                 </w:tabs>
                 <w:rPr>
                   <w:rFonts w:asciiTheme="minorHAnsi" w:eastAsiaTheme="minorEastAsia" w:hAnsiTheme="minorHAnsi" w:cstheme="minorBidi"/>
-                  <w:b/>
-                  <w:bCs/>
                   <w:noProof/>
                   <w:sz w:val="22"/>
                   <w:szCs w:val="22"/>
                   <w:lang w:eastAsia="hu-HU"/>
                 </w:rPr>
               </w:pPr>
-              <w:hyperlink w:anchor="_Toc120476112" w:history="1">
+              <w:hyperlink w:anchor="_Toc121593554" w:history="1">
                 <w:r>
                   <w:rPr>
                     <w:rStyle w:val="Hiperhivatkozs"/>
@@ -1645,8 +1703,73 @@
                     <w:bCs/>
                     <w:noProof/>
                   </w:rPr>
-                  <w:t>Forrásjegy</w:t>
-                </w:r>
+                  <w:t>Székesfehérvár ügyfélszolgálat 1. épület</w:t>
+                </w:r>
+                <w:r>
+                  <w:rPr>
+                    <w:noProof/>
+                    <w:webHidden/>
+                  </w:rPr>
+                  <w:tab/>
+                </w:r>
+                <w:r>
+                  <w:rPr>
+                    <w:noProof/>
+                    <w:webHidden/>
+                  </w:rPr>
+                  <w:fldChar w:fldCharType="begin"/>
+                </w:r>
+                <w:r>
+                  <w:rPr>
+                    <w:noProof/>
+                    <w:webHidden/>
+                  </w:rPr>
+                  <w:instrText xml:space="preserve"> PAGEREF _Toc121593554 \h </w:instrText>
+                </w:r>
+                <w:r>
+                  <w:rPr>
+                    <w:noProof/>
+                    <w:webHidden/>
+                  </w:rPr>
+                </w:r>
+                <w:r>
+                  <w:rPr>
+                    <w:noProof/>
+                    <w:webHidden/>
+                  </w:rPr>
+                  <w:fldChar w:fldCharType="separate"/>
+                </w:r>
+                <w:r>
+                  <w:rPr>
+                    <w:noProof/>
+                    <w:webHidden/>
+                  </w:rPr>
+                  <w:t>7</w:t>
+                </w:r>
+                <w:r>
+                  <w:rPr>
+                    <w:noProof/>
+                    <w:webHidden/>
+                  </w:rPr>
+                  <w:fldChar w:fldCharType="end"/>
+                </w:r>
+              </w:hyperlink>
+            </w:p>
+            <w:p>
+              <w:pPr>
+                <w:pStyle w:val="TJ2"/>
+                <w:tabs>
+                  <w:tab w:val="right" w:leader="dot" w:pos="9062"/>
+                </w:tabs>
+                <w:rPr>
+                  <w:rFonts w:asciiTheme="minorHAnsi" w:eastAsiaTheme="minorEastAsia" w:hAnsiTheme="minorHAnsi" w:cstheme="minorBidi"/>
+                  <w:noProof/>
+                  <w:sz w:val="22"/>
+                  <w:szCs w:val="22"/>
+                  <w:lang w:eastAsia="hu-HU"/>
+                </w:rPr>
+              </w:pPr>
+              <w:hyperlink w:anchor="_Toc121593555" w:history="1">
                 <w:r>
                   <w:rPr>
                     <w:rStyle w:val="Hiperhivatkozs"/>
@@ -1654,75 +1777,113 @@
                     <w:bCs/>
                     <w:noProof/>
                   </w:rPr>
-                  <w:t>z</w:t>
-                </w:r>
+                  <w:t>Székesfehérvár ügyfélszolgálat 2. épület</w:t>
+                </w:r>
+                <w:r>
+                  <w:rPr>
+                    <w:noProof/>
+                    <w:webHidden/>
+                  </w:rPr>
+                  <w:tab/>
+                </w:r>
+                <w:r>
+                  <w:rPr>
+                    <w:noProof/>
+                    <w:webHidden/>
+                  </w:rPr>
+                  <w:fldChar w:fldCharType="begin"/>
+                </w:r>
+                <w:r>
+                  <w:rPr>
+                    <w:noProof/>
+                    <w:webHidden/>
+                  </w:rPr>
+                  <w:instrText xml:space="preserve"> PAGEREF _Toc121593555 \h </w:instrText>
+                </w:r>
+                <w:r>
+                  <w:rPr>
+                    <w:noProof/>
+                    <w:webHidden/>
+                  </w:rPr>
+                </w:r>
+                <w:r>
+                  <w:rPr>
+                    <w:noProof/>
+                    <w:webHidden/>
+                  </w:rPr>
+                  <w:fldChar w:fldCharType="separate"/>
+                </w:r>
+                <w:r>
+                  <w:rPr>
+                    <w:noProof/>
+                    <w:webHidden/>
+                  </w:rPr>
+                  <w:t>7</w:t>
+                </w:r>
+                <w:r>
+                  <w:rPr>
+                    <w:noProof/>
+                    <w:webHidden/>
+                  </w:rPr>
+                  <w:fldChar w:fldCharType="end"/>
+                </w:r>
+              </w:hyperlink>
+            </w:p>
+            <w:p>
+              <w:pPr>
+                <w:pStyle w:val="TJ1"/>
+                <w:rPr>
+                  <w:rFonts w:asciiTheme="minorHAnsi" w:eastAsiaTheme="minorEastAsia" w:hAnsiTheme="minorHAnsi" w:cstheme="minorBidi"/>
+                  <w:color w:val="auto"/>
+                  <w:sz w:val="22"/>
+                  <w:szCs w:val="22"/>
+                  <w:lang w:eastAsia="hu-HU"/>
+                </w:rPr>
+              </w:pPr>
+              <w:hyperlink w:anchor="_Toc121593556" w:history="1">
                 <w:r>
                   <w:rPr>
                     <w:rStyle w:val="Hiperhivatkozs"/>
-                    <w:b/>
-                    <w:bCs/>
-                    <w:noProof/>
-                  </w:rPr>
-                  <w:t>ék</w:t>
-                </w:r>
-                <w:r>
-                  <w:rPr>
-                    <w:b/>
-                    <w:bCs/>
-                    <w:noProof/>
+                  </w:rPr>
+                  <w:t>Forrásjegyzék</w:t>
+                </w:r>
+                <w:r>
+                  <w:rPr>
                     <w:webHidden/>
                   </w:rPr>
                   <w:tab/>
                 </w:r>
                 <w:r>
                   <w:rPr>
-                    <w:b/>
-                    <w:bCs/>
-                    <w:noProof/>
                     <w:webHidden/>
                   </w:rPr>
                   <w:fldChar w:fldCharType="begin"/>
                 </w:r>
                 <w:r>
                   <w:rPr>
-                    <w:b/>
-                    <w:bCs/>
-                    <w:noProof/>
-                    <w:webHidden/>
-                  </w:rPr>
-                  <w:instrText xml:space="preserve"> PAGEREF _Toc120476112 \h </w:instrText>
-                </w:r>
-                <w:r>
-                  <w:rPr>
-                    <w:b/>
-                    <w:bCs/>
-                    <w:noProof/>
-                    <w:webHidden/>
-                  </w:rPr>
-                </w:r>
-                <w:r>
-                  <w:rPr>
-                    <w:b/>
-                    <w:bCs/>
-                    <w:noProof/>
+                    <w:webHidden/>
+                  </w:rPr>
+                  <w:instrText xml:space="preserve"> PAGEREF _Toc121593556 \h </w:instrText>
+                </w:r>
+                <w:r>
+                  <w:rPr>
+                    <w:webHidden/>
+                  </w:rPr>
+                </w:r>
+                <w:r>
+                  <w:rPr>
                     <w:webHidden/>
                   </w:rPr>
                   <w:fldChar w:fldCharType="separate"/>
                 </w:r>
                 <w:r>
                   <w:rPr>
-                    <w:b/>
-                    <w:bCs/>
-                    <w:noProof/>
-                    <w:webHidden/>
-                  </w:rPr>
-                  <w:t>7</w:t>
-                </w:r>
-                <w:r>
-                  <w:rPr>
-                    <w:b/>
-                    <w:bCs/>
-                    <w:noProof/>
+                    <w:webHidden/>
+                  </w:rPr>
+                  <w:t>8</w:t>
+                </w:r>
+                <w:r>
+                  <w:rPr>
                     <w:webHidden/>
                   </w:rPr>
                   <w:fldChar w:fldCharType="end"/>
@@ -1766,7 +1927,7 @@
               <w:lang w:eastAsia="hu-HU"/>
             </w:rPr>
           </w:pPr>
-          <w:bookmarkStart w:id="0" w:name="_Toc120476096"/>
+          <w:bookmarkStart w:id="0" w:name="_Toc121593535"/>
           <w:r>
             <w:rPr>
               <w:rFonts w:ascii="Times New Roman" w:eastAsia="Times New Roman" w:hAnsi="Times New Roman" w:cs="Times New Roman"/>
@@ -2012,7 +2173,7 @@
               <w:lang w:eastAsia="hu-HU"/>
             </w:rPr>
           </w:pPr>
-          <w:bookmarkStart w:id="1" w:name="_Toc120476097"/>
+          <w:bookmarkStart w:id="1" w:name="_Toc121593536"/>
           <w:r>
             <w:rPr>
               <w:rFonts w:ascii="Times New Roman" w:hAnsi="Times New Roman" w:cs="Times New Roman"/>
@@ -2037,7 +2198,7 @@
               <w:szCs w:val="26"/>
             </w:rPr>
           </w:pPr>
-          <w:bookmarkStart w:id="2" w:name="_Toc120476098"/>
+          <w:bookmarkStart w:id="2" w:name="_Toc121593537"/>
           <w:proofErr w:type="spellStart"/>
           <w:r>
             <w:rPr>
@@ -2428,7 +2589,7 @@
               <w:szCs w:val="26"/>
             </w:rPr>
           </w:pPr>
-          <w:bookmarkStart w:id="3" w:name="_Toc120476099"/>
+          <w:bookmarkStart w:id="3" w:name="_Toc121593538"/>
           <w:r>
             <w:rPr>
               <w:rFonts w:ascii="Times New Roman" w:hAnsi="Times New Roman" w:cs="Times New Roman"/>
@@ -2571,7 +2732,7 @@
               <w:szCs w:val="26"/>
             </w:rPr>
           </w:pPr>
-          <w:bookmarkStart w:id="4" w:name="_Toc120476100"/>
+          <w:bookmarkStart w:id="4" w:name="_Toc121593539"/>
           <w:r>
             <w:rPr>
               <w:rFonts w:ascii="Times New Roman" w:hAnsi="Times New Roman" w:cs="Times New Roman"/>
@@ -2825,7 +2986,7 @@
               <w:szCs w:val="26"/>
             </w:rPr>
           </w:pPr>
-          <w:bookmarkStart w:id="5" w:name="_Toc120476101"/>
+          <w:bookmarkStart w:id="5" w:name="_Toc121593540"/>
           <w:r>
             <w:rPr>
               <w:rFonts w:ascii="Times New Roman" w:hAnsi="Times New Roman" w:cs="Times New Roman"/>
@@ -3060,7 +3221,7 @@
               <w:color w:val="2F5597"/>
             </w:rPr>
           </w:pPr>
-          <w:bookmarkStart w:id="6" w:name="_Toc120476102"/>
+          <w:bookmarkStart w:id="6" w:name="_Toc121593541"/>
           <w:r>
             <w:rPr>
               <w:rFonts w:ascii="Times New Roman" w:hAnsi="Times New Roman" w:cs="Times New Roman"/>
@@ -3272,7 +3433,7 @@
               <w:color w:val="2F5597"/>
             </w:rPr>
           </w:pPr>
-          <w:bookmarkStart w:id="7" w:name="_Toc120476103"/>
+          <w:bookmarkStart w:id="7" w:name="_Toc121593542"/>
           <w:r>
             <w:rPr>
               <w:rFonts w:ascii="Times New Roman" w:hAnsi="Times New Roman" w:cs="Times New Roman"/>
@@ -3495,6 +3656,500 @@
         </w:p>
         <w:p>
           <w:pPr>
+            <w:pStyle w:val="Cmsor3"/>
+            <w:ind w:left="284" w:firstLine="0"/>
+            <w:rPr>
+              <w:rFonts w:ascii="Times New Roman" w:hAnsi="Times New Roman" w:cs="Times New Roman"/>
+              <w:b/>
+              <w:bCs/>
+              <w:color w:val="2F5496" w:themeColor="accent1" w:themeShade="BF"/>
+            </w:rPr>
+          </w:pPr>
+          <w:bookmarkStart w:id="8" w:name="_Toc121593543"/>
+          <w:r>
+            <w:rPr>
+              <w:rFonts w:ascii="Times New Roman" w:hAnsi="Times New Roman" w:cs="Times New Roman"/>
+              <w:b/>
+              <w:bCs/>
+              <w:color w:val="2F5496" w:themeColor="accent1" w:themeShade="BF"/>
+            </w:rPr>
+            <w:t>Vezeték</w:t>
+          </w:r>
+          <w:r>
+            <w:rPr>
+              <w:rFonts w:ascii="Times New Roman" w:hAnsi="Times New Roman" w:cs="Times New Roman"/>
+              <w:b/>
+              <w:bCs/>
+              <w:color w:val="2F5496" w:themeColor="accent1" w:themeShade="BF"/>
+            </w:rPr>
+            <w:t xml:space="preserve"> </w:t>
+          </w:r>
+          <w:r>
+            <w:rPr>
+              <w:rFonts w:ascii="Times New Roman" w:hAnsi="Times New Roman" w:cs="Times New Roman"/>
+              <w:b/>
+              <w:bCs/>
+              <w:color w:val="2F5496" w:themeColor="accent1" w:themeShade="BF"/>
+            </w:rPr>
+            <w:t>nélküli hálózatok</w:t>
+          </w:r>
+          <w:bookmarkEnd w:id="8"/>
+        </w:p>
+        <w:p>
+          <w:pPr>
+            <w:ind w:left="142" w:firstLine="851"/>
+          </w:pPr>
+          <w:r>
+            <w:t xml:space="preserve">A vezeték nélküli hálózatok mobilitást, könnyebb hálózati elérést biztosítanak felhasználóiknak. </w:t>
+          </w:r>
+          <w:r>
+            <w:t>Egészen a kis, akár otthoni hálózatoktól, a</w:t>
+          </w:r>
+          <w:r>
+            <w:t xml:space="preserve">z </w:t>
+          </w:r>
+          <w:r>
+            <w:t>ipari nagyságú hálózatokig, mindenhol használatos.</w:t>
+          </w:r>
+          <w:r>
+            <w:t xml:space="preserve"> A mobilitásból fakadóan számos előnye van még a vezeték nélküli hálózatoknak, mint például a költséghatékonyság. Sokszor egyszerűbb egy vállalatnak az embereit költöztetni, mint az eszközeit.</w:t>
+          </w:r>
+        </w:p>
+        <w:p>
+          <w:pPr>
+            <w:ind w:left="142" w:firstLine="851"/>
+          </w:pPr>
+          <w:r>
+            <w:t>A vezeték nélküli kliensnek csatlakoznia kell egy vezeték nélküli forgalomirányítóhoz, hogy kommunikálni tudjanak a hálózaton.</w:t>
+          </w:r>
+          <w:r>
+            <w:t xml:space="preserve"> Ennek a folyamatnak</w:t>
+          </w:r>
+          <w:r>
+            <w:t xml:space="preserve"> három lépése van.</w:t>
+          </w:r>
+        </w:p>
+        <w:p>
+          <w:pPr>
+            <w:pStyle w:val="Listaszerbekezds"/>
+            <w:numPr>
+              <w:ilvl w:val="0"/>
+              <w:numId w:val="2"/>
+            </w:numPr>
+            <w:ind w:left="993" w:firstLine="0"/>
+          </w:pPr>
+          <w:r>
+            <w:t>A vezeték nélküli forgalomirányító felderítése</w:t>
+          </w:r>
+        </w:p>
+        <w:p>
+          <w:pPr>
+            <w:pStyle w:val="Listaszerbekezds"/>
+            <w:numPr>
+              <w:ilvl w:val="0"/>
+              <w:numId w:val="2"/>
+            </w:numPr>
+            <w:ind w:left="993" w:firstLine="0"/>
+          </w:pPr>
+          <w:r>
+            <w:t>A vezeték nélküli forgalomirányító hitelesítése</w:t>
+          </w:r>
+        </w:p>
+        <w:p>
+          <w:pPr>
+            <w:pStyle w:val="Listaszerbekezds"/>
+            <w:numPr>
+              <w:ilvl w:val="0"/>
+              <w:numId w:val="2"/>
+            </w:numPr>
+            <w:ind w:left="993" w:firstLine="0"/>
+          </w:pPr>
+          <w:r>
+            <w:t>A vezeték nélküli forgalomirányítóval való társulás</w:t>
+          </w:r>
+        </w:p>
+        <w:p>
+          <w:pPr>
+            <w:pStyle w:val="Listaszerbekezds"/>
+            <w:ind w:left="993" w:firstLine="0"/>
+          </w:pPr>
+        </w:p>
+        <w:p>
+          <w:pPr>
+            <w:pStyle w:val="Listaszerbekezds"/>
+            <w:ind w:left="284" w:firstLine="709"/>
+          </w:pPr>
+          <w:r>
+            <w:t xml:space="preserve">A csatlakozáskor megkell adnunk egyes paramétereket. Az SSID egy minimum 2 maximum 32 karakter hosszú egyedi azonosító a vezeték nélküli kliens számára. A csatorna beállításakor automatikusan vagy statikusan tudunk megadni frekvenciasávokat, amit az adattovábbításhoz fog használni a forgalomirányító. A </w:t>
+          </w:r>
+          <w:proofErr w:type="spellStart"/>
+          <w:r>
+            <w:t>Security</w:t>
+          </w:r>
+          <w:proofErr w:type="spellEnd"/>
+          <w:r>
+            <w:t xml:space="preserve"> </w:t>
+          </w:r>
+          <w:proofErr w:type="spellStart"/>
+          <w:r>
+            <w:t>mode</w:t>
+          </w:r>
+          <w:proofErr w:type="spellEnd"/>
+          <w:r>
+            <w:t xml:space="preserve"> a biztonsági beállításokat jelenti az eszközön, mint például WEP, WPA és a legelterjedtebb a WPA2.</w:t>
+          </w:r>
+          <w:r>
+            <w:t xml:space="preserve"> </w:t>
+          </w:r>
+          <w:r>
+            <w:lastRenderedPageBreak/>
+            <w:t xml:space="preserve">WPA2 -nél </w:t>
+          </w:r>
+          <w:proofErr w:type="spellStart"/>
+          <w:r>
+            <w:t>Encryption</w:t>
+          </w:r>
+          <w:proofErr w:type="spellEnd"/>
+          <w:r>
+            <w:t xml:space="preserve"> -t az-az titkosítást is kell választanunk. Illetve egy jelszót is kell megadnunk, amivel a klienst hitelesíti a forgalomirányító.</w:t>
+          </w:r>
+        </w:p>
+        <w:p>
+          <w:pPr>
+            <w:pStyle w:val="Cmsor3"/>
+            <w:ind w:left="142" w:firstLine="142"/>
+            <w:rPr>
+              <w:rFonts w:ascii="Times New Roman" w:hAnsi="Times New Roman" w:cs="Times New Roman"/>
+              <w:b/>
+              <w:bCs/>
+              <w:color w:val="2F5496" w:themeColor="accent1" w:themeShade="BF"/>
+            </w:rPr>
+          </w:pPr>
+          <w:r>
+            <w:rPr>
+              <w:rFonts w:ascii="Times New Roman" w:hAnsi="Times New Roman" w:cs="Times New Roman"/>
+              <w:b/>
+              <w:bCs/>
+              <w:color w:val="2F5496" w:themeColor="accent1" w:themeShade="BF"/>
+            </w:rPr>
+            <w:t xml:space="preserve">IPv4 </w:t>
+          </w:r>
+          <w:r>
+            <w:rPr>
+              <w:rFonts w:ascii="Times New Roman" w:hAnsi="Times New Roman" w:cs="Times New Roman"/>
+              <w:b/>
+              <w:bCs/>
+              <w:color w:val="2F5496" w:themeColor="accent1" w:themeShade="BF"/>
+            </w:rPr>
+            <w:t>c</w:t>
+          </w:r>
+          <w:r>
+            <w:rPr>
+              <w:rFonts w:ascii="Times New Roman" w:hAnsi="Times New Roman" w:cs="Times New Roman"/>
+              <w:b/>
+              <w:bCs/>
+              <w:color w:val="2F5496" w:themeColor="accent1" w:themeShade="BF"/>
+            </w:rPr>
+            <w:t>ím</w:t>
+          </w:r>
+        </w:p>
+        <w:p>
+          <w:pPr>
+            <w:ind w:left="284"/>
+          </w:pPr>
+          <w:r>
+            <w:t>Az IPv4 cím volt az IP első változata.</w:t>
+          </w:r>
+          <w:r>
+            <w:t xml:space="preserve"> Az OSI Modell hálózati rétegében kapott helyet. Feladata, hogy adatot továbbítson a hálózat végpontjai között.</w:t>
+          </w:r>
+          <w:r>
+            <w:t xml:space="preserve"> </w:t>
+          </w:r>
+        </w:p>
+        <w:p>
+          <w:pPr>
+            <w:ind w:left="284"/>
+          </w:pPr>
+          <w:r>
+            <w:t xml:space="preserve">Három fő típusba sorolhatóak, </w:t>
+          </w:r>
+          <w:proofErr w:type="spellStart"/>
+          <w:r>
+            <w:t>unicast</w:t>
+          </w:r>
+          <w:proofErr w:type="spellEnd"/>
+          <w:r>
+            <w:t xml:space="preserve">, </w:t>
+          </w:r>
+          <w:proofErr w:type="spellStart"/>
+          <w:proofErr w:type="gramStart"/>
+          <w:r>
+            <w:t>multicast</w:t>
+          </w:r>
+          <w:proofErr w:type="spellEnd"/>
+          <w:proofErr w:type="gramEnd"/>
+          <w:r>
+            <w:t xml:space="preserve"> illetve </w:t>
+          </w:r>
+          <w:proofErr w:type="spellStart"/>
+          <w:r>
+            <w:t>broadcast</w:t>
+          </w:r>
+          <w:proofErr w:type="spellEnd"/>
+          <w:r>
+            <w:t>. 32 bit hosszú, amit 4 oktettre lehet bontani. 4 darab 1 bájtos, az-az 0 és 255 közé eső, ponttal elválaszott számmal írjuk le az IPv4 -es címet.</w:t>
+          </w:r>
+        </w:p>
+        <w:p>
+          <w:pPr>
+            <w:ind w:left="284"/>
+          </w:pPr>
+          <w:r>
+            <w:t>Fő problémája volt, hogy nem számoltak a végességével. Hiába fejlesztettek ki több protokollt, mint például a VLSM, vagy a NAT, az elfogyását nem tudták megakadályozni. IPv6 cím befutása lett a végleges megoldás.</w:t>
+          </w:r>
+        </w:p>
+        <w:p>
+          <w:pPr>
+            <w:pStyle w:val="Cmsor3"/>
+            <w:ind w:left="284" w:firstLine="0"/>
+            <w:rPr>
+              <w:rFonts w:ascii="Times New Roman" w:hAnsi="Times New Roman" w:cs="Times New Roman"/>
+              <w:b/>
+              <w:bCs/>
+              <w:color w:val="2F5496" w:themeColor="accent1" w:themeShade="BF"/>
+            </w:rPr>
+          </w:pPr>
+          <w:r>
+            <w:rPr>
+              <w:rFonts w:ascii="Times New Roman" w:hAnsi="Times New Roman" w:cs="Times New Roman"/>
+              <w:b/>
+              <w:bCs/>
+              <w:color w:val="2F5496" w:themeColor="accent1" w:themeShade="BF"/>
+            </w:rPr>
+            <w:t>IPv6 cím</w:t>
+          </w:r>
+        </w:p>
+        <w:p>
+          <w:pPr>
+            <w:ind w:left="284"/>
+          </w:pPr>
+          <w:r>
+            <w:t xml:space="preserve">Az IPv6 cím az IPv4 címek elfogyása miatt jött létre. 128 bit hosszú, amit 8 részre tagolhatunk, ezek a </w:t>
+          </w:r>
+          <w:proofErr w:type="spellStart"/>
+          <w:r>
+            <w:t>hextetek</w:t>
+          </w:r>
+          <w:proofErr w:type="spellEnd"/>
+          <w:r>
+            <w:t>, amik egyenként 16 bitből állnak</w:t>
+          </w:r>
+          <w:r>
+            <w:t xml:space="preserve">. Tagolására kettőspontot használunk. 16 </w:t>
+          </w:r>
+          <w:proofErr w:type="spellStart"/>
+          <w:r>
+            <w:t>os</w:t>
+          </w:r>
+          <w:proofErr w:type="spellEnd"/>
+          <w:r>
+            <w:t xml:space="preserve"> számrendszert használ, amiből kifolyólag a </w:t>
+          </w:r>
+          <w:proofErr w:type="spellStart"/>
+          <w:r>
+            <w:t>hextetek</w:t>
+          </w:r>
+          <w:proofErr w:type="spellEnd"/>
+          <w:r>
+            <w:t xml:space="preserve"> </w:t>
+          </w:r>
+          <w:r>
+            <w:t xml:space="preserve">0-9 </w:t>
+          </w:r>
+          <w:proofErr w:type="gramStart"/>
+          <w:r>
+            <w:t>közötti</w:t>
+          </w:r>
+          <w:proofErr w:type="gramEnd"/>
+          <w:r>
+            <w:t xml:space="preserve"> illetve A-F közötti értéket </w:t>
+          </w:r>
+          <w:proofErr w:type="spellStart"/>
+          <w:r>
+            <w:t>vehetnel</w:t>
+          </w:r>
+          <w:proofErr w:type="spellEnd"/>
+          <w:r>
+            <w:t xml:space="preserve"> fel.</w:t>
+          </w:r>
+          <w:r>
+            <w:t xml:space="preserve"> </w:t>
+          </w:r>
+        </w:p>
+        <w:p>
+          <w:pPr>
+            <w:ind w:left="284"/>
+          </w:pPr>
+          <w:r>
+            <w:t>Mivel elődéhez képest sokkal hosszabb, így két rövidítési módszer jött létre.</w:t>
+          </w:r>
+        </w:p>
+        <w:p>
+          <w:pPr>
+            <w:pStyle w:val="Listaszerbekezds"/>
+            <w:numPr>
+              <w:ilvl w:val="0"/>
+              <w:numId w:val="3"/>
+            </w:numPr>
+          </w:pPr>
+          <w:r>
+            <w:t xml:space="preserve">I. A teljes, nullákból álló </w:t>
+          </w:r>
+          <w:proofErr w:type="spellStart"/>
+          <w:r>
+            <w:t>hextetek</w:t>
+          </w:r>
+          <w:proofErr w:type="spellEnd"/>
+          <w:r>
+            <w:t xml:space="preserve"> elhagyása, amit kettő darab kettősponttal jelölünk.</w:t>
+          </w:r>
+        </w:p>
+        <w:p>
+          <w:pPr>
+            <w:pStyle w:val="Listaszerbekezds"/>
+            <w:ind w:left="1571" w:firstLine="0"/>
+            <w:rPr>
+              <w:b/>
+              <w:bCs/>
+            </w:rPr>
+          </w:pPr>
+          <w:r>
+            <w:rPr>
+              <w:b/>
+              <w:bCs/>
+            </w:rPr>
+            <w:t>2001:0DB</w:t>
+          </w:r>
+          <w:proofErr w:type="gramStart"/>
+          <w:r>
+            <w:rPr>
+              <w:b/>
+              <w:bCs/>
+            </w:rPr>
+            <w:t>8:0000:FE</w:t>
+          </w:r>
+          <w:proofErr w:type="gramEnd"/>
+          <w:r>
+            <w:rPr>
+              <w:b/>
+              <w:bCs/>
+            </w:rPr>
+            <w:t>01</w:t>
+          </w:r>
+          <w:r>
+            <w:t xml:space="preserve"> esetén </w:t>
+          </w:r>
+          <w:r>
+            <w:rPr>
+              <w:b/>
+              <w:bCs/>
+            </w:rPr>
+            <w:t>2001:0DB8::FE01</w:t>
+          </w:r>
+        </w:p>
+        <w:p>
+          <w:pPr>
+            <w:pStyle w:val="Listaszerbekezds"/>
+            <w:numPr>
+              <w:ilvl w:val="0"/>
+              <w:numId w:val="3"/>
+            </w:numPr>
+          </w:pPr>
+          <w:r>
+            <w:t>II. A vezető nullák elhagyása.</w:t>
+          </w:r>
+        </w:p>
+        <w:p>
+          <w:pPr>
+            <w:pStyle w:val="Listaszerbekezds"/>
+            <w:ind w:left="1571" w:firstLine="0"/>
+            <w:rPr>
+              <w:b/>
+              <w:bCs/>
+            </w:rPr>
+          </w:pPr>
+          <w:r>
+            <w:rPr>
+              <w:b/>
+              <w:bCs/>
+            </w:rPr>
+            <w:t>2001:00</w:t>
+          </w:r>
+          <w:proofErr w:type="gramStart"/>
+          <w:r>
+            <w:rPr>
+              <w:b/>
+              <w:bCs/>
+            </w:rPr>
+            <w:t>DB:AC10:FE01</w:t>
+          </w:r>
+          <w:proofErr w:type="gramEnd"/>
+          <w:r>
+            <w:t xml:space="preserve"> esetén </w:t>
+          </w:r>
+          <w:r>
+            <w:rPr>
+              <w:b/>
+              <w:bCs/>
+            </w:rPr>
+            <w:t>2001:DB:AC10:FE01</w:t>
+          </w:r>
+        </w:p>
+        <w:p>
+          <w:pPr>
+            <w:ind w:left="284" w:firstLine="0"/>
+          </w:pPr>
+          <w:r>
+            <w:t>Az első módszer egy cím esetén csak egyszer használható, míg a második a módszer egy cím esetén többször is használható.</w:t>
+          </w:r>
+        </w:p>
+        <w:p>
+          <w:pPr>
+            <w:ind w:left="284"/>
+          </w:pPr>
+          <w:r>
+            <w:t xml:space="preserve">Három fő címtípusa van, az </w:t>
+          </w:r>
+          <w:proofErr w:type="spellStart"/>
+          <w:r>
+            <w:t>unicast</w:t>
+          </w:r>
+          <w:proofErr w:type="spellEnd"/>
+          <w:r>
+            <w:t xml:space="preserve">, a </w:t>
+          </w:r>
+          <w:proofErr w:type="spellStart"/>
+          <w:proofErr w:type="gramStart"/>
+          <w:r>
+            <w:t>multicast</w:t>
+          </w:r>
+          <w:proofErr w:type="spellEnd"/>
+          <w:proofErr w:type="gramEnd"/>
+          <w:r>
+            <w:t xml:space="preserve"> illetve az </w:t>
+          </w:r>
+          <w:proofErr w:type="spellStart"/>
+          <w:r>
+            <w:t>anycast</w:t>
+          </w:r>
+          <w:proofErr w:type="spellEnd"/>
+          <w:r>
+            <w:t>.</w:t>
+          </w:r>
+        </w:p>
+        <w:p>
+          <w:pPr>
             <w:ind w:left="0" w:firstLine="0"/>
             <w:jc w:val="center"/>
           </w:pPr>
@@ -3510,7 +4165,7 @@
               <w:lang w:eastAsia="hu-HU"/>
             </w:rPr>
           </w:pPr>
-          <w:bookmarkStart w:id="8" w:name="_Toc120476104"/>
+          <w:bookmarkStart w:id="9" w:name="_Toc121593544"/>
           <w:r>
             <w:rPr>
               <w:rFonts w:ascii="Times New Roman" w:hAnsi="Times New Roman" w:cs="Times New Roman"/>
@@ -3518,6 +4173,7 @@
               <w:bCs/>
               <w:lang w:eastAsia="hu-HU"/>
             </w:rPr>
+            <w:lastRenderedPageBreak/>
             <w:t>D</w:t>
           </w:r>
           <w:r>
@@ -3556,7 +4212,7 @@
             </w:rPr>
             <w:t xml:space="preserve"> telephely</w:t>
           </w:r>
-          <w:bookmarkEnd w:id="8"/>
+          <w:bookmarkEnd w:id="9"/>
         </w:p>
         <w:p>
           <w:pPr>
@@ -3572,7 +4228,7 @@
               <w:lang w:eastAsia="hu-HU"/>
             </w:rPr>
           </w:pPr>
-          <w:bookmarkStart w:id="9" w:name="_Toc120476105"/>
+          <w:bookmarkStart w:id="10" w:name="_Toc121593545"/>
           <w:r>
             <w:rPr>
               <w:rFonts w:ascii="Times New Roman" w:hAnsi="Times New Roman" w:cs="Times New Roman"/>
@@ -3607,7 +4263,7 @@
             </w:rPr>
             <w:t>)</w:t>
           </w:r>
-          <w:bookmarkEnd w:id="9"/>
+          <w:bookmarkEnd w:id="10"/>
         </w:p>
         <w:p>
           <w:pPr>
@@ -3949,7 +4605,6 @@
             <w:rPr>
               <w:lang w:eastAsia="hu-HU"/>
             </w:rPr>
-            <w:lastRenderedPageBreak/>
             <w:t xml:space="preserve">A </w:t>
           </w:r>
           <w:proofErr w:type="spellStart"/>
@@ -4213,7 +4868,7 @@
           <w:szCs w:val="28"/>
         </w:rPr>
       </w:pPr>
-      <w:bookmarkStart w:id="10" w:name="_Toc120476106"/>
+      <w:bookmarkStart w:id="11" w:name="_Toc121593546"/>
       <w:proofErr w:type="gramStart"/>
       <w:r>
         <w:rPr>
@@ -4256,7 +4911,7 @@
         </w:rPr>
         <w:t>)</w:t>
       </w:r>
-      <w:bookmarkEnd w:id="10"/>
+      <w:bookmarkEnd w:id="11"/>
     </w:p>
     <w:p>
       <w:pPr>
@@ -4269,7 +4924,11 @@
         <w:t xml:space="preserve"> és tárolása. </w:t>
       </w:r>
       <w:r>
-        <w:t>A beérkezett alapanyagot külön kóddal ellátott címkét kapnak és ez alapján tudják beazonosítani, hogy mikor és hová helyezték el a tekercseket.</w:t>
+        <w:t xml:space="preserve">A beérkezett alapanyagot külön kóddal </w:t>
+      </w:r>
+      <w:r>
+        <w:lastRenderedPageBreak/>
+        <w:t>ellátott címkét kapnak és ez alapján tudják beazonosítani, hogy mikor és hová helyezték el a tekercseket.</w:t>
       </w:r>
     </w:p>
     <w:p>
@@ -4284,7 +4943,7 @@
           <w:szCs w:val="28"/>
         </w:rPr>
       </w:pPr>
-      <w:bookmarkStart w:id="11" w:name="_Toc120476107"/>
+      <w:bookmarkStart w:id="12" w:name="_Toc121593547"/>
       <w:r>
         <w:rPr>
           <w:rFonts w:ascii="Times New Roman" w:hAnsi="Times New Roman" w:cs="Times New Roman"/>
@@ -4315,7 +4974,7 @@
         </w:rPr>
         <w:t>)</w:t>
       </w:r>
-      <w:bookmarkEnd w:id="11"/>
+      <w:bookmarkEnd w:id="12"/>
     </w:p>
     <w:p>
       <w:pPr>
@@ -4340,7 +4999,7 @@
           <w:szCs w:val="28"/>
         </w:rPr>
       </w:pPr>
-      <w:bookmarkStart w:id="12" w:name="_Toc120476108"/>
+      <w:bookmarkStart w:id="13" w:name="_Toc121593548"/>
       <w:r>
         <w:rPr>
           <w:rFonts w:ascii="Times New Roman" w:hAnsi="Times New Roman" w:cs="Times New Roman"/>
@@ -4371,7 +5030,7 @@
         </w:rPr>
         <w:t>)</w:t>
       </w:r>
-      <w:bookmarkEnd w:id="12"/>
+      <w:bookmarkEnd w:id="13"/>
     </w:p>
     <w:p>
       <w:pPr>
@@ -4399,7 +5058,7 @@
           <w:szCs w:val="28"/>
         </w:rPr>
       </w:pPr>
-      <w:bookmarkStart w:id="13" w:name="_Toc120476109"/>
+      <w:bookmarkStart w:id="14" w:name="_Toc121593549"/>
       <w:r>
         <w:rPr>
           <w:rFonts w:ascii="Times New Roman" w:hAnsi="Times New Roman" w:cs="Times New Roman"/>
@@ -4430,7 +5089,7 @@
         </w:rPr>
         <w:t>)</w:t>
       </w:r>
-      <w:bookmarkEnd w:id="13"/>
+      <w:bookmarkEnd w:id="14"/>
     </w:p>
     <w:p>
       <w:pPr>
@@ -4440,11 +5099,7 @@
         <w:t xml:space="preserve">A feltekercselt elkészített papír anyagokat itt tárolják el. </w:t>
       </w:r>
       <w:r>
-        <w:t xml:space="preserve">A sok tekercs, illetve fém gép miatt, sok az jel elől elárnyékolt rész, ezért jelerősítőket alkalmaznak sorokra, illetve </w:t>
-      </w:r>
-      <w:r>
-        <w:lastRenderedPageBreak/>
-        <w:t>folyosókra felosztva.</w:t>
+        <w:t>A sok tekercs, illetve fém gép miatt, sok az jel elől elárnyékolt rész, ezért jelerősítőket alkalmaznak sorokra, illetve folyosókra felosztva.</w:t>
       </w:r>
       <w:r>
         <w:t xml:space="preserve"> Mellőzhetetlen a kiváló jel, hiszen a rendszerezés megköveteli, hogy a tekercsek a megfelelő helyre legyenek regi</w:t>
@@ -4474,7 +5129,7 @@
           <w:szCs w:val="28"/>
         </w:rPr>
       </w:pPr>
-      <w:bookmarkStart w:id="14" w:name="_Toc120476110"/>
+      <w:bookmarkStart w:id="15" w:name="_Toc121593550"/>
       <w:r>
         <w:rPr>
           <w:rFonts w:ascii="Times New Roman" w:hAnsi="Times New Roman" w:cs="Times New Roman"/>
@@ -4485,7 +5140,7 @@
         </w:rPr>
         <w:t>E épületrész (Lila szín)</w:t>
       </w:r>
-      <w:bookmarkEnd w:id="14"/>
+      <w:bookmarkEnd w:id="15"/>
     </w:p>
     <w:p>
       <w:pPr>
@@ -4516,7 +5171,7 @@
           <w:szCs w:val="28"/>
         </w:rPr>
       </w:pPr>
-      <w:bookmarkStart w:id="15" w:name="_Toc120476111"/>
+      <w:bookmarkStart w:id="16" w:name="_Toc121593551"/>
       <w:r>
         <w:rPr>
           <w:rFonts w:ascii="Times New Roman" w:hAnsi="Times New Roman" w:cs="Times New Roman"/>
@@ -4527,7 +5182,7 @@
         </w:rPr>
         <w:t>F épületrész (Rózsaszín szín)</w:t>
       </w:r>
-      <w:bookmarkEnd w:id="15"/>
+      <w:bookmarkEnd w:id="16"/>
     </w:p>
     <w:p>
       <w:pPr>
@@ -4541,16 +5196,6 @@
       </w:r>
       <w:r>
         <w:t>A csomagolt termékek kapnak egy egyéni kódot, ami alapján be lehet azonosítani őket, illetve egyesével átesnek egy minőség-ellenőrzésen, amivel a cég felelősséget vállal a termékeire.</w:t>
-      </w:r>
-    </w:p>
-    <w:p>
-      <w:pPr>
-        <w:spacing w:line="259" w:lineRule="auto"/>
-        <w:ind w:left="0" w:firstLine="0"/>
-        <w:jc w:val="left"/>
-      </w:pPr>
-      <w:r>
-        <w:br w:type="page"/>
       </w:r>
     </w:p>
     <w:p>
@@ -4563,7 +5208,203 @@
           <w:bCs/>
         </w:rPr>
       </w:pPr>
-      <w:bookmarkStart w:id="16" w:name="_Toc120476112"/>
+      <w:bookmarkStart w:id="17" w:name="_Toc121593552"/>
+      <w:r>
+        <w:rPr>
+          <w:rFonts w:ascii="Times New Roman" w:hAnsi="Times New Roman" w:cs="Times New Roman"/>
+          <w:b/>
+          <w:bCs/>
+        </w:rPr>
+        <w:lastRenderedPageBreak/>
+        <w:t>Adatközpont (Felhő)</w:t>
+      </w:r>
+      <w:bookmarkEnd w:id="17"/>
+    </w:p>
+    <w:p>
+      <w:pPr>
+        <w:ind w:left="142"/>
+      </w:pPr>
+      <w:r>
+        <w:t>Az adatközpont területünk egy felhőben elhelyezett hálózat, amely az ISP1 hálózattal van kapcsolatban. Itt kapott helyet a</w:t>
+      </w:r>
+      <w:r>
+        <w:t xml:space="preserve"> Linux alapú WEB szerverünk. </w:t>
+      </w:r>
+    </w:p>
+    <w:p>
+      <w:pPr>
+        <w:pStyle w:val="Cmsor1"/>
+        <w:ind w:left="0" w:firstLine="142"/>
+        <w:rPr>
+          <w:rFonts w:ascii="Times New Roman" w:hAnsi="Times New Roman" w:cs="Times New Roman"/>
+          <w:b/>
+          <w:bCs/>
+        </w:rPr>
+      </w:pPr>
+      <w:bookmarkStart w:id="18" w:name="_Toc121593553"/>
+      <w:r>
+        <w:rPr>
+          <w:rFonts w:ascii="Times New Roman" w:hAnsi="Times New Roman" w:cs="Times New Roman"/>
+          <w:b/>
+          <w:bCs/>
+        </w:rPr>
+        <w:t>Székesfehérvár Ügyfélközpont</w:t>
+      </w:r>
+      <w:bookmarkEnd w:id="18"/>
+    </w:p>
+    <w:p>
+      <w:pPr>
+        <w:ind w:left="142"/>
+      </w:pPr>
+      <w:r>
+        <w:t xml:space="preserve">A Vajda Papír Székesfehérvári Ügyfélközpontja felel a beszállítókkal, illetve a viszonteladókkal való kommunikációért. </w:t>
+      </w:r>
+      <w:r>
+        <w:t xml:space="preserve">Az két épületben elhelyezett laptopok hozzáférési ponton keresztül kapják az internet elérést. </w:t>
+      </w:r>
+      <w:r>
+        <w:t xml:space="preserve">Emellett egy-egy irodai nyomtató is helyet kapott az épületekben. Az itt dolgozók bejelentkezési adataik, email címük az </w:t>
+      </w:r>
+      <w:r>
+        <w:t>épületekben</w:t>
+      </w:r>
+      <w:r>
+        <w:t xml:space="preserve"> elhelyezett </w:t>
+      </w:r>
+      <w:r>
+        <w:t>AD szerverek</w:t>
+      </w:r>
+      <w:r>
+        <w:t>en</w:t>
+      </w:r>
+      <w:r>
+        <w:t xml:space="preserve"> </w:t>
+      </w:r>
+      <w:r>
+        <w:t>lettek eltárolva</w:t>
+      </w:r>
+      <w:r>
+        <w:t>.</w:t>
+      </w:r>
+      <w:r>
+        <w:t xml:space="preserve"> A </w:t>
+      </w:r>
+      <w:proofErr w:type="spellStart"/>
+      <w:r>
+        <w:t>Primary</w:t>
+      </w:r>
+      <w:proofErr w:type="spellEnd"/>
+      <w:r>
+        <w:t xml:space="preserve"> szerver az 1. épületben míg a Backup szerver a 2. épületben kapott helyet.</w:t>
+      </w:r>
+      <w:r>
+        <w:t xml:space="preserve"> </w:t>
+      </w:r>
+    </w:p>
+    <w:p>
+      <w:pPr>
+        <w:pStyle w:val="Cmsor2"/>
+        <w:ind w:left="0" w:firstLine="142"/>
+        <w:rPr>
+          <w:rFonts w:ascii="Times New Roman" w:hAnsi="Times New Roman" w:cs="Times New Roman"/>
+          <w:b/>
+          <w:bCs/>
+        </w:rPr>
+      </w:pPr>
+      <w:bookmarkStart w:id="19" w:name="_Toc121593554"/>
+      <w:r>
+        <w:rPr>
+          <w:rFonts w:ascii="Times New Roman" w:hAnsi="Times New Roman" w:cs="Times New Roman"/>
+          <w:b/>
+          <w:bCs/>
+        </w:rPr>
+        <w:t>Székesfehérvár ügyfélszolgálat 1. épület</w:t>
+      </w:r>
+      <w:bookmarkEnd w:id="19"/>
+    </w:p>
+    <w:p>
+      <w:pPr>
+        <w:ind w:left="142" w:firstLine="142"/>
+      </w:pPr>
+      <w:r>
+        <w:tab/>
+        <w:t xml:space="preserve">Az </w:t>
+      </w:r>
+      <w:r>
+        <w:t>egyes</w:t>
+      </w:r>
+      <w:r>
+        <w:t xml:space="preserve"> számmal ellátott épület foglalkozik a beszállítókkal való kapcsolattartástért. Bármilyen import vagy export tevékenység</w:t>
+      </w:r>
+      <w:r>
+        <w:t xml:space="preserve">et az itt dolgozók egyeztetnek és beszélnek meg a külsős cégekkel. </w:t>
+      </w:r>
+    </w:p>
+    <w:p>
+      <w:pPr>
+        <w:pStyle w:val="Cmsor2"/>
+        <w:ind w:left="142" w:firstLine="0"/>
+        <w:rPr>
+          <w:rFonts w:ascii="Times New Roman" w:hAnsi="Times New Roman" w:cs="Times New Roman"/>
+          <w:b/>
+          <w:bCs/>
+        </w:rPr>
+      </w:pPr>
+      <w:bookmarkStart w:id="20" w:name="_Toc121593555"/>
+      <w:r>
+        <w:rPr>
+          <w:rFonts w:ascii="Times New Roman" w:hAnsi="Times New Roman" w:cs="Times New Roman"/>
+          <w:b/>
+          <w:bCs/>
+        </w:rPr>
+        <w:t>Székesfehérvár ügyfélszolgálat 2. épület</w:t>
+      </w:r>
+      <w:bookmarkEnd w:id="20"/>
+    </w:p>
+    <w:p>
+      <w:pPr>
+        <w:ind w:left="284" w:firstLine="425"/>
+      </w:pPr>
+      <w:r>
+        <w:t xml:space="preserve">A kettes számmal ellátott épület </w:t>
+      </w:r>
+      <w:r>
+        <w:t>felel</w:t>
+      </w:r>
+      <w:r>
+        <w:t xml:space="preserve"> a viszonteladókkal</w:t>
+      </w:r>
+      <w:r>
+        <w:t>, partnerekkel</w:t>
+      </w:r>
+      <w:r>
+        <w:t xml:space="preserve"> való kapcsolattartásért.</w:t>
+      </w:r>
+      <w:r>
+        <w:t xml:space="preserve"> Az itt dolgozóknak az üzleti megkereséseket továbbítása, kezelése, illetve a meglévő partnerekkel való kommunikáció lebonyolítása a feladatuk.</w:t>
+      </w:r>
+    </w:p>
+    <w:p>
+      <w:pPr>
+        <w:spacing w:line="259" w:lineRule="auto"/>
+        <w:ind w:left="0" w:firstLine="0"/>
+        <w:jc w:val="left"/>
+      </w:pPr>
+      <w:r>
+        <w:br w:type="page"/>
+      </w:r>
+    </w:p>
+    <w:p>
+      <w:pPr>
+        <w:pStyle w:val="Cmsor1"/>
+        <w:ind w:left="142" w:firstLine="0"/>
+        <w:rPr>
+          <w:rFonts w:ascii="Times New Roman" w:hAnsi="Times New Roman" w:cs="Times New Roman"/>
+          <w:b/>
+          <w:bCs/>
+        </w:rPr>
+      </w:pPr>
+      <w:bookmarkStart w:id="21" w:name="_Toc121593556"/>
       <w:r>
         <w:rPr>
           <w:rFonts w:ascii="Times New Roman" w:hAnsi="Times New Roman" w:cs="Times New Roman"/>
@@ -4573,7 +5414,7 @@
         <w:lastRenderedPageBreak/>
         <w:t>Forrásjegyzék</w:t>
       </w:r>
-      <w:bookmarkEnd w:id="16"/>
+      <w:bookmarkEnd w:id="21"/>
     </w:p>
     <w:p>
       <w:pPr>
@@ -4784,6 +5625,232 @@
 <file path=word/numbering.xml><?xml version="1.0" encoding="utf-8"?>
 <w:numbering xmlns:wpc="http://schemas.microsoft.com/office/word/2010/wordprocessingCanvas" xmlns:cx="http://schemas.microsoft.com/office/drawing/2014/chartex" xmlns:cx1="http://schemas.microsoft.com/office/drawing/2015/9/8/chartex" xmlns:cx2="http://schemas.microsoft.com/office/drawing/2015/10/21/chartex" xmlns:cx3="http://schemas.microsoft.com/office/drawing/2016/5/9/chartex" xmlns:cx4="http://schemas.microsoft.com/office/drawing/2016/5/10/chartex" xmlns:cx5="http://schemas.microsoft.com/office/drawing/2016/5/11/chartex" xmlns:cx6="http://schemas.microsoft.com/office/drawing/2016/5/12/chartex" xmlns:cx7="http://schemas.microsoft.com/office/drawing/2016/5/13/chartex" xmlns:cx8="http://schemas.microsoft.com/office/drawing/2016/5/14/chartex" xmlns:mc="http://schemas.openxmlformats.org/markup-compatibility/2006" xmlns:aink="http://schemas.microsoft.com/office/drawing/2016/ink" xmlns:am3d="http://schemas.microsoft.com/office/drawing/2017/model3d" xmlns:o="urn:schemas-microsoft-com:office:office" xmlns:r="http://schemas.openxmlformats.org/officeDocument/2006/relationships" xmlns:m="http://schemas.openxmlformats.org/officeDocument/2006/math" xmlns:v="urn:schemas-microsoft-com:vml" xmlns:wp14="http://schemas.microsoft.com/office/word/2010/wordprocessingDrawing" xmlns:wp="http://schemas.openxmlformats.org/drawingml/2006/wordprocessingDrawing" xmlns:w10="urn:schemas-microsoft-com:office:word" xmlns:w="http://schemas.openxmlformats.org/wordprocessingml/2006/main" xmlns:w14="http://schemas.microsoft.com/office/word/2010/wordml" xmlns:w15="http://schemas.microsoft.com/office/word/2012/wordml" xmlns:w16cex="http://schemas.microsoft.com/office/word/2018/wordml/cex" xmlns:w16cid="http://schemas.microsoft.com/office/word/2016/wordml/cid" xmlns:w16="http://schemas.microsoft.com/office/word/2018/wordml" xmlns:w16sdtdh="http://schemas.microsoft.com/office/word/2020/wordml/sdtdatahash" xmlns:w16se="http://schemas.microsoft.com/office/word/2015/wordml/symex" xmlns:wpg="http://schemas.microsoft.com/office/word/2010/wordprocessingGroup" xmlns:wpi="http://schemas.microsoft.com/office/word/2010/wordprocessingInk" xmlns:wne="http://schemas.microsoft.com/office/word/2006/wordml" xmlns:wps="http://schemas.microsoft.com/office/word/2010/wordprocessingShape" mc:Ignorable="w14 w15 w16se w16cid w16 w16cex w16sdtdh wp14">
   <w:abstractNum w:abstractNumId="0" w15:restartNumberingAfterBreak="0">
+    <w:nsid w:val="1F3F681A"/>
+    <w:multiLevelType w:val="hybridMultilevel"/>
+    <w:tmpl w:val="ED16E260"/>
+    <w:lvl w:ilvl="0" w:tplc="040E0001">
+      <w:start w:val="1"/>
+      <w:numFmt w:val="bullet"/>
+      <w:lvlText w:val=""/>
+      <w:lvlJc w:val="left"/>
+      <w:pPr>
+        <w:ind w:left="1713" w:hanging="360"/>
+      </w:pPr>
+      <w:rPr>
+        <w:rFonts w:ascii="Symbol" w:hAnsi="Symbol" w:hint="default"/>
+      </w:rPr>
+    </w:lvl>
+    <w:lvl w:ilvl="1" w:tplc="040E0003" w:tentative="1">
+      <w:start w:val="1"/>
+      <w:numFmt w:val="bullet"/>
+      <w:lvlText w:val="o"/>
+      <w:lvlJc w:val="left"/>
+      <w:pPr>
+        <w:ind w:left="2433" w:hanging="360"/>
+      </w:pPr>
+      <w:rPr>
+        <w:rFonts w:ascii="Courier New" w:hAnsi="Courier New" w:cs="Courier New" w:hint="default"/>
+      </w:rPr>
+    </w:lvl>
+    <w:lvl w:ilvl="2" w:tplc="040E0005" w:tentative="1">
+      <w:start w:val="1"/>
+      <w:numFmt w:val="bullet"/>
+      <w:lvlText w:val=""/>
+      <w:lvlJc w:val="left"/>
+      <w:pPr>
+        <w:ind w:left="3153" w:hanging="360"/>
+      </w:pPr>
+      <w:rPr>
+        <w:rFonts w:ascii="Wingdings" w:hAnsi="Wingdings" w:hint="default"/>
+      </w:rPr>
+    </w:lvl>
+    <w:lvl w:ilvl="3" w:tplc="040E0001" w:tentative="1">
+      <w:start w:val="1"/>
+      <w:numFmt w:val="bullet"/>
+      <w:lvlText w:val=""/>
+      <w:lvlJc w:val="left"/>
+      <w:pPr>
+        <w:ind w:left="3873" w:hanging="360"/>
+      </w:pPr>
+      <w:rPr>
+        <w:rFonts w:ascii="Symbol" w:hAnsi="Symbol" w:hint="default"/>
+      </w:rPr>
+    </w:lvl>
+    <w:lvl w:ilvl="4" w:tplc="040E0003" w:tentative="1">
+      <w:start w:val="1"/>
+      <w:numFmt w:val="bullet"/>
+      <w:lvlText w:val="o"/>
+      <w:lvlJc w:val="left"/>
+      <w:pPr>
+        <w:ind w:left="4593" w:hanging="360"/>
+      </w:pPr>
+      <w:rPr>
+        <w:rFonts w:ascii="Courier New" w:hAnsi="Courier New" w:cs="Courier New" w:hint="default"/>
+      </w:rPr>
+    </w:lvl>
+    <w:lvl w:ilvl="5" w:tplc="040E0005" w:tentative="1">
+      <w:start w:val="1"/>
+      <w:numFmt w:val="bullet"/>
+      <w:lvlText w:val=""/>
+      <w:lvlJc w:val="left"/>
+      <w:pPr>
+        <w:ind w:left="5313" w:hanging="360"/>
+      </w:pPr>
+      <w:rPr>
+        <w:rFonts w:ascii="Wingdings" w:hAnsi="Wingdings" w:hint="default"/>
+      </w:rPr>
+    </w:lvl>
+    <w:lvl w:ilvl="6" w:tplc="040E0001" w:tentative="1">
+      <w:start w:val="1"/>
+      <w:numFmt w:val="bullet"/>
+      <w:lvlText w:val=""/>
+      <w:lvlJc w:val="left"/>
+      <w:pPr>
+        <w:ind w:left="6033" w:hanging="360"/>
+      </w:pPr>
+      <w:rPr>
+        <w:rFonts w:ascii="Symbol" w:hAnsi="Symbol" w:hint="default"/>
+      </w:rPr>
+    </w:lvl>
+    <w:lvl w:ilvl="7" w:tplc="040E0003" w:tentative="1">
+      <w:start w:val="1"/>
+      <w:numFmt w:val="bullet"/>
+      <w:lvlText w:val="o"/>
+      <w:lvlJc w:val="left"/>
+      <w:pPr>
+        <w:ind w:left="6753" w:hanging="360"/>
+      </w:pPr>
+      <w:rPr>
+        <w:rFonts w:ascii="Courier New" w:hAnsi="Courier New" w:cs="Courier New" w:hint="default"/>
+      </w:rPr>
+    </w:lvl>
+    <w:lvl w:ilvl="8" w:tplc="040E0005" w:tentative="1">
+      <w:start w:val="1"/>
+      <w:numFmt w:val="bullet"/>
+      <w:lvlText w:val=""/>
+      <w:lvlJc w:val="left"/>
+      <w:pPr>
+        <w:ind w:left="7473" w:hanging="360"/>
+      </w:pPr>
+      <w:rPr>
+        <w:rFonts w:ascii="Wingdings" w:hAnsi="Wingdings" w:hint="default"/>
+      </w:rPr>
+    </w:lvl>
+  </w:abstractNum>
+  <w:abstractNum w:abstractNumId="1" w15:restartNumberingAfterBreak="0">
+    <w:nsid w:val="26CC15D6"/>
+    <w:multiLevelType w:val="hybridMultilevel"/>
+    <w:tmpl w:val="CEAADD72"/>
+    <w:lvl w:ilvl="0" w:tplc="040E0001">
+      <w:start w:val="1"/>
+      <w:numFmt w:val="bullet"/>
+      <w:lvlText w:val=""/>
+      <w:lvlJc w:val="left"/>
+      <w:pPr>
+        <w:ind w:left="1571" w:hanging="360"/>
+      </w:pPr>
+      <w:rPr>
+        <w:rFonts w:ascii="Symbol" w:hAnsi="Symbol" w:hint="default"/>
+      </w:rPr>
+    </w:lvl>
+    <w:lvl w:ilvl="1" w:tplc="040E0003" w:tentative="1">
+      <w:start w:val="1"/>
+      <w:numFmt w:val="bullet"/>
+      <w:lvlText w:val="o"/>
+      <w:lvlJc w:val="left"/>
+      <w:pPr>
+        <w:ind w:left="2291" w:hanging="360"/>
+      </w:pPr>
+      <w:rPr>
+        <w:rFonts w:ascii="Courier New" w:hAnsi="Courier New" w:cs="Courier New" w:hint="default"/>
+      </w:rPr>
+    </w:lvl>
+    <w:lvl w:ilvl="2" w:tplc="040E0005" w:tentative="1">
+      <w:start w:val="1"/>
+      <w:numFmt w:val="bullet"/>
+      <w:lvlText w:val=""/>
+      <w:lvlJc w:val="left"/>
+      <w:pPr>
+        <w:ind w:left="3011" w:hanging="360"/>
+      </w:pPr>
+      <w:rPr>
+        <w:rFonts w:ascii="Wingdings" w:hAnsi="Wingdings" w:hint="default"/>
+      </w:rPr>
+    </w:lvl>
+    <w:lvl w:ilvl="3" w:tplc="040E0001" w:tentative="1">
+      <w:start w:val="1"/>
+      <w:numFmt w:val="bullet"/>
+      <w:lvlText w:val=""/>
+      <w:lvlJc w:val="left"/>
+      <w:pPr>
+        <w:ind w:left="3731" w:hanging="360"/>
+      </w:pPr>
+      <w:rPr>
+        <w:rFonts w:ascii="Symbol" w:hAnsi="Symbol" w:hint="default"/>
+      </w:rPr>
+    </w:lvl>
+    <w:lvl w:ilvl="4" w:tplc="040E0003" w:tentative="1">
+      <w:start w:val="1"/>
+      <w:numFmt w:val="bullet"/>
+      <w:lvlText w:val="o"/>
+      <w:lvlJc w:val="left"/>
+      <w:pPr>
+        <w:ind w:left="4451" w:hanging="360"/>
+      </w:pPr>
+      <w:rPr>
+        <w:rFonts w:ascii="Courier New" w:hAnsi="Courier New" w:cs="Courier New" w:hint="default"/>
+      </w:rPr>
+    </w:lvl>
+    <w:lvl w:ilvl="5" w:tplc="040E0005" w:tentative="1">
+      <w:start w:val="1"/>
+      <w:numFmt w:val="bullet"/>
+      <w:lvlText w:val=""/>
+      <w:lvlJc w:val="left"/>
+      <w:pPr>
+        <w:ind w:left="5171" w:hanging="360"/>
+      </w:pPr>
+      <w:rPr>
+        <w:rFonts w:ascii="Wingdings" w:hAnsi="Wingdings" w:hint="default"/>
+      </w:rPr>
+    </w:lvl>
+    <w:lvl w:ilvl="6" w:tplc="040E0001" w:tentative="1">
+      <w:start w:val="1"/>
+      <w:numFmt w:val="bullet"/>
+      <w:lvlText w:val=""/>
+      <w:lvlJc w:val="left"/>
+      <w:pPr>
+        <w:ind w:left="5891" w:hanging="360"/>
+      </w:pPr>
+      <w:rPr>
+        <w:rFonts w:ascii="Symbol" w:hAnsi="Symbol" w:hint="default"/>
+      </w:rPr>
+    </w:lvl>
+    <w:lvl w:ilvl="7" w:tplc="040E0003" w:tentative="1">
+      <w:start w:val="1"/>
+      <w:numFmt w:val="bullet"/>
+      <w:lvlText w:val="o"/>
+      <w:lvlJc w:val="left"/>
+      <w:pPr>
+        <w:ind w:left="6611" w:hanging="360"/>
+      </w:pPr>
+      <w:rPr>
+        <w:rFonts w:ascii="Courier New" w:hAnsi="Courier New" w:cs="Courier New" w:hint="default"/>
+      </w:rPr>
+    </w:lvl>
+    <w:lvl w:ilvl="8" w:tplc="040E0005" w:tentative="1">
+      <w:start w:val="1"/>
+      <w:numFmt w:val="bullet"/>
+      <w:lvlText w:val=""/>
+      <w:lvlJc w:val="left"/>
+      <w:pPr>
+        <w:ind w:left="7331" w:hanging="360"/>
+      </w:pPr>
+      <w:rPr>
+        <w:rFonts w:ascii="Wingdings" w:hAnsi="Wingdings" w:hint="default"/>
+      </w:rPr>
+    </w:lvl>
+  </w:abstractNum>
+  <w:abstractNum w:abstractNumId="2" w15:restartNumberingAfterBreak="0">
     <w:nsid w:val="54FA3758"/>
     <w:multiLevelType w:val="hybridMultilevel"/>
     <w:tmpl w:val="AF7E286A"/>
@@ -4897,7 +5964,13 @@
     </w:lvl>
   </w:abstractNum>
   <w:num w:numId="1">
+    <w:abstractNumId w:val="2"/>
+  </w:num>
+  <w:num w:numId="2">
     <w:abstractNumId w:val="0"/>
+  </w:num>
+  <w:num w:numId="3">
+    <w:abstractNumId w:val="1"/>
   </w:num>
 </w:numbering>
 </file>
@@ -5508,11 +6581,20 @@
     <w:autoRedefine/>
     <w:uiPriority w:val="39"/>
     <w:unhideWhenUsed/>
-    <w:rsid w:val="0029386C"/>
+    <w:rsid w:val="0090351A"/>
     <w:pPr>
+      <w:tabs>
+        <w:tab w:val="right" w:leader="dot" w:pos="9062"/>
+      </w:tabs>
       <w:spacing w:after="100"/>
       <w:ind w:left="0"/>
     </w:pPr>
+    <w:rPr>
+      <w:b/>
+      <w:bCs/>
+      <w:noProof/>
+      <w:color w:val="000000" w:themeColor="text1"/>
+    </w:rPr>
   </w:style>
   <w:style w:type="character" w:styleId="Hiperhivatkozs">
     <w:name w:val="Hyperlink"/>
@@ -5571,11 +6653,20 @@
     <w:autoRedefine/>
     <w:uiPriority w:val="39"/>
     <w:unhideWhenUsed/>
-    <w:rsid w:val="00A157E6"/>
+    <w:rsid w:val="0090351A"/>
     <w:pPr>
+      <w:tabs>
+        <w:tab w:val="right" w:leader="dot" w:pos="9062"/>
+      </w:tabs>
       <w:spacing w:after="100"/>
       <w:ind w:left="480"/>
     </w:pPr>
+    <w:rPr>
+      <w:b/>
+      <w:bCs/>
+      <w:noProof/>
+      <w:color w:val="000000" w:themeColor="text1"/>
+    </w:rPr>
   </w:style>
   <w:style w:type="paragraph" w:styleId="Listaszerbekezds">
     <w:name w:val="List Paragraph"/>

</xml_diff>

<commit_message>
javitas + tesztelesi dokumentacio
</commit_message>
<xml_diff>
--- a/Vajda-Papir_dokumentacio.docx
+++ b/Vajda-Papir_dokumentacio.docx
@@ -426,7 +426,7 @@
               <w:r>
                 <w:fldChar w:fldCharType="separate"/>
               </w:r>
-              <w:hyperlink w:anchor="_Toc121681740" w:history="1">
+              <w:hyperlink w:anchor="_Toc123579466" w:history="1">
                 <w:r>
                   <w:rPr>
                     <w:rStyle w:val="Hiperhivatkozs"/>
@@ -451,7 +451,7 @@
                   <w:rPr>
                     <w:webHidden/>
                   </w:rPr>
-                  <w:instrText xml:space="preserve"> PAGEREF _Toc121681740 \h </w:instrText>
+                  <w:instrText xml:space="preserve"> PAGEREF _Toc123579466 \h </w:instrText>
                 </w:r>
                 <w:r>
                   <w:rPr>
@@ -491,7 +491,7 @@
                   <w:lang w:eastAsia="hu-HU"/>
                 </w:rPr>
               </w:pPr>
-              <w:hyperlink w:anchor="_Toc121681741" w:history="1">
+              <w:hyperlink w:anchor="_Toc123579467" w:history="1">
                 <w:r>
                   <w:rPr>
                     <w:rStyle w:val="Hiperhivatkozs"/>
@@ -515,7 +515,7 @@
                   <w:rPr>
                     <w:webHidden/>
                   </w:rPr>
-                  <w:instrText xml:space="preserve"> PAGEREF _Toc121681741 \h </w:instrText>
+                  <w:instrText xml:space="preserve"> PAGEREF _Toc123579467 \h </w:instrText>
                 </w:r>
                 <w:r>
                   <w:rPr>
@@ -555,7 +555,7 @@
                   <w:lang w:eastAsia="hu-HU"/>
                 </w:rPr>
               </w:pPr>
-              <w:hyperlink w:anchor="_Toc121681742" w:history="1">
+              <w:hyperlink w:anchor="_Toc123579468" w:history="1">
                 <w:r>
                   <w:rPr>
                     <w:rStyle w:val="Hiperhivatkozs"/>
@@ -578,7 +578,7 @@
                   <w:rPr>
                     <w:webHidden/>
                   </w:rPr>
-                  <w:instrText xml:space="preserve"> PAGEREF _Toc121681742 \h </w:instrText>
+                  <w:instrText xml:space="preserve"> PAGEREF _Toc123579468 \h </w:instrText>
                 </w:r>
                 <w:r>
                   <w:rPr>
@@ -618,7 +618,7 @@
                   <w:lang w:eastAsia="hu-HU"/>
                 </w:rPr>
               </w:pPr>
-              <w:hyperlink w:anchor="_Toc121681743" w:history="1">
+              <w:hyperlink w:anchor="_Toc123579469" w:history="1">
                 <w:r>
                   <w:rPr>
                     <w:rStyle w:val="Hiperhivatkozs"/>
@@ -641,7 +641,7 @@
                   <w:rPr>
                     <w:webHidden/>
                   </w:rPr>
-                  <w:instrText xml:space="preserve"> PAGEREF _Toc121681743 \h </w:instrText>
+                  <w:instrText xml:space="preserve"> PAGEREF _Toc123579469 \h </w:instrText>
                 </w:r>
                 <w:r>
                   <w:rPr>
@@ -681,7 +681,7 @@
                   <w:lang w:eastAsia="hu-HU"/>
                 </w:rPr>
               </w:pPr>
-              <w:hyperlink w:anchor="_Toc121681744" w:history="1">
+              <w:hyperlink w:anchor="_Toc123579470" w:history="1">
                 <w:r>
                   <w:rPr>
                     <w:rStyle w:val="Hiperhivatkozs"/>
@@ -704,7 +704,7 @@
                   <w:rPr>
                     <w:webHidden/>
                   </w:rPr>
-                  <w:instrText xml:space="preserve"> PAGEREF _Toc121681744 \h </w:instrText>
+                  <w:instrText xml:space="preserve"> PAGEREF _Toc123579470 \h </w:instrText>
                 </w:r>
                 <w:r>
                   <w:rPr>
@@ -744,7 +744,7 @@
                   <w:lang w:eastAsia="hu-HU"/>
                 </w:rPr>
               </w:pPr>
-              <w:hyperlink w:anchor="_Toc121681745" w:history="1">
+              <w:hyperlink w:anchor="_Toc123579471" w:history="1">
                 <w:r>
                   <w:rPr>
                     <w:rStyle w:val="Hiperhivatkozs"/>
@@ -767,7 +767,7 @@
                   <w:rPr>
                     <w:webHidden/>
                   </w:rPr>
-                  <w:instrText xml:space="preserve"> PAGEREF _Toc121681745 \h </w:instrText>
+                  <w:instrText xml:space="preserve"> PAGEREF _Toc123579471 \h </w:instrText>
                 </w:r>
                 <w:r>
                   <w:rPr>
@@ -807,7 +807,7 @@
                   <w:lang w:eastAsia="hu-HU"/>
                 </w:rPr>
               </w:pPr>
-              <w:hyperlink w:anchor="_Toc121681746" w:history="1">
+              <w:hyperlink w:anchor="_Toc123579472" w:history="1">
                 <w:r>
                   <w:rPr>
                     <w:rStyle w:val="Hiperhivatkozs"/>
@@ -830,7 +830,7 @@
                   <w:rPr>
                     <w:webHidden/>
                   </w:rPr>
-                  <w:instrText xml:space="preserve"> PAGEREF _Toc121681746 \h </w:instrText>
+                  <w:instrText xml:space="preserve"> PAGEREF _Toc123579472 \h </w:instrText>
                 </w:r>
                 <w:r>
                   <w:rPr>
@@ -870,7 +870,7 @@
                   <w:lang w:eastAsia="hu-HU"/>
                 </w:rPr>
               </w:pPr>
-              <w:hyperlink w:anchor="_Toc121681747" w:history="1">
+              <w:hyperlink w:anchor="_Toc123579473" w:history="1">
                 <w:r>
                   <w:rPr>
                     <w:rStyle w:val="Hiperhivatkozs"/>
@@ -893,7 +893,7 @@
                   <w:rPr>
                     <w:webHidden/>
                   </w:rPr>
-                  <w:instrText xml:space="preserve"> PAGEREF _Toc121681747 \h </w:instrText>
+                  <w:instrText xml:space="preserve"> PAGEREF _Toc123579473 \h </w:instrText>
                 </w:r>
                 <w:r>
                   <w:rPr>
@@ -933,7 +933,7 @@
                   <w:lang w:eastAsia="hu-HU"/>
                 </w:rPr>
               </w:pPr>
-              <w:hyperlink w:anchor="_Toc121681748" w:history="1">
+              <w:hyperlink w:anchor="_Toc123579474" w:history="1">
                 <w:r>
                   <w:rPr>
                     <w:rStyle w:val="Hiperhivatkozs"/>
@@ -956,7 +956,7 @@
                   <w:rPr>
                     <w:webHidden/>
                   </w:rPr>
-                  <w:instrText xml:space="preserve"> PAGEREF _Toc121681748 \h </w:instrText>
+                  <w:instrText xml:space="preserve"> PAGEREF _Toc123579474 \h </w:instrText>
                 </w:r>
                 <w:r>
                   <w:rPr>
@@ -996,7 +996,7 @@
                   <w:lang w:eastAsia="hu-HU"/>
                 </w:rPr>
               </w:pPr>
-              <w:hyperlink w:anchor="_Toc121681749" w:history="1">
+              <w:hyperlink w:anchor="_Toc123579475" w:history="1">
                 <w:r>
                   <w:rPr>
                     <w:rStyle w:val="Hiperhivatkozs"/>
@@ -1019,7 +1019,7 @@
                   <w:rPr>
                     <w:webHidden/>
                   </w:rPr>
-                  <w:instrText xml:space="preserve"> PAGEREF _Toc121681749 \h </w:instrText>
+                  <w:instrText xml:space="preserve"> PAGEREF _Toc123579475 \h </w:instrText>
                 </w:r>
                 <w:r>
                   <w:rPr>
@@ -1059,7 +1059,7 @@
                   <w:lang w:eastAsia="hu-HU"/>
                 </w:rPr>
               </w:pPr>
-              <w:hyperlink w:anchor="_Toc121681750" w:history="1">
+              <w:hyperlink w:anchor="_Toc123579476" w:history="1">
                 <w:r>
                   <w:rPr>
                     <w:rStyle w:val="Hiperhivatkozs"/>
@@ -1082,7 +1082,7 @@
                   <w:rPr>
                     <w:webHidden/>
                   </w:rPr>
-                  <w:instrText xml:space="preserve"> PAGEREF _Toc121681750 \h </w:instrText>
+                  <w:instrText xml:space="preserve"> PAGEREF _Toc123579476 \h </w:instrText>
                 </w:r>
                 <w:r>
                   <w:rPr>
@@ -1122,7 +1122,7 @@
                   <w:lang w:eastAsia="hu-HU"/>
                 </w:rPr>
               </w:pPr>
-              <w:hyperlink w:anchor="_Toc121681751" w:history="1">
+              <w:hyperlink w:anchor="_Toc123579477" w:history="1">
                 <w:r>
                   <w:rPr>
                     <w:rStyle w:val="Hiperhivatkozs"/>
@@ -1146,7 +1146,7 @@
                   <w:rPr>
                     <w:webHidden/>
                   </w:rPr>
-                  <w:instrText xml:space="preserve"> PAGEREF _Toc121681751 \h </w:instrText>
+                  <w:instrText xml:space="preserve"> PAGEREF _Toc123579477 \h </w:instrText>
                 </w:r>
                 <w:r>
                   <w:rPr>
@@ -1187,7 +1187,7 @@
                   <w:lang w:eastAsia="hu-HU"/>
                 </w:rPr>
               </w:pPr>
-              <w:hyperlink w:anchor="_Toc121681752" w:history="1">
+              <w:hyperlink w:anchor="_Toc123579478" w:history="1">
                 <w:r>
                   <w:rPr>
                     <w:rStyle w:val="Hiperhivatkozs"/>
@@ -1236,7 +1236,7 @@
                     <w:noProof/>
                     <w:webHidden/>
                   </w:rPr>
-                  <w:instrText xml:space="preserve"> PAGEREF _Toc121681752 \h </w:instrText>
+                  <w:instrText xml:space="preserve"> PAGEREF _Toc123579478 \h </w:instrText>
                 </w:r>
                 <w:r>
                   <w:rPr>
@@ -1281,7 +1281,7 @@
                   <w:lang w:eastAsia="hu-HU"/>
                 </w:rPr>
               </w:pPr>
-              <w:hyperlink w:anchor="_Toc121681753" w:history="1">
+              <w:hyperlink w:anchor="_Toc123579479" w:history="1">
                 <w:r>
                   <w:rPr>
                     <w:rStyle w:val="Hiperhivatkozs"/>
@@ -1310,7 +1310,7 @@
                     <w:noProof/>
                     <w:webHidden/>
                   </w:rPr>
-                  <w:instrText xml:space="preserve"> PAGEREF _Toc121681753 \h </w:instrText>
+                  <w:instrText xml:space="preserve"> PAGEREF _Toc123579479 \h </w:instrText>
                 </w:r>
                 <w:r>
                   <w:rPr>
@@ -1355,7 +1355,7 @@
                   <w:lang w:eastAsia="hu-HU"/>
                 </w:rPr>
               </w:pPr>
-              <w:hyperlink w:anchor="_Toc121681754" w:history="1">
+              <w:hyperlink w:anchor="_Toc123579480" w:history="1">
                 <w:r>
                   <w:rPr>
                     <w:rStyle w:val="Hiperhivatkozs"/>
@@ -1384,7 +1384,7 @@
                     <w:noProof/>
                     <w:webHidden/>
                   </w:rPr>
-                  <w:instrText xml:space="preserve"> PAGEREF _Toc121681754 \h </w:instrText>
+                  <w:instrText xml:space="preserve"> PAGEREF _Toc123579480 \h </w:instrText>
                 </w:r>
                 <w:r>
                   <w:rPr>
@@ -1429,7 +1429,7 @@
                   <w:lang w:eastAsia="hu-HU"/>
                 </w:rPr>
               </w:pPr>
-              <w:hyperlink w:anchor="_Toc121681755" w:history="1">
+              <w:hyperlink w:anchor="_Toc123579481" w:history="1">
                 <w:r>
                   <w:rPr>
                     <w:rStyle w:val="Hiperhivatkozs"/>
@@ -1458,7 +1458,7 @@
                     <w:noProof/>
                     <w:webHidden/>
                   </w:rPr>
-                  <w:instrText xml:space="preserve"> PAGEREF _Toc121681755 \h </w:instrText>
+                  <w:instrText xml:space="preserve"> PAGEREF _Toc123579481 \h </w:instrText>
                 </w:r>
                 <w:r>
                   <w:rPr>
@@ -1503,7 +1503,7 @@
                   <w:lang w:eastAsia="hu-HU"/>
                 </w:rPr>
               </w:pPr>
-              <w:hyperlink w:anchor="_Toc121681756" w:history="1">
+              <w:hyperlink w:anchor="_Toc123579482" w:history="1">
                 <w:r>
                   <w:rPr>
                     <w:rStyle w:val="Hiperhivatkozs"/>
@@ -1532,7 +1532,7 @@
                     <w:noProof/>
                     <w:webHidden/>
                   </w:rPr>
-                  <w:instrText xml:space="preserve"> PAGEREF _Toc121681756 \h </w:instrText>
+                  <w:instrText xml:space="preserve"> PAGEREF _Toc123579482 \h </w:instrText>
                 </w:r>
                 <w:r>
                   <w:rPr>
@@ -1577,7 +1577,7 @@
                   <w:lang w:eastAsia="hu-HU"/>
                 </w:rPr>
               </w:pPr>
-              <w:hyperlink w:anchor="_Toc121681757" w:history="1">
+              <w:hyperlink w:anchor="_Toc123579483" w:history="1">
                 <w:r>
                   <w:rPr>
                     <w:rStyle w:val="Hiperhivatkozs"/>
@@ -1606,7 +1606,7 @@
                     <w:noProof/>
                     <w:webHidden/>
                   </w:rPr>
-                  <w:instrText xml:space="preserve"> PAGEREF _Toc121681757 \h </w:instrText>
+                  <w:instrText xml:space="preserve"> PAGEREF _Toc123579483 \h </w:instrText>
                 </w:r>
                 <w:r>
                   <w:rPr>
@@ -1651,7 +1651,7 @@
                   <w:lang w:eastAsia="hu-HU"/>
                 </w:rPr>
               </w:pPr>
-              <w:hyperlink w:anchor="_Toc121681758" w:history="1">
+              <w:hyperlink w:anchor="_Toc123579484" w:history="1">
                 <w:r>
                   <w:rPr>
                     <w:rStyle w:val="Hiperhivatkozs"/>
@@ -1680,7 +1680,7 @@
                     <w:noProof/>
                     <w:webHidden/>
                   </w:rPr>
-                  <w:instrText xml:space="preserve"> PAGEREF _Toc121681758 \h </w:instrText>
+                  <w:instrText xml:space="preserve"> PAGEREF _Toc123579484 \h </w:instrText>
                 </w:r>
                 <w:r>
                   <w:rPr>
@@ -1724,7 +1724,7 @@
                   <w:lang w:eastAsia="hu-HU"/>
                 </w:rPr>
               </w:pPr>
-              <w:hyperlink w:anchor="_Toc121681759" w:history="1">
+              <w:hyperlink w:anchor="_Toc123579485" w:history="1">
                 <w:r>
                   <w:rPr>
                     <w:rStyle w:val="Hiperhivatkozs"/>
@@ -1747,7 +1747,7 @@
                   <w:rPr>
                     <w:webHidden/>
                   </w:rPr>
-                  <w:instrText xml:space="preserve"> PAGEREF _Toc121681759 \h </w:instrText>
+                  <w:instrText xml:space="preserve"> PAGEREF _Toc123579485 \h </w:instrText>
                 </w:r>
                 <w:r>
                   <w:rPr>
@@ -1787,7 +1787,7 @@
                   <w:lang w:eastAsia="hu-HU"/>
                 </w:rPr>
               </w:pPr>
-              <w:hyperlink w:anchor="_Toc121681760" w:history="1">
+              <w:hyperlink w:anchor="_Toc123579486" w:history="1">
                 <w:r>
                   <w:rPr>
                     <w:rStyle w:val="Hiperhivatkozs"/>
@@ -1810,7 +1810,7 @@
                   <w:rPr>
                     <w:webHidden/>
                   </w:rPr>
-                  <w:instrText xml:space="preserve"> PAGEREF _Toc121681760 \h </w:instrText>
+                  <w:instrText xml:space="preserve"> PAGEREF _Toc123579486 \h </w:instrText>
                 </w:r>
                 <w:r>
                   <w:rPr>
@@ -1851,7 +1851,7 @@
                   <w:lang w:eastAsia="hu-HU"/>
                 </w:rPr>
               </w:pPr>
-              <w:hyperlink w:anchor="_Toc121681761" w:history="1">
+              <w:hyperlink w:anchor="_Toc123579487" w:history="1">
                 <w:r>
                   <w:rPr>
                     <w:rStyle w:val="Hiperhivatkozs"/>
@@ -1880,7 +1880,7 @@
                     <w:noProof/>
                     <w:webHidden/>
                   </w:rPr>
-                  <w:instrText xml:space="preserve"> PAGEREF _Toc121681761 \h </w:instrText>
+                  <w:instrText xml:space="preserve"> PAGEREF _Toc123579487 \h </w:instrText>
                 </w:r>
                 <w:r>
                   <w:rPr>
@@ -1925,7 +1925,7 @@
                   <w:lang w:eastAsia="hu-HU"/>
                 </w:rPr>
               </w:pPr>
-              <w:hyperlink w:anchor="_Toc121681762" w:history="1">
+              <w:hyperlink w:anchor="_Toc123579488" w:history="1">
                 <w:r>
                   <w:rPr>
                     <w:rStyle w:val="Hiperhivatkozs"/>
@@ -1954,7 +1954,7 @@
                     <w:noProof/>
                     <w:webHidden/>
                   </w:rPr>
-                  <w:instrText xml:space="preserve"> PAGEREF _Toc121681762 \h </w:instrText>
+                  <w:instrText xml:space="preserve"> PAGEREF _Toc123579488 \h </w:instrText>
                 </w:r>
                 <w:r>
                   <w:rPr>
@@ -1998,7 +1998,7 @@
                   <w:lang w:eastAsia="hu-HU"/>
                 </w:rPr>
               </w:pPr>
-              <w:hyperlink w:anchor="_Toc121681763" w:history="1">
+              <w:hyperlink w:anchor="_Toc123579489" w:history="1">
                 <w:r>
                   <w:rPr>
                     <w:rStyle w:val="Hiperhivatkozs"/>
@@ -2021,7 +2021,7 @@
                   <w:rPr>
                     <w:webHidden/>
                   </w:rPr>
-                  <w:instrText xml:space="preserve"> PAGEREF _Toc121681763 \h </w:instrText>
+                  <w:instrText xml:space="preserve"> PAGEREF _Toc123579489 \h </w:instrText>
                 </w:r>
                 <w:r>
                   <w:rPr>
@@ -2082,7 +2082,7 @@
               <w:lang w:eastAsia="hu-HU"/>
             </w:rPr>
           </w:pPr>
-          <w:bookmarkStart w:id="0" w:name="_Toc121681740"/>
+          <w:bookmarkStart w:id="0" w:name="_Toc123579466"/>
           <w:r>
             <w:rPr>
               <w:rFonts w:ascii="Times New Roman" w:eastAsia="Times New Roman" w:hAnsi="Times New Roman" w:cs="Times New Roman"/>
@@ -2329,7 +2329,7 @@
               <w:lang w:eastAsia="hu-HU"/>
             </w:rPr>
           </w:pPr>
-          <w:bookmarkStart w:id="2" w:name="_Toc121681741"/>
+          <w:bookmarkStart w:id="2" w:name="_Toc123579467"/>
           <w:bookmarkEnd w:id="1"/>
           <w:r>
             <w:rPr>
@@ -2355,7 +2355,7 @@
               <w:szCs w:val="26"/>
             </w:rPr>
           </w:pPr>
-          <w:bookmarkStart w:id="3" w:name="_Toc121681742"/>
+          <w:bookmarkStart w:id="3" w:name="_Toc123579468"/>
           <w:proofErr w:type="spellStart"/>
           <w:r>
             <w:rPr>
@@ -2735,6 +2735,91 @@
         </w:p>
         <w:p>
           <w:pPr>
+            <w:ind w:left="284"/>
+          </w:pPr>
+          <w:r>
+            <w:rPr>
+              <w:noProof/>
+            </w:rPr>
+            <w:drawing>
+              <wp:anchor distT="0" distB="0" distL="114300" distR="114300" simplePos="0" relativeHeight="251663360" behindDoc="0" locked="0" layoutInCell="1" allowOverlap="1" wp14:anchorId="2438DEA6" wp14:editId="633521D8">
+                <wp:simplePos x="0" y="0"/>
+                <wp:positionH relativeFrom="column">
+                  <wp:posOffset>2062480</wp:posOffset>
+                </wp:positionH>
+                <wp:positionV relativeFrom="paragraph">
+                  <wp:posOffset>368300</wp:posOffset>
+                </wp:positionV>
+                <wp:extent cx="4219575" cy="809625"/>
+                <wp:effectExtent l="76200" t="76200" r="142875" b="142875"/>
+                <wp:wrapSquare wrapText="bothSides"/>
+                <wp:docPr id="7" name="Kép 7"/>
+                <wp:cNvGraphicFramePr>
+                  <a:graphicFrameLocks xmlns:a="http://schemas.openxmlformats.org/drawingml/2006/main" noChangeAspect="1"/>
+                </wp:cNvGraphicFramePr>
+                <a:graphic xmlns:a="http://schemas.openxmlformats.org/drawingml/2006/main">
+                  <a:graphicData uri="http://schemas.openxmlformats.org/drawingml/2006/picture">
+                    <pic:pic xmlns:pic="http://schemas.openxmlformats.org/drawingml/2006/picture">
+                      <pic:nvPicPr>
+                        <pic:cNvPr id="0" name="Picture 3"/>
+                        <pic:cNvPicPr>
+                          <a:picLocks noChangeAspect="1" noChangeArrowheads="1"/>
+                        </pic:cNvPicPr>
+                      </pic:nvPicPr>
+                      <pic:blipFill>
+                        <a:blip r:embed="rId11">
+                          <a:extLst>
+                            <a:ext uri="{28A0092B-C50C-407E-A947-70E740481C1C}">
+                              <a14:useLocalDpi xmlns:a14="http://schemas.microsoft.com/office/drawing/2010/main" val="0"/>
+                            </a:ext>
+                          </a:extLst>
+                        </a:blip>
+                        <a:srcRect/>
+                        <a:stretch>
+                          <a:fillRect/>
+                        </a:stretch>
+                      </pic:blipFill>
+                      <pic:spPr bwMode="auto">
+                        <a:xfrm>
+                          <a:off x="0" y="0"/>
+                          <a:ext cx="4219575" cy="809625"/>
+                        </a:xfrm>
+                        <a:prstGeom prst="rect">
+                          <a:avLst/>
+                        </a:prstGeom>
+                        <a:ln w="38100" cap="sq">
+                          <a:solidFill>
+                            <a:srgbClr val="1F3763"/>
+                          </a:solidFill>
+                          <a:prstDash val="solid"/>
+                          <a:miter lim="800000"/>
+                        </a:ln>
+                        <a:effectLst>
+                          <a:outerShdw blurRad="50800" dist="38100" dir="2700000" algn="tl" rotWithShape="0">
+                            <a:srgbClr val="000000">
+                              <a:alpha val="43000"/>
+                            </a:srgbClr>
+                          </a:outerShdw>
+                        </a:effectLst>
+                      </pic:spPr>
+                    </pic:pic>
+                  </a:graphicData>
+                </a:graphic>
+              </wp:anchor>
+            </w:drawing>
+          </w:r>
+          <w:r>
+            <w:t>Az SW_IRODA1 az elsődleges kapcsoló, a vlan10 -nél, SW_IRODA2 pedig a másodlagos kapcsoló. SW_IRODA2 az elsődleges kapcsoló a vlan20 és a vlan99 -nél</w:t>
+          </w:r>
+          <w:r>
+            <w:t xml:space="preserve"> a Dunaföldvári telephelyen.</w:t>
+          </w:r>
+          <w:r>
+            <w:br/>
+          </w:r>
+        </w:p>
+        <w:p>
+          <w:pPr>
             <w:pStyle w:val="Cmsor3"/>
             <w:ind w:left="0" w:firstLine="142"/>
             <w:rPr>
@@ -2746,7 +2831,7 @@
               <w:szCs w:val="26"/>
             </w:rPr>
           </w:pPr>
-          <w:bookmarkStart w:id="4" w:name="_Toc121681743"/>
+          <w:bookmarkStart w:id="4" w:name="_Toc123579469"/>
           <w:r>
             <w:rPr>
               <w:rFonts w:ascii="Times New Roman" w:hAnsi="Times New Roman" w:cs="Times New Roman"/>
@@ -2889,7 +2974,7 @@
               <w:szCs w:val="26"/>
             </w:rPr>
           </w:pPr>
-          <w:bookmarkStart w:id="5" w:name="_Toc121681744"/>
+          <w:bookmarkStart w:id="5" w:name="_Toc123579470"/>
           <w:r>
             <w:rPr>
               <w:rFonts w:ascii="Times New Roman" w:hAnsi="Times New Roman" w:cs="Times New Roman"/>
@@ -3053,7 +3138,11 @@
             <w:t>), hogy számára megfelelnek a kapott címek</w:t>
           </w:r>
           <w:r>
-            <w:t xml:space="preserve">, illetve a bérleti időt szintúgy ezzel a módszerrel tudja meghosszabbítani. </w:t>
+            <w:t xml:space="preserve">, illetve a bérleti időt szintúgy ezzel a </w:t>
+          </w:r>
+          <w:r>
+            <w:lastRenderedPageBreak/>
+            <w:t xml:space="preserve">módszerrel tudja meghosszabbítani. </w:t>
           </w:r>
           <w:r>
             <w:t xml:space="preserve">Végezetül pedig egy visszajelzést kap </w:t>
@@ -3102,7 +3191,6 @@
             <w:ind w:left="284"/>
           </w:pPr>
           <w:r>
-            <w:lastRenderedPageBreak/>
             <w:t>A mi h</w:t>
           </w:r>
           <w:r>
@@ -3143,7 +3231,7 @@
               <w:szCs w:val="26"/>
             </w:rPr>
           </w:pPr>
-          <w:bookmarkStart w:id="6" w:name="_Toc121681745"/>
+          <w:bookmarkStart w:id="6" w:name="_Toc123579471"/>
           <w:r>
             <w:rPr>
               <w:rFonts w:ascii="Times New Roman" w:hAnsi="Times New Roman" w:cs="Times New Roman"/>
@@ -3376,15 +3464,19 @@
               <w:b/>
               <w:bCs/>
               <w:color w:val="2F5597"/>
+              <w:sz w:val="26"/>
+              <w:szCs w:val="26"/>
             </w:rPr>
           </w:pPr>
-          <w:bookmarkStart w:id="7" w:name="_Toc121681746"/>
+          <w:bookmarkStart w:id="7" w:name="_Toc123579472"/>
           <w:r>
             <w:rPr>
               <w:rFonts w:ascii="Times New Roman" w:hAnsi="Times New Roman" w:cs="Times New Roman"/>
               <w:b/>
               <w:bCs/>
               <w:color w:val="2F5597"/>
+              <w:sz w:val="26"/>
+              <w:szCs w:val="26"/>
             </w:rPr>
             <w:t>VTP (</w:t>
           </w:r>
@@ -3395,6 +3487,8 @@
               <w:b/>
               <w:bCs/>
               <w:color w:val="2F5597"/>
+              <w:sz w:val="26"/>
+              <w:szCs w:val="26"/>
             </w:rPr>
             <w:t>Vlan</w:t>
           </w:r>
@@ -3405,6 +3499,8 @@
               <w:b/>
               <w:bCs/>
               <w:color w:val="2F5597"/>
+              <w:sz w:val="26"/>
+              <w:szCs w:val="26"/>
             </w:rPr>
             <w:t xml:space="preserve"> </w:t>
           </w:r>
@@ -3415,6 +3511,8 @@
               <w:b/>
               <w:bCs/>
               <w:color w:val="2F5597"/>
+              <w:sz w:val="26"/>
+              <w:szCs w:val="26"/>
             </w:rPr>
             <w:t>Trunking</w:t>
           </w:r>
@@ -3425,6 +3523,8 @@
               <w:b/>
               <w:bCs/>
               <w:color w:val="2F5597"/>
+              <w:sz w:val="26"/>
+              <w:szCs w:val="26"/>
             </w:rPr>
             <w:t xml:space="preserve"> </w:t>
           </w:r>
@@ -3435,6 +3535,8 @@
               <w:b/>
               <w:bCs/>
               <w:color w:val="2F5597"/>
+              <w:sz w:val="26"/>
+              <w:szCs w:val="26"/>
             </w:rPr>
             <w:t>Protocol</w:t>
           </w:r>
@@ -3445,6 +3547,8 @@
               <w:b/>
               <w:bCs/>
               <w:color w:val="2F5597"/>
+              <w:sz w:val="26"/>
+              <w:szCs w:val="26"/>
             </w:rPr>
             <w:t>)</w:t>
           </w:r>
@@ -3515,7 +3619,11 @@
             <w:t xml:space="preserve"> </w:t>
           </w:r>
           <w:r>
-            <w:t xml:space="preserve">kell jelölnünk egy szerver </w:t>
+            <w:t xml:space="preserve">kell jelölnünk egy </w:t>
+          </w:r>
+          <w:r>
+            <w:lastRenderedPageBreak/>
+            <w:t xml:space="preserve">szerver </w:t>
           </w:r>
           <w:proofErr w:type="spellStart"/>
           <w:proofErr w:type="gramStart"/>
@@ -3588,15 +3696,19 @@
               <w:b/>
               <w:bCs/>
               <w:color w:val="2F5597"/>
+              <w:sz w:val="26"/>
+              <w:szCs w:val="26"/>
             </w:rPr>
           </w:pPr>
-          <w:bookmarkStart w:id="8" w:name="_Toc121681747"/>
+          <w:bookmarkStart w:id="8" w:name="_Toc123579473"/>
           <w:r>
             <w:rPr>
               <w:rFonts w:ascii="Times New Roman" w:hAnsi="Times New Roman" w:cs="Times New Roman"/>
               <w:b/>
               <w:bCs/>
               <w:color w:val="2F5597"/>
+              <w:sz w:val="26"/>
+              <w:szCs w:val="26"/>
             </w:rPr>
             <w:t xml:space="preserve">Link </w:t>
           </w:r>
@@ -3607,6 +3719,8 @@
               <w:b/>
               <w:bCs/>
               <w:color w:val="2F5597"/>
+              <w:sz w:val="26"/>
+              <w:szCs w:val="26"/>
             </w:rPr>
             <w:t>Aggregation</w:t>
           </w:r>
@@ -3647,7 +3761,7 @@
                         </pic:cNvPicPr>
                       </pic:nvPicPr>
                       <pic:blipFill>
-                        <a:blip r:embed="rId11" cstate="print">
+                        <a:blip r:embed="rId12" cstate="print">
                           <a:extLst>
                             <a:ext uri="{28A0092B-C50C-407E-A947-70E740481C1C}">
                               <a14:useLocalDpi xmlns:a14="http://schemas.microsoft.com/office/drawing/2010/main" val="0"/>
@@ -3820,15 +3934,19 @@
               <w:b/>
               <w:bCs/>
               <w:color w:val="2F5597"/>
+              <w:sz w:val="26"/>
+              <w:szCs w:val="26"/>
             </w:rPr>
           </w:pPr>
-          <w:bookmarkStart w:id="9" w:name="_Toc121681748"/>
+          <w:bookmarkStart w:id="9" w:name="_Toc123579474"/>
           <w:r>
             <w:rPr>
               <w:rFonts w:ascii="Times New Roman" w:hAnsi="Times New Roman" w:cs="Times New Roman"/>
               <w:b/>
               <w:bCs/>
               <w:color w:val="2F5597"/>
+              <w:sz w:val="26"/>
+              <w:szCs w:val="26"/>
             </w:rPr>
             <w:t>Vezeték nélküli hálózatok</w:t>
           </w:r>
@@ -3919,7 +4037,11 @@
             <w:ind w:left="284" w:firstLine="709"/>
           </w:pPr>
           <w:r>
-            <w:t xml:space="preserve">A csatlakozáskor megkell adnunk egyes paramétereket. Az SSID egy minimum 2 maximum 32 karakter hosszú egyedi azonosító a vezeték nélküli kliens számára. A csatorna beállításakor automatikusan vagy statikusan tudunk megadni frekvenciasávokat, amit az adattovábbításhoz fog használni a forgalomirányító. A </w:t>
+            <w:t xml:space="preserve">A csatlakozáskor megkell adnunk egyes paramétereket. Az SSID egy minimum 2 maximum 32 karakter hosszú egyedi azonosító a vezeték nélküli kliens számára. A csatorna </w:t>
+          </w:r>
+          <w:r>
+            <w:lastRenderedPageBreak/>
+            <w:t xml:space="preserve">beállításakor automatikusan vagy statikusan tudunk megadni frekvenciasávokat, amit az adattovábbításhoz fog használni a forgalomirányító. A </w:t>
           </w:r>
           <w:proofErr w:type="spellStart"/>
           <w:r>
@@ -3938,11 +4060,7 @@
             <w:t xml:space="preserve"> a biztonsági beállításokat jelenti az eszközön, mint például WEP, WPA és a legelterjedtebb a WPA2.</w:t>
           </w:r>
           <w:r>
-            <w:t xml:space="preserve"> </w:t>
-          </w:r>
-          <w:r>
-            <w:lastRenderedPageBreak/>
-            <w:t xml:space="preserve">WPA2 -nél </w:t>
+            <w:t xml:space="preserve"> WPA2 -nél </w:t>
           </w:r>
           <w:proofErr w:type="spellStart"/>
           <w:r>
@@ -3962,15 +4080,19 @@
               <w:b/>
               <w:bCs/>
               <w:color w:val="2F5597"/>
+              <w:sz w:val="26"/>
+              <w:szCs w:val="26"/>
             </w:rPr>
           </w:pPr>
-          <w:bookmarkStart w:id="10" w:name="_Toc121681749"/>
+          <w:bookmarkStart w:id="10" w:name="_Toc123579475"/>
           <w:r>
             <w:rPr>
               <w:rFonts w:ascii="Times New Roman" w:hAnsi="Times New Roman" w:cs="Times New Roman"/>
               <w:b/>
               <w:bCs/>
               <w:color w:val="2F5597"/>
+              <w:sz w:val="26"/>
+              <w:szCs w:val="26"/>
             </w:rPr>
             <w:t>IPv4 cím</w:t>
           </w:r>
@@ -4041,15 +4163,19 @@
               <w:b/>
               <w:bCs/>
               <w:color w:val="2F5597"/>
+              <w:sz w:val="26"/>
+              <w:szCs w:val="26"/>
             </w:rPr>
           </w:pPr>
-          <w:bookmarkStart w:id="11" w:name="_Toc121681750"/>
+          <w:bookmarkStart w:id="11" w:name="_Toc123579476"/>
           <w:r>
             <w:rPr>
               <w:rFonts w:ascii="Times New Roman" w:hAnsi="Times New Roman" w:cs="Times New Roman"/>
               <w:b/>
               <w:bCs/>
               <w:color w:val="2F5597"/>
+              <w:sz w:val="26"/>
+              <w:szCs w:val="26"/>
             </w:rPr>
             <w:t>IPv6 cím</w:t>
           </w:r>
@@ -4291,7 +4417,7 @@
               <w:lang w:eastAsia="hu-HU"/>
             </w:rPr>
           </w:pPr>
-          <w:bookmarkStart w:id="12" w:name="_Toc121681751"/>
+          <w:bookmarkStart w:id="12" w:name="_Toc123579477"/>
           <w:r>
             <w:rPr>
               <w:rFonts w:ascii="Times New Roman" w:hAnsi="Times New Roman" w:cs="Times New Roman"/>
@@ -4359,7 +4485,7 @@
               <w:lang w:eastAsia="hu-HU"/>
             </w:rPr>
           </w:pPr>
-          <w:bookmarkStart w:id="13" w:name="_Toc121681752"/>
+          <w:bookmarkStart w:id="13" w:name="_Toc123579478"/>
           <w:r>
             <w:rPr>
               <w:rFonts w:ascii="Times New Roman" w:hAnsi="Times New Roman" w:cs="Times New Roman"/>
@@ -4434,7 +4560,7 @@
                         </pic:cNvPicPr>
                       </pic:nvPicPr>
                       <pic:blipFill>
-                        <a:blip r:embed="rId12">
+                        <a:blip r:embed="rId13">
                           <a:extLst>
                             <a:ext uri="{28A0092B-C50C-407E-A947-70E740481C1C}">
                               <a14:useLocalDpi xmlns:a14="http://schemas.microsoft.com/office/drawing/2010/main" val="0"/>
@@ -5000,7 +5126,7 @@
           <w:szCs w:val="28"/>
         </w:rPr>
       </w:pPr>
-      <w:bookmarkStart w:id="14" w:name="_Toc121681753"/>
+      <w:bookmarkStart w:id="14" w:name="_Toc123579479"/>
       <w:proofErr w:type="gramStart"/>
       <w:r>
         <w:rPr>
@@ -5075,7 +5201,7 @@
           <w:szCs w:val="28"/>
         </w:rPr>
       </w:pPr>
-      <w:bookmarkStart w:id="15" w:name="_Toc121681754"/>
+      <w:bookmarkStart w:id="15" w:name="_Toc123579480"/>
       <w:r>
         <w:rPr>
           <w:rFonts w:ascii="Times New Roman" w:hAnsi="Times New Roman" w:cs="Times New Roman"/>
@@ -5131,7 +5257,7 @@
           <w:szCs w:val="28"/>
         </w:rPr>
       </w:pPr>
-      <w:bookmarkStart w:id="16" w:name="_Toc121681755"/>
+      <w:bookmarkStart w:id="16" w:name="_Toc123579481"/>
       <w:r>
         <w:rPr>
           <w:rFonts w:ascii="Times New Roman" w:hAnsi="Times New Roman" w:cs="Times New Roman"/>
@@ -5190,7 +5316,7 @@
           <w:szCs w:val="28"/>
         </w:rPr>
       </w:pPr>
-      <w:bookmarkStart w:id="17" w:name="_Toc121681756"/>
+      <w:bookmarkStart w:id="17" w:name="_Toc123579482"/>
       <w:r>
         <w:rPr>
           <w:rFonts w:ascii="Times New Roman" w:hAnsi="Times New Roman" w:cs="Times New Roman"/>
@@ -5261,7 +5387,7 @@
           <w:szCs w:val="28"/>
         </w:rPr>
       </w:pPr>
-      <w:bookmarkStart w:id="18" w:name="_Toc121681757"/>
+      <w:bookmarkStart w:id="18" w:name="_Toc123579483"/>
       <w:r>
         <w:rPr>
           <w:rFonts w:ascii="Times New Roman" w:hAnsi="Times New Roman" w:cs="Times New Roman"/>
@@ -5303,7 +5429,7 @@
           <w:szCs w:val="28"/>
         </w:rPr>
       </w:pPr>
-      <w:bookmarkStart w:id="19" w:name="_Toc121681758"/>
+      <w:bookmarkStart w:id="19" w:name="_Toc123579484"/>
       <w:r>
         <w:rPr>
           <w:rFonts w:ascii="Times New Roman" w:hAnsi="Times New Roman" w:cs="Times New Roman"/>
@@ -5340,7 +5466,7 @@
           <w:bCs/>
         </w:rPr>
       </w:pPr>
-      <w:bookmarkStart w:id="20" w:name="_Toc121681759"/>
+      <w:bookmarkStart w:id="20" w:name="_Toc123579485"/>
       <w:r>
         <w:rPr>
           <w:rFonts w:ascii="Times New Roman" w:hAnsi="Times New Roman" w:cs="Times New Roman"/>
@@ -5374,7 +5500,7 @@
           <w:color w:val="2F5597"/>
         </w:rPr>
       </w:pPr>
-      <w:bookmarkStart w:id="21" w:name="_Toc121681760"/>
+      <w:bookmarkStart w:id="21" w:name="_Toc123579486"/>
       <w:r>
         <w:rPr>
           <w:rFonts w:ascii="Times New Roman" w:hAnsi="Times New Roman" w:cs="Times New Roman"/>
@@ -5436,7 +5562,7 @@
           <w:szCs w:val="28"/>
         </w:rPr>
       </w:pPr>
-      <w:bookmarkStart w:id="22" w:name="_Toc121681761"/>
+      <w:bookmarkStart w:id="22" w:name="_Toc123579487"/>
       <w:r>
         <w:rPr>
           <w:rFonts w:ascii="Times New Roman" w:hAnsi="Times New Roman" w:cs="Times New Roman"/>
@@ -5481,7 +5607,7 @@
           <w:szCs w:val="28"/>
         </w:rPr>
       </w:pPr>
-      <w:bookmarkStart w:id="23" w:name="_Toc121681762"/>
+      <w:bookmarkStart w:id="23" w:name="_Toc123579488"/>
       <w:r>
         <w:rPr>
           <w:rFonts w:ascii="Times New Roman" w:hAnsi="Times New Roman" w:cs="Times New Roman"/>
@@ -5544,7 +5670,7 @@
           <w:bCs/>
         </w:rPr>
       </w:pPr>
-      <w:bookmarkStart w:id="24" w:name="_Toc121681763"/>
+      <w:bookmarkStart w:id="24" w:name="_Toc123579489"/>
       <w:r>
         <w:rPr>
           <w:rFonts w:ascii="Times New Roman" w:hAnsi="Times New Roman" w:cs="Times New Roman"/>
@@ -5561,7 +5687,7 @@
         <w:ind w:firstLine="0"/>
         <w:jc w:val="left"/>
       </w:pPr>
-      <w:hyperlink r:id="rId13" w:history="1">
+      <w:hyperlink r:id="rId14" w:history="1">
         <w:proofErr w:type="spellStart"/>
         <w:r>
           <w:rPr>
@@ -5579,9 +5705,9 @@
       </w:hyperlink>
     </w:p>
     <w:sectPr>
-      <w:headerReference w:type="even" r:id="rId14"/>
-      <w:headerReference w:type="default" r:id="rId15"/>
-      <w:footerReference w:type="default" r:id="rId16"/>
+      <w:headerReference w:type="even" r:id="rId15"/>
+      <w:headerReference w:type="default" r:id="rId16"/>
+      <w:footerReference w:type="default" r:id="rId17"/>
       <w:pgSz w:w="11906" w:h="16838"/>
       <w:pgMar w:top="1417" w:right="1417" w:bottom="1417" w:left="1417" w:header="708" w:footer="708" w:gutter="0"/>
       <w:pgNumType w:start="1"/>

</xml_diff>

<commit_message>
dokumentacio javitasa, excel bovitese, tesztelesi bovitese
</commit_message>
<xml_diff>
--- a/Vajda-Papir_dokumentacio.docx
+++ b/Vajda-Papir_dokumentacio.docx
@@ -411,8 +411,6 @@
                 <w:pStyle w:val="TJ1"/>
                 <w:rPr>
                   <w:rFonts w:asciiTheme="minorHAnsi" w:eastAsiaTheme="minorEastAsia" w:hAnsiTheme="minorHAnsi" w:cstheme="minorBidi"/>
-                  <w:b w:val="0"/>
-                  <w:bCs w:val="0"/>
                   <w:color w:val="auto"/>
                   <w:sz w:val="22"/>
                   <w:szCs w:val="22"/>
@@ -485,8 +483,6 @@
                 <w:pStyle w:val="TJ1"/>
                 <w:rPr>
                   <w:rFonts w:asciiTheme="minorHAnsi" w:eastAsiaTheme="minorEastAsia" w:hAnsiTheme="minorHAnsi" w:cstheme="minorBidi"/>
-                  <w:b w:val="0"/>
-                  <w:bCs w:val="0"/>
                   <w:color w:val="auto"/>
                   <w:sz w:val="22"/>
                   <w:szCs w:val="22"/>
@@ -549,8 +545,6 @@
                 <w:pStyle w:val="TJ3"/>
                 <w:rPr>
                   <w:rFonts w:asciiTheme="minorHAnsi" w:eastAsiaTheme="minorEastAsia" w:hAnsiTheme="minorHAnsi" w:cstheme="minorBidi"/>
-                  <w:b w:val="0"/>
-                  <w:bCs w:val="0"/>
                   <w:color w:val="auto"/>
                   <w:sz w:val="22"/>
                   <w:szCs w:val="22"/>
@@ -612,8 +606,6 @@
                 <w:pStyle w:val="TJ3"/>
                 <w:rPr>
                   <w:rFonts w:asciiTheme="minorHAnsi" w:eastAsiaTheme="minorEastAsia" w:hAnsiTheme="minorHAnsi" w:cstheme="minorBidi"/>
-                  <w:b w:val="0"/>
-                  <w:bCs w:val="0"/>
                   <w:color w:val="auto"/>
                   <w:sz w:val="22"/>
                   <w:szCs w:val="22"/>
@@ -675,8 +667,6 @@
                 <w:pStyle w:val="TJ3"/>
                 <w:rPr>
                   <w:rFonts w:asciiTheme="minorHAnsi" w:eastAsiaTheme="minorEastAsia" w:hAnsiTheme="minorHAnsi" w:cstheme="minorBidi"/>
-                  <w:b w:val="0"/>
-                  <w:bCs w:val="0"/>
                   <w:color w:val="auto"/>
                   <w:sz w:val="22"/>
                   <w:szCs w:val="22"/>
@@ -738,8 +728,6 @@
                 <w:pStyle w:val="TJ3"/>
                 <w:rPr>
                   <w:rFonts w:asciiTheme="minorHAnsi" w:eastAsiaTheme="minorEastAsia" w:hAnsiTheme="minorHAnsi" w:cstheme="minorBidi"/>
-                  <w:b w:val="0"/>
-                  <w:bCs w:val="0"/>
                   <w:color w:val="auto"/>
                   <w:sz w:val="22"/>
                   <w:szCs w:val="22"/>
@@ -801,8 +789,6 @@
                 <w:pStyle w:val="TJ3"/>
                 <w:rPr>
                   <w:rFonts w:asciiTheme="minorHAnsi" w:eastAsiaTheme="minorEastAsia" w:hAnsiTheme="minorHAnsi" w:cstheme="minorBidi"/>
-                  <w:b w:val="0"/>
-                  <w:bCs w:val="0"/>
                   <w:color w:val="auto"/>
                   <w:sz w:val="22"/>
                   <w:szCs w:val="22"/>
@@ -864,8 +850,6 @@
                 <w:pStyle w:val="TJ3"/>
                 <w:rPr>
                   <w:rFonts w:asciiTheme="minorHAnsi" w:eastAsiaTheme="minorEastAsia" w:hAnsiTheme="minorHAnsi" w:cstheme="minorBidi"/>
-                  <w:b w:val="0"/>
-                  <w:bCs w:val="0"/>
                   <w:color w:val="auto"/>
                   <w:sz w:val="22"/>
                   <w:szCs w:val="22"/>
@@ -927,8 +911,6 @@
                 <w:pStyle w:val="TJ3"/>
                 <w:rPr>
                   <w:rFonts w:asciiTheme="minorHAnsi" w:eastAsiaTheme="minorEastAsia" w:hAnsiTheme="minorHAnsi" w:cstheme="minorBidi"/>
-                  <w:b w:val="0"/>
-                  <w:bCs w:val="0"/>
                   <w:color w:val="auto"/>
                   <w:sz w:val="22"/>
                   <w:szCs w:val="22"/>
@@ -990,8 +972,6 @@
                 <w:pStyle w:val="TJ3"/>
                 <w:rPr>
                   <w:rFonts w:asciiTheme="minorHAnsi" w:eastAsiaTheme="minorEastAsia" w:hAnsiTheme="minorHAnsi" w:cstheme="minorBidi"/>
-                  <w:b w:val="0"/>
-                  <w:bCs w:val="0"/>
                   <w:color w:val="auto"/>
                   <w:sz w:val="22"/>
                   <w:szCs w:val="22"/>
@@ -1053,8 +1033,6 @@
                 <w:pStyle w:val="TJ3"/>
                 <w:rPr>
                   <w:rFonts w:asciiTheme="minorHAnsi" w:eastAsiaTheme="minorEastAsia" w:hAnsiTheme="minorHAnsi" w:cstheme="minorBidi"/>
-                  <w:b w:val="0"/>
-                  <w:bCs w:val="0"/>
                   <w:color w:val="auto"/>
                   <w:sz w:val="22"/>
                   <w:szCs w:val="22"/>
@@ -1116,8 +1094,6 @@
                 <w:pStyle w:val="TJ1"/>
                 <w:rPr>
                   <w:rFonts w:asciiTheme="minorHAnsi" w:eastAsiaTheme="minorEastAsia" w:hAnsiTheme="minorHAnsi" w:cstheme="minorBidi"/>
-                  <w:b w:val="0"/>
-                  <w:bCs w:val="0"/>
                   <w:color w:val="auto"/>
                   <w:sz w:val="22"/>
                   <w:szCs w:val="22"/>
@@ -1183,6 +1159,8 @@
                 </w:tabs>
                 <w:rPr>
                   <w:rFonts w:asciiTheme="minorHAnsi" w:eastAsiaTheme="minorEastAsia" w:hAnsiTheme="minorHAnsi" w:cstheme="minorBidi"/>
+                  <w:b/>
+                  <w:bCs/>
                   <w:noProof/>
                   <w:sz w:val="22"/>
                   <w:szCs w:val="22"/>
@@ -1221,6 +1199,8 @@
                 </w:r>
                 <w:r>
                   <w:rPr>
+                    <w:b/>
+                    <w:bCs/>
                     <w:noProof/>
                     <w:webHidden/>
                   </w:rPr>
@@ -1228,6 +1208,8 @@
                 </w:r>
                 <w:r>
                   <w:rPr>
+                    <w:b/>
+                    <w:bCs/>
                     <w:noProof/>
                     <w:webHidden/>
                   </w:rPr>
@@ -1235,6 +1217,8 @@
                 </w:r>
                 <w:r>
                   <w:rPr>
+                    <w:b/>
+                    <w:bCs/>
                     <w:noProof/>
                     <w:webHidden/>
                   </w:rPr>
@@ -1242,12 +1226,16 @@
                 </w:r>
                 <w:r>
                   <w:rPr>
-                    <w:noProof/>
-                    <w:webHidden/>
-                  </w:rPr>
-                </w:r>
-                <w:r>
-                  <w:rPr>
+                    <w:b/>
+                    <w:bCs/>
+                    <w:noProof/>
+                    <w:webHidden/>
+                  </w:rPr>
+                </w:r>
+                <w:r>
+                  <w:rPr>
+                    <w:b/>
+                    <w:bCs/>
                     <w:noProof/>
                     <w:webHidden/>
                   </w:rPr>
@@ -1255,6 +1243,8 @@
                 </w:r>
                 <w:r>
                   <w:rPr>
+                    <w:b/>
+                    <w:bCs/>
                     <w:noProof/>
                     <w:webHidden/>
                   </w:rPr>
@@ -1262,6 +1252,8 @@
                 </w:r>
                 <w:r>
                   <w:rPr>
+                    <w:b/>
+                    <w:bCs/>
                     <w:noProof/>
                     <w:webHidden/>
                   </w:rPr>
@@ -1277,6 +1269,8 @@
                 </w:tabs>
                 <w:rPr>
                   <w:rFonts w:asciiTheme="minorHAnsi" w:eastAsiaTheme="minorEastAsia" w:hAnsiTheme="minorHAnsi" w:cstheme="minorBidi"/>
+                  <w:b/>
+                  <w:bCs/>
                   <w:noProof/>
                   <w:sz w:val="22"/>
                   <w:szCs w:val="22"/>
@@ -1295,6 +1289,8 @@
                 </w:r>
                 <w:r>
                   <w:rPr>
+                    <w:b/>
+                    <w:bCs/>
                     <w:noProof/>
                     <w:webHidden/>
                   </w:rPr>
@@ -1302,6 +1298,8 @@
                 </w:r>
                 <w:r>
                   <w:rPr>
+                    <w:b/>
+                    <w:bCs/>
                     <w:noProof/>
                     <w:webHidden/>
                   </w:rPr>
@@ -1309,6 +1307,8 @@
                 </w:r>
                 <w:r>
                   <w:rPr>
+                    <w:b/>
+                    <w:bCs/>
                     <w:noProof/>
                     <w:webHidden/>
                   </w:rPr>
@@ -1316,12 +1316,16 @@
                 </w:r>
                 <w:r>
                   <w:rPr>
-                    <w:noProof/>
-                    <w:webHidden/>
-                  </w:rPr>
-                </w:r>
-                <w:r>
-                  <w:rPr>
+                    <w:b/>
+                    <w:bCs/>
+                    <w:noProof/>
+                    <w:webHidden/>
+                  </w:rPr>
+                </w:r>
+                <w:r>
+                  <w:rPr>
+                    <w:b/>
+                    <w:bCs/>
                     <w:noProof/>
                     <w:webHidden/>
                   </w:rPr>
@@ -1329,6 +1333,8 @@
                 </w:r>
                 <w:r>
                   <w:rPr>
+                    <w:b/>
+                    <w:bCs/>
                     <w:noProof/>
                     <w:webHidden/>
                   </w:rPr>
@@ -1336,6 +1342,8 @@
                 </w:r>
                 <w:r>
                   <w:rPr>
+                    <w:b/>
+                    <w:bCs/>
                     <w:noProof/>
                     <w:webHidden/>
                   </w:rPr>
@@ -1351,6 +1359,8 @@
                 </w:tabs>
                 <w:rPr>
                   <w:rFonts w:asciiTheme="minorHAnsi" w:eastAsiaTheme="minorEastAsia" w:hAnsiTheme="minorHAnsi" w:cstheme="minorBidi"/>
+                  <w:b/>
+                  <w:bCs/>
                   <w:noProof/>
                   <w:sz w:val="22"/>
                   <w:szCs w:val="22"/>
@@ -1369,6 +1379,8 @@
                 </w:r>
                 <w:r>
                   <w:rPr>
+                    <w:b/>
+                    <w:bCs/>
                     <w:noProof/>
                     <w:webHidden/>
                   </w:rPr>
@@ -1376,6 +1388,8 @@
                 </w:r>
                 <w:r>
                   <w:rPr>
+                    <w:b/>
+                    <w:bCs/>
                     <w:noProof/>
                     <w:webHidden/>
                   </w:rPr>
@@ -1383,6 +1397,8 @@
                 </w:r>
                 <w:r>
                   <w:rPr>
+                    <w:b/>
+                    <w:bCs/>
                     <w:noProof/>
                     <w:webHidden/>
                   </w:rPr>
@@ -1390,12 +1406,16 @@
                 </w:r>
                 <w:r>
                   <w:rPr>
-                    <w:noProof/>
-                    <w:webHidden/>
-                  </w:rPr>
-                </w:r>
-                <w:r>
-                  <w:rPr>
+                    <w:b/>
+                    <w:bCs/>
+                    <w:noProof/>
+                    <w:webHidden/>
+                  </w:rPr>
+                </w:r>
+                <w:r>
+                  <w:rPr>
+                    <w:b/>
+                    <w:bCs/>
                     <w:noProof/>
                     <w:webHidden/>
                   </w:rPr>
@@ -1403,6 +1423,8 @@
                 </w:r>
                 <w:r>
                   <w:rPr>
+                    <w:b/>
+                    <w:bCs/>
                     <w:noProof/>
                     <w:webHidden/>
                   </w:rPr>
@@ -1410,6 +1432,8 @@
                 </w:r>
                 <w:r>
                   <w:rPr>
+                    <w:b/>
+                    <w:bCs/>
                     <w:noProof/>
                     <w:webHidden/>
                   </w:rPr>
@@ -1425,6 +1449,8 @@
                 </w:tabs>
                 <w:rPr>
                   <w:rFonts w:asciiTheme="minorHAnsi" w:eastAsiaTheme="minorEastAsia" w:hAnsiTheme="minorHAnsi" w:cstheme="minorBidi"/>
+                  <w:b/>
+                  <w:bCs/>
                   <w:noProof/>
                   <w:sz w:val="22"/>
                   <w:szCs w:val="22"/>
@@ -1443,6 +1469,8 @@
                 </w:r>
                 <w:r>
                   <w:rPr>
+                    <w:b/>
+                    <w:bCs/>
                     <w:noProof/>
                     <w:webHidden/>
                   </w:rPr>
@@ -1450,6 +1478,8 @@
                 </w:r>
                 <w:r>
                   <w:rPr>
+                    <w:b/>
+                    <w:bCs/>
                     <w:noProof/>
                     <w:webHidden/>
                   </w:rPr>
@@ -1457,6 +1487,8 @@
                 </w:r>
                 <w:r>
                   <w:rPr>
+                    <w:b/>
+                    <w:bCs/>
                     <w:noProof/>
                     <w:webHidden/>
                   </w:rPr>
@@ -1464,12 +1496,16 @@
                 </w:r>
                 <w:r>
                   <w:rPr>
-                    <w:noProof/>
-                    <w:webHidden/>
-                  </w:rPr>
-                </w:r>
-                <w:r>
-                  <w:rPr>
+                    <w:b/>
+                    <w:bCs/>
+                    <w:noProof/>
+                    <w:webHidden/>
+                  </w:rPr>
+                </w:r>
+                <w:r>
+                  <w:rPr>
+                    <w:b/>
+                    <w:bCs/>
                     <w:noProof/>
                     <w:webHidden/>
                   </w:rPr>
@@ -1477,6 +1513,8 @@
                 </w:r>
                 <w:r>
                   <w:rPr>
+                    <w:b/>
+                    <w:bCs/>
                     <w:noProof/>
                     <w:webHidden/>
                   </w:rPr>
@@ -1484,6 +1522,8 @@
                 </w:r>
                 <w:r>
                   <w:rPr>
+                    <w:b/>
+                    <w:bCs/>
                     <w:noProof/>
                     <w:webHidden/>
                   </w:rPr>
@@ -1499,6 +1539,8 @@
                 </w:tabs>
                 <w:rPr>
                   <w:rFonts w:asciiTheme="minorHAnsi" w:eastAsiaTheme="minorEastAsia" w:hAnsiTheme="minorHAnsi" w:cstheme="minorBidi"/>
+                  <w:b/>
+                  <w:bCs/>
                   <w:noProof/>
                   <w:sz w:val="22"/>
                   <w:szCs w:val="22"/>
@@ -1517,6 +1559,8 @@
                 </w:r>
                 <w:r>
                   <w:rPr>
+                    <w:b/>
+                    <w:bCs/>
                     <w:noProof/>
                     <w:webHidden/>
                   </w:rPr>
@@ -1524,6 +1568,8 @@
                 </w:r>
                 <w:r>
                   <w:rPr>
+                    <w:b/>
+                    <w:bCs/>
                     <w:noProof/>
                     <w:webHidden/>
                   </w:rPr>
@@ -1531,6 +1577,8 @@
                 </w:r>
                 <w:r>
                   <w:rPr>
+                    <w:b/>
+                    <w:bCs/>
                     <w:noProof/>
                     <w:webHidden/>
                   </w:rPr>
@@ -1538,12 +1586,16 @@
                 </w:r>
                 <w:r>
                   <w:rPr>
-                    <w:noProof/>
-                    <w:webHidden/>
-                  </w:rPr>
-                </w:r>
-                <w:r>
-                  <w:rPr>
+                    <w:b/>
+                    <w:bCs/>
+                    <w:noProof/>
+                    <w:webHidden/>
+                  </w:rPr>
+                </w:r>
+                <w:r>
+                  <w:rPr>
+                    <w:b/>
+                    <w:bCs/>
                     <w:noProof/>
                     <w:webHidden/>
                   </w:rPr>
@@ -1551,6 +1603,8 @@
                 </w:r>
                 <w:r>
                   <w:rPr>
+                    <w:b/>
+                    <w:bCs/>
                     <w:noProof/>
                     <w:webHidden/>
                   </w:rPr>
@@ -1558,6 +1612,8 @@
                 </w:r>
                 <w:r>
                   <w:rPr>
+                    <w:b/>
+                    <w:bCs/>
                     <w:noProof/>
                     <w:webHidden/>
                   </w:rPr>
@@ -1573,6 +1629,8 @@
                 </w:tabs>
                 <w:rPr>
                   <w:rFonts w:asciiTheme="minorHAnsi" w:eastAsiaTheme="minorEastAsia" w:hAnsiTheme="minorHAnsi" w:cstheme="minorBidi"/>
+                  <w:b/>
+                  <w:bCs/>
                   <w:noProof/>
                   <w:sz w:val="22"/>
                   <w:szCs w:val="22"/>
@@ -1591,6 +1649,8 @@
                 </w:r>
                 <w:r>
                   <w:rPr>
+                    <w:b/>
+                    <w:bCs/>
                     <w:noProof/>
                     <w:webHidden/>
                   </w:rPr>
@@ -1598,6 +1658,8 @@
                 </w:r>
                 <w:r>
                   <w:rPr>
+                    <w:b/>
+                    <w:bCs/>
                     <w:noProof/>
                     <w:webHidden/>
                   </w:rPr>
@@ -1605,6 +1667,8 @@
                 </w:r>
                 <w:r>
                   <w:rPr>
+                    <w:b/>
+                    <w:bCs/>
                     <w:noProof/>
                     <w:webHidden/>
                   </w:rPr>
@@ -1612,12 +1676,16 @@
                 </w:r>
                 <w:r>
                   <w:rPr>
-                    <w:noProof/>
-                    <w:webHidden/>
-                  </w:rPr>
-                </w:r>
-                <w:r>
-                  <w:rPr>
+                    <w:b/>
+                    <w:bCs/>
+                    <w:noProof/>
+                    <w:webHidden/>
+                  </w:rPr>
+                </w:r>
+                <w:r>
+                  <w:rPr>
+                    <w:b/>
+                    <w:bCs/>
                     <w:noProof/>
                     <w:webHidden/>
                   </w:rPr>
@@ -1625,6 +1693,8 @@
                 </w:r>
                 <w:r>
                   <w:rPr>
+                    <w:b/>
+                    <w:bCs/>
                     <w:noProof/>
                     <w:webHidden/>
                   </w:rPr>
@@ -1632,6 +1702,8 @@
                 </w:r>
                 <w:r>
                   <w:rPr>
+                    <w:b/>
+                    <w:bCs/>
                     <w:noProof/>
                     <w:webHidden/>
                   </w:rPr>
@@ -1647,6 +1719,8 @@
                 </w:tabs>
                 <w:rPr>
                   <w:rFonts w:asciiTheme="minorHAnsi" w:eastAsiaTheme="minorEastAsia" w:hAnsiTheme="minorHAnsi" w:cstheme="minorBidi"/>
+                  <w:b/>
+                  <w:bCs/>
                   <w:noProof/>
                   <w:sz w:val="22"/>
                   <w:szCs w:val="22"/>
@@ -1665,6 +1739,8 @@
                 </w:r>
                 <w:r>
                   <w:rPr>
+                    <w:b/>
+                    <w:bCs/>
                     <w:noProof/>
                     <w:webHidden/>
                   </w:rPr>
@@ -1672,6 +1748,8 @@
                 </w:r>
                 <w:r>
                   <w:rPr>
+                    <w:b/>
+                    <w:bCs/>
                     <w:noProof/>
                     <w:webHidden/>
                   </w:rPr>
@@ -1679,6 +1757,8 @@
                 </w:r>
                 <w:r>
                   <w:rPr>
+                    <w:b/>
+                    <w:bCs/>
                     <w:noProof/>
                     <w:webHidden/>
                   </w:rPr>
@@ -1686,12 +1766,16 @@
                 </w:r>
                 <w:r>
                   <w:rPr>
-                    <w:noProof/>
-                    <w:webHidden/>
-                  </w:rPr>
-                </w:r>
-                <w:r>
-                  <w:rPr>
+                    <w:b/>
+                    <w:bCs/>
+                    <w:noProof/>
+                    <w:webHidden/>
+                  </w:rPr>
+                </w:r>
+                <w:r>
+                  <w:rPr>
+                    <w:b/>
+                    <w:bCs/>
                     <w:noProof/>
                     <w:webHidden/>
                   </w:rPr>
@@ -1699,6 +1783,8 @@
                 </w:r>
                 <w:r>
                   <w:rPr>
+                    <w:b/>
+                    <w:bCs/>
                     <w:noProof/>
                     <w:webHidden/>
                   </w:rPr>
@@ -1706,6 +1792,8 @@
                 </w:r>
                 <w:r>
                   <w:rPr>
+                    <w:b/>
+                    <w:bCs/>
                     <w:noProof/>
                     <w:webHidden/>
                   </w:rPr>
@@ -1721,6 +1809,8 @@
                 </w:tabs>
                 <w:rPr>
                   <w:rFonts w:asciiTheme="minorHAnsi" w:eastAsiaTheme="minorEastAsia" w:hAnsiTheme="minorHAnsi" w:cstheme="minorBidi"/>
+                  <w:b/>
+                  <w:bCs/>
                   <w:noProof/>
                   <w:sz w:val="22"/>
                   <w:szCs w:val="22"/>
@@ -1739,6 +1829,8 @@
                 </w:r>
                 <w:r>
                   <w:rPr>
+                    <w:b/>
+                    <w:bCs/>
                     <w:noProof/>
                     <w:webHidden/>
                   </w:rPr>
@@ -1746,6 +1838,8 @@
                 </w:r>
                 <w:r>
                   <w:rPr>
+                    <w:b/>
+                    <w:bCs/>
                     <w:noProof/>
                     <w:webHidden/>
                   </w:rPr>
@@ -1753,6 +1847,8 @@
                 </w:r>
                 <w:r>
                   <w:rPr>
+                    <w:b/>
+                    <w:bCs/>
                     <w:noProof/>
                     <w:webHidden/>
                   </w:rPr>
@@ -1760,12 +1856,16 @@
                 </w:r>
                 <w:r>
                   <w:rPr>
-                    <w:noProof/>
-                    <w:webHidden/>
-                  </w:rPr>
-                </w:r>
-                <w:r>
-                  <w:rPr>
+                    <w:b/>
+                    <w:bCs/>
+                    <w:noProof/>
+                    <w:webHidden/>
+                  </w:rPr>
+                </w:r>
+                <w:r>
+                  <w:rPr>
+                    <w:b/>
+                    <w:bCs/>
                     <w:noProof/>
                     <w:webHidden/>
                   </w:rPr>
@@ -1773,6 +1873,8 @@
                 </w:r>
                 <w:r>
                   <w:rPr>
+                    <w:b/>
+                    <w:bCs/>
                     <w:noProof/>
                     <w:webHidden/>
                   </w:rPr>
@@ -1780,6 +1882,8 @@
                 </w:r>
                 <w:r>
                   <w:rPr>
+                    <w:b/>
+                    <w:bCs/>
                     <w:noProof/>
                     <w:webHidden/>
                   </w:rPr>
@@ -1792,8 +1896,6 @@
                 <w:pStyle w:val="TJ1"/>
                 <w:rPr>
                   <w:rFonts w:asciiTheme="minorHAnsi" w:eastAsiaTheme="minorEastAsia" w:hAnsiTheme="minorHAnsi" w:cstheme="minorBidi"/>
-                  <w:b w:val="0"/>
-                  <w:bCs w:val="0"/>
                   <w:color w:val="auto"/>
                   <w:sz w:val="22"/>
                   <w:szCs w:val="22"/>
@@ -1855,8 +1957,6 @@
                 <w:pStyle w:val="TJ1"/>
                 <w:rPr>
                   <w:rFonts w:asciiTheme="minorHAnsi" w:eastAsiaTheme="minorEastAsia" w:hAnsiTheme="minorHAnsi" w:cstheme="minorBidi"/>
-                  <w:b w:val="0"/>
-                  <w:bCs w:val="0"/>
                   <w:color w:val="auto"/>
                   <w:sz w:val="22"/>
                   <w:szCs w:val="22"/>
@@ -1921,6 +2021,8 @@
                 </w:tabs>
                 <w:rPr>
                   <w:rFonts w:asciiTheme="minorHAnsi" w:eastAsiaTheme="minorEastAsia" w:hAnsiTheme="minorHAnsi" w:cstheme="minorBidi"/>
+                  <w:b/>
+                  <w:bCs/>
                   <w:noProof/>
                   <w:sz w:val="22"/>
                   <w:szCs w:val="22"/>
@@ -1939,6 +2041,8 @@
                 </w:r>
                 <w:r>
                   <w:rPr>
+                    <w:b/>
+                    <w:bCs/>
                     <w:noProof/>
                     <w:webHidden/>
                   </w:rPr>
@@ -1946,6 +2050,8 @@
                 </w:r>
                 <w:r>
                   <w:rPr>
+                    <w:b/>
+                    <w:bCs/>
                     <w:noProof/>
                     <w:webHidden/>
                   </w:rPr>
@@ -1953,6 +2059,8 @@
                 </w:r>
                 <w:r>
                   <w:rPr>
+                    <w:b/>
+                    <w:bCs/>
                     <w:noProof/>
                     <w:webHidden/>
                   </w:rPr>
@@ -1960,12 +2068,16 @@
                 </w:r>
                 <w:r>
                   <w:rPr>
-                    <w:noProof/>
-                    <w:webHidden/>
-                  </w:rPr>
-                </w:r>
-                <w:r>
-                  <w:rPr>
+                    <w:b/>
+                    <w:bCs/>
+                    <w:noProof/>
+                    <w:webHidden/>
+                  </w:rPr>
+                </w:r>
+                <w:r>
+                  <w:rPr>
+                    <w:b/>
+                    <w:bCs/>
                     <w:noProof/>
                     <w:webHidden/>
                   </w:rPr>
@@ -1973,6 +2085,8 @@
                 </w:r>
                 <w:r>
                   <w:rPr>
+                    <w:b/>
+                    <w:bCs/>
                     <w:noProof/>
                     <w:webHidden/>
                   </w:rPr>
@@ -1980,6 +2094,8 @@
                 </w:r>
                 <w:r>
                   <w:rPr>
+                    <w:b/>
+                    <w:bCs/>
                     <w:noProof/>
                     <w:webHidden/>
                   </w:rPr>
@@ -1995,6 +2111,8 @@
                 </w:tabs>
                 <w:rPr>
                   <w:rFonts w:asciiTheme="minorHAnsi" w:eastAsiaTheme="minorEastAsia" w:hAnsiTheme="minorHAnsi" w:cstheme="minorBidi"/>
+                  <w:b/>
+                  <w:bCs/>
                   <w:noProof/>
                   <w:sz w:val="22"/>
                   <w:szCs w:val="22"/>
@@ -2013,6 +2131,8 @@
                 </w:r>
                 <w:r>
                   <w:rPr>
+                    <w:b/>
+                    <w:bCs/>
                     <w:noProof/>
                     <w:webHidden/>
                   </w:rPr>
@@ -2020,6 +2140,8 @@
                 </w:r>
                 <w:r>
                   <w:rPr>
+                    <w:b/>
+                    <w:bCs/>
                     <w:noProof/>
                     <w:webHidden/>
                   </w:rPr>
@@ -2027,6 +2149,8 @@
                 </w:r>
                 <w:r>
                   <w:rPr>
+                    <w:b/>
+                    <w:bCs/>
                     <w:noProof/>
                     <w:webHidden/>
                   </w:rPr>
@@ -2034,12 +2158,16 @@
                 </w:r>
                 <w:r>
                   <w:rPr>
-                    <w:noProof/>
-                    <w:webHidden/>
-                  </w:rPr>
-                </w:r>
-                <w:r>
-                  <w:rPr>
+                    <w:b/>
+                    <w:bCs/>
+                    <w:noProof/>
+                    <w:webHidden/>
+                  </w:rPr>
+                </w:r>
+                <w:r>
+                  <w:rPr>
+                    <w:b/>
+                    <w:bCs/>
                     <w:noProof/>
                     <w:webHidden/>
                   </w:rPr>
@@ -2047,6 +2175,8 @@
                 </w:r>
                 <w:r>
                   <w:rPr>
+                    <w:b/>
+                    <w:bCs/>
                     <w:noProof/>
                     <w:webHidden/>
                   </w:rPr>
@@ -2054,6 +2184,8 @@
                 </w:r>
                 <w:r>
                   <w:rPr>
+                    <w:b/>
+                    <w:bCs/>
                     <w:noProof/>
                     <w:webHidden/>
                   </w:rPr>
@@ -2066,8 +2198,6 @@
                 <w:pStyle w:val="TJ1"/>
                 <w:rPr>
                   <w:rFonts w:asciiTheme="minorHAnsi" w:eastAsiaTheme="minorEastAsia" w:hAnsiTheme="minorHAnsi" w:cstheme="minorBidi"/>
-                  <w:b w:val="0"/>
-                  <w:bCs w:val="0"/>
                   <w:color w:val="auto"/>
                   <w:sz w:val="22"/>
                   <w:szCs w:val="22"/>
@@ -2129,8 +2259,6 @@
                 <w:pStyle w:val="TJ1"/>
                 <w:rPr>
                   <w:rFonts w:asciiTheme="minorHAnsi" w:eastAsiaTheme="minorEastAsia" w:hAnsiTheme="minorHAnsi" w:cstheme="minorBidi"/>
-                  <w:b w:val="0"/>
-                  <w:bCs w:val="0"/>
                   <w:color w:val="auto"/>
                   <w:sz w:val="22"/>
                   <w:szCs w:val="22"/>
@@ -2195,6 +2323,8 @@
                 </w:tabs>
                 <w:rPr>
                   <w:rFonts w:asciiTheme="minorHAnsi" w:eastAsiaTheme="minorEastAsia" w:hAnsiTheme="minorHAnsi" w:cstheme="minorBidi"/>
+                  <w:b/>
+                  <w:bCs/>
                   <w:noProof/>
                   <w:sz w:val="22"/>
                   <w:szCs w:val="22"/>
@@ -2213,6 +2343,8 @@
                 </w:r>
                 <w:r>
                   <w:rPr>
+                    <w:b/>
+                    <w:bCs/>
                     <w:noProof/>
                     <w:webHidden/>
                   </w:rPr>
@@ -2220,6 +2352,8 @@
                 </w:r>
                 <w:r>
                   <w:rPr>
+                    <w:b/>
+                    <w:bCs/>
                     <w:noProof/>
                     <w:webHidden/>
                   </w:rPr>
@@ -2227,6 +2361,8 @@
                 </w:r>
                 <w:r>
                   <w:rPr>
+                    <w:b/>
+                    <w:bCs/>
                     <w:noProof/>
                     <w:webHidden/>
                   </w:rPr>
@@ -2234,12 +2370,16 @@
                 </w:r>
                 <w:r>
                   <w:rPr>
-                    <w:noProof/>
-                    <w:webHidden/>
-                  </w:rPr>
-                </w:r>
-                <w:r>
-                  <w:rPr>
+                    <w:b/>
+                    <w:bCs/>
+                    <w:noProof/>
+                    <w:webHidden/>
+                  </w:rPr>
+                </w:r>
+                <w:r>
+                  <w:rPr>
+                    <w:b/>
+                    <w:bCs/>
                     <w:noProof/>
                     <w:webHidden/>
                   </w:rPr>
@@ -2247,6 +2387,8 @@
                 </w:r>
                 <w:r>
                   <w:rPr>
+                    <w:b/>
+                    <w:bCs/>
                     <w:noProof/>
                     <w:webHidden/>
                   </w:rPr>
@@ -2254,6 +2396,8 @@
                 </w:r>
                 <w:r>
                   <w:rPr>
+                    <w:b/>
+                    <w:bCs/>
                     <w:noProof/>
                     <w:webHidden/>
                   </w:rPr>
@@ -2269,6 +2413,8 @@
                 </w:tabs>
                 <w:rPr>
                   <w:rFonts w:asciiTheme="minorHAnsi" w:eastAsiaTheme="minorEastAsia" w:hAnsiTheme="minorHAnsi" w:cstheme="minorBidi"/>
+                  <w:b/>
+                  <w:bCs/>
                   <w:noProof/>
                   <w:sz w:val="22"/>
                   <w:szCs w:val="22"/>
@@ -2287,6 +2433,8 @@
                 </w:r>
                 <w:r>
                   <w:rPr>
+                    <w:b/>
+                    <w:bCs/>
                     <w:noProof/>
                     <w:webHidden/>
                   </w:rPr>
@@ -2294,6 +2442,8 @@
                 </w:r>
                 <w:r>
                   <w:rPr>
+                    <w:b/>
+                    <w:bCs/>
                     <w:noProof/>
                     <w:webHidden/>
                   </w:rPr>
@@ -2301,6 +2451,8 @@
                 </w:r>
                 <w:r>
                   <w:rPr>
+                    <w:b/>
+                    <w:bCs/>
                     <w:noProof/>
                     <w:webHidden/>
                   </w:rPr>
@@ -2308,12 +2460,16 @@
                 </w:r>
                 <w:r>
                   <w:rPr>
-                    <w:noProof/>
-                    <w:webHidden/>
-                  </w:rPr>
-                </w:r>
-                <w:r>
-                  <w:rPr>
+                    <w:b/>
+                    <w:bCs/>
+                    <w:noProof/>
+                    <w:webHidden/>
+                  </w:rPr>
+                </w:r>
+                <w:r>
+                  <w:rPr>
+                    <w:b/>
+                    <w:bCs/>
                     <w:noProof/>
                     <w:webHidden/>
                   </w:rPr>
@@ -2321,6 +2477,8 @@
                 </w:r>
                 <w:r>
                   <w:rPr>
+                    <w:b/>
+                    <w:bCs/>
                     <w:noProof/>
                     <w:webHidden/>
                   </w:rPr>
@@ -2328,6 +2486,8 @@
                 </w:r>
                 <w:r>
                   <w:rPr>
+                    <w:b/>
+                    <w:bCs/>
                     <w:noProof/>
                     <w:webHidden/>
                   </w:rPr>
@@ -2343,6 +2503,8 @@
                 </w:tabs>
                 <w:rPr>
                   <w:rFonts w:asciiTheme="minorHAnsi" w:eastAsiaTheme="minorEastAsia" w:hAnsiTheme="minorHAnsi" w:cstheme="minorBidi"/>
+                  <w:b/>
+                  <w:bCs/>
                   <w:noProof/>
                   <w:sz w:val="22"/>
                   <w:szCs w:val="22"/>
@@ -2361,6 +2523,8 @@
                 </w:r>
                 <w:r>
                   <w:rPr>
+                    <w:b/>
+                    <w:bCs/>
                     <w:noProof/>
                     <w:webHidden/>
                   </w:rPr>
@@ -2368,6 +2532,8 @@
                 </w:r>
                 <w:r>
                   <w:rPr>
+                    <w:b/>
+                    <w:bCs/>
                     <w:noProof/>
                     <w:webHidden/>
                   </w:rPr>
@@ -2375,6 +2541,8 @@
                 </w:r>
                 <w:r>
                   <w:rPr>
+                    <w:b/>
+                    <w:bCs/>
                     <w:noProof/>
                     <w:webHidden/>
                   </w:rPr>
@@ -2382,12 +2550,16 @@
                 </w:r>
                 <w:r>
                   <w:rPr>
-                    <w:noProof/>
-                    <w:webHidden/>
-                  </w:rPr>
-                </w:r>
-                <w:r>
-                  <w:rPr>
+                    <w:b/>
+                    <w:bCs/>
+                    <w:noProof/>
+                    <w:webHidden/>
+                  </w:rPr>
+                </w:r>
+                <w:r>
+                  <w:rPr>
+                    <w:b/>
+                    <w:bCs/>
                     <w:noProof/>
                     <w:webHidden/>
                   </w:rPr>
@@ -2395,6 +2567,8 @@
                 </w:r>
                 <w:r>
                   <w:rPr>
+                    <w:b/>
+                    <w:bCs/>
                     <w:noProof/>
                     <w:webHidden/>
                   </w:rPr>
@@ -2402,6 +2576,8 @@
                 </w:r>
                 <w:r>
                   <w:rPr>
+                    <w:b/>
+                    <w:bCs/>
                     <w:noProof/>
                     <w:webHidden/>
                   </w:rPr>
@@ -2417,6 +2593,8 @@
                 </w:tabs>
                 <w:rPr>
                   <w:rFonts w:asciiTheme="minorHAnsi" w:eastAsiaTheme="minorEastAsia" w:hAnsiTheme="minorHAnsi" w:cstheme="minorBidi"/>
+                  <w:b/>
+                  <w:bCs/>
                   <w:noProof/>
                   <w:sz w:val="22"/>
                   <w:szCs w:val="22"/>
@@ -2435,6 +2613,8 @@
                 </w:r>
                 <w:r>
                   <w:rPr>
+                    <w:b/>
+                    <w:bCs/>
                     <w:noProof/>
                     <w:webHidden/>
                   </w:rPr>
@@ -2442,6 +2622,8 @@
                 </w:r>
                 <w:r>
                   <w:rPr>
+                    <w:b/>
+                    <w:bCs/>
                     <w:noProof/>
                     <w:webHidden/>
                   </w:rPr>
@@ -2449,6 +2631,8 @@
                 </w:r>
                 <w:r>
                   <w:rPr>
+                    <w:b/>
+                    <w:bCs/>
                     <w:noProof/>
                     <w:webHidden/>
                   </w:rPr>
@@ -2456,12 +2640,16 @@
                 </w:r>
                 <w:r>
                   <w:rPr>
-                    <w:noProof/>
-                    <w:webHidden/>
-                  </w:rPr>
-                </w:r>
-                <w:r>
-                  <w:rPr>
+                    <w:b/>
+                    <w:bCs/>
+                    <w:noProof/>
+                    <w:webHidden/>
+                  </w:rPr>
+                </w:r>
+                <w:r>
+                  <w:rPr>
+                    <w:b/>
+                    <w:bCs/>
                     <w:noProof/>
                     <w:webHidden/>
                   </w:rPr>
@@ -2469,6 +2657,8 @@
                 </w:r>
                 <w:r>
                   <w:rPr>
+                    <w:b/>
+                    <w:bCs/>
                     <w:noProof/>
                     <w:webHidden/>
                   </w:rPr>
@@ -2476,6 +2666,8 @@
                 </w:r>
                 <w:r>
                   <w:rPr>
+                    <w:b/>
+                    <w:bCs/>
                     <w:noProof/>
                     <w:webHidden/>
                   </w:rPr>
@@ -2491,6 +2683,8 @@
                 </w:tabs>
                 <w:rPr>
                   <w:rFonts w:asciiTheme="minorHAnsi" w:eastAsiaTheme="minorEastAsia" w:hAnsiTheme="minorHAnsi" w:cstheme="minorBidi"/>
+                  <w:b/>
+                  <w:bCs/>
                   <w:noProof/>
                   <w:sz w:val="22"/>
                   <w:szCs w:val="22"/>
@@ -2509,6 +2703,8 @@
                 </w:r>
                 <w:r>
                   <w:rPr>
+                    <w:b/>
+                    <w:bCs/>
                     <w:noProof/>
                     <w:webHidden/>
                   </w:rPr>
@@ -2516,6 +2712,8 @@
                 </w:r>
                 <w:r>
                   <w:rPr>
+                    <w:b/>
+                    <w:bCs/>
                     <w:noProof/>
                     <w:webHidden/>
                   </w:rPr>
@@ -2523,6 +2721,8 @@
                 </w:r>
                 <w:r>
                   <w:rPr>
+                    <w:b/>
+                    <w:bCs/>
                     <w:noProof/>
                     <w:webHidden/>
                   </w:rPr>
@@ -2530,12 +2730,16 @@
                 </w:r>
                 <w:r>
                   <w:rPr>
-                    <w:noProof/>
-                    <w:webHidden/>
-                  </w:rPr>
-                </w:r>
-                <w:r>
-                  <w:rPr>
+                    <w:b/>
+                    <w:bCs/>
+                    <w:noProof/>
+                    <w:webHidden/>
+                  </w:rPr>
+                </w:r>
+                <w:r>
+                  <w:rPr>
+                    <w:b/>
+                    <w:bCs/>
                     <w:noProof/>
                     <w:webHidden/>
                   </w:rPr>
@@ -2543,6 +2747,8 @@
                 </w:r>
                 <w:r>
                   <w:rPr>
+                    <w:b/>
+                    <w:bCs/>
                     <w:noProof/>
                     <w:webHidden/>
                   </w:rPr>
@@ -2550,6 +2756,8 @@
                 </w:r>
                 <w:r>
                   <w:rPr>
+                    <w:b/>
+                    <w:bCs/>
                     <w:noProof/>
                     <w:webHidden/>
                   </w:rPr>
@@ -2565,6 +2773,8 @@
                 </w:tabs>
                 <w:rPr>
                   <w:rFonts w:asciiTheme="minorHAnsi" w:eastAsiaTheme="minorEastAsia" w:hAnsiTheme="minorHAnsi" w:cstheme="minorBidi"/>
+                  <w:b/>
+                  <w:bCs/>
                   <w:noProof/>
                   <w:sz w:val="22"/>
                   <w:szCs w:val="22"/>
@@ -2583,6 +2793,8 @@
                 </w:r>
                 <w:r>
                   <w:rPr>
+                    <w:b/>
+                    <w:bCs/>
                     <w:noProof/>
                     <w:webHidden/>
                   </w:rPr>
@@ -2590,6 +2802,8 @@
                 </w:r>
                 <w:r>
                   <w:rPr>
+                    <w:b/>
+                    <w:bCs/>
                     <w:noProof/>
                     <w:webHidden/>
                   </w:rPr>
@@ -2597,6 +2811,8 @@
                 </w:r>
                 <w:r>
                   <w:rPr>
+                    <w:b/>
+                    <w:bCs/>
                     <w:noProof/>
                     <w:webHidden/>
                   </w:rPr>
@@ -2604,12 +2820,16 @@
                 </w:r>
                 <w:r>
                   <w:rPr>
-                    <w:noProof/>
-                    <w:webHidden/>
-                  </w:rPr>
-                </w:r>
-                <w:r>
-                  <w:rPr>
+                    <w:b/>
+                    <w:bCs/>
+                    <w:noProof/>
+                    <w:webHidden/>
+                  </w:rPr>
+                </w:r>
+                <w:r>
+                  <w:rPr>
+                    <w:b/>
+                    <w:bCs/>
                     <w:noProof/>
                     <w:webHidden/>
                   </w:rPr>
@@ -2617,6 +2837,8 @@
                 </w:r>
                 <w:r>
                   <w:rPr>
+                    <w:b/>
+                    <w:bCs/>
                     <w:noProof/>
                     <w:webHidden/>
                   </w:rPr>
@@ -2624,6 +2846,8 @@
                 </w:r>
                 <w:r>
                   <w:rPr>
+                    <w:b/>
+                    <w:bCs/>
                     <w:noProof/>
                     <w:webHidden/>
                   </w:rPr>
@@ -2639,6 +2863,8 @@
                 </w:tabs>
                 <w:rPr>
                   <w:rFonts w:asciiTheme="minorHAnsi" w:eastAsiaTheme="minorEastAsia" w:hAnsiTheme="minorHAnsi" w:cstheme="minorBidi"/>
+                  <w:b/>
+                  <w:bCs/>
                   <w:noProof/>
                   <w:sz w:val="22"/>
                   <w:szCs w:val="22"/>
@@ -2657,6 +2883,8 @@
                 </w:r>
                 <w:r>
                   <w:rPr>
+                    <w:b/>
+                    <w:bCs/>
                     <w:noProof/>
                     <w:webHidden/>
                   </w:rPr>
@@ -2664,6 +2892,8 @@
                 </w:r>
                 <w:r>
                   <w:rPr>
+                    <w:b/>
+                    <w:bCs/>
                     <w:noProof/>
                     <w:webHidden/>
                   </w:rPr>
@@ -2671,6 +2901,8 @@
                 </w:r>
                 <w:r>
                   <w:rPr>
+                    <w:b/>
+                    <w:bCs/>
                     <w:noProof/>
                     <w:webHidden/>
                   </w:rPr>
@@ -2678,12 +2910,16 @@
                 </w:r>
                 <w:r>
                   <w:rPr>
-                    <w:noProof/>
-                    <w:webHidden/>
-                  </w:rPr>
-                </w:r>
-                <w:r>
-                  <w:rPr>
+                    <w:b/>
+                    <w:bCs/>
+                    <w:noProof/>
+                    <w:webHidden/>
+                  </w:rPr>
+                </w:r>
+                <w:r>
+                  <w:rPr>
+                    <w:b/>
+                    <w:bCs/>
                     <w:noProof/>
                     <w:webHidden/>
                   </w:rPr>
@@ -2691,6 +2927,8 @@
                 </w:r>
                 <w:r>
                   <w:rPr>
+                    <w:b/>
+                    <w:bCs/>
                     <w:noProof/>
                     <w:webHidden/>
                   </w:rPr>
@@ -2698,6 +2936,8 @@
                 </w:r>
                 <w:r>
                   <w:rPr>
+                    <w:b/>
+                    <w:bCs/>
                     <w:noProof/>
                     <w:webHidden/>
                   </w:rPr>
@@ -2713,6 +2953,8 @@
                 </w:tabs>
                 <w:rPr>
                   <w:rFonts w:asciiTheme="minorHAnsi" w:eastAsiaTheme="minorEastAsia" w:hAnsiTheme="minorHAnsi" w:cstheme="minorBidi"/>
+                  <w:b/>
+                  <w:bCs/>
                   <w:noProof/>
                   <w:sz w:val="22"/>
                   <w:szCs w:val="22"/>
@@ -2731,6 +2973,8 @@
                 </w:r>
                 <w:r>
                   <w:rPr>
+                    <w:b/>
+                    <w:bCs/>
                     <w:noProof/>
                     <w:webHidden/>
                   </w:rPr>
@@ -2738,6 +2982,8 @@
                 </w:r>
                 <w:r>
                   <w:rPr>
+                    <w:b/>
+                    <w:bCs/>
                     <w:noProof/>
                     <w:webHidden/>
                   </w:rPr>
@@ -2745,6 +2991,8 @@
                 </w:r>
                 <w:r>
                   <w:rPr>
+                    <w:b/>
+                    <w:bCs/>
                     <w:noProof/>
                     <w:webHidden/>
                   </w:rPr>
@@ -2752,12 +3000,16 @@
                 </w:r>
                 <w:r>
                   <w:rPr>
-                    <w:noProof/>
-                    <w:webHidden/>
-                  </w:rPr>
-                </w:r>
-                <w:r>
-                  <w:rPr>
+                    <w:b/>
+                    <w:bCs/>
+                    <w:noProof/>
+                    <w:webHidden/>
+                  </w:rPr>
+                </w:r>
+                <w:r>
+                  <w:rPr>
+                    <w:b/>
+                    <w:bCs/>
                     <w:noProof/>
                     <w:webHidden/>
                   </w:rPr>
@@ -2765,6 +3017,8 @@
                 </w:r>
                 <w:r>
                   <w:rPr>
+                    <w:b/>
+                    <w:bCs/>
                     <w:noProof/>
                     <w:webHidden/>
                   </w:rPr>
@@ -2772,6 +3026,8 @@
                 </w:r>
                 <w:r>
                   <w:rPr>
+                    <w:b/>
+                    <w:bCs/>
                     <w:noProof/>
                     <w:webHidden/>
                   </w:rPr>
@@ -2787,6 +3043,8 @@
                 </w:tabs>
                 <w:rPr>
                   <w:rFonts w:asciiTheme="minorHAnsi" w:eastAsiaTheme="minorEastAsia" w:hAnsiTheme="minorHAnsi" w:cstheme="minorBidi"/>
+                  <w:b/>
+                  <w:bCs/>
                   <w:noProof/>
                   <w:sz w:val="22"/>
                   <w:szCs w:val="22"/>
@@ -2805,6 +3063,8 @@
                 </w:r>
                 <w:r>
                   <w:rPr>
+                    <w:b/>
+                    <w:bCs/>
                     <w:noProof/>
                     <w:webHidden/>
                   </w:rPr>
@@ -2812,6 +3072,8 @@
                 </w:r>
                 <w:r>
                   <w:rPr>
+                    <w:b/>
+                    <w:bCs/>
                     <w:noProof/>
                     <w:webHidden/>
                   </w:rPr>
@@ -2819,6 +3081,8 @@
                 </w:r>
                 <w:r>
                   <w:rPr>
+                    <w:b/>
+                    <w:bCs/>
                     <w:noProof/>
                     <w:webHidden/>
                   </w:rPr>
@@ -2826,12 +3090,16 @@
                 </w:r>
                 <w:r>
                   <w:rPr>
-                    <w:noProof/>
-                    <w:webHidden/>
-                  </w:rPr>
-                </w:r>
-                <w:r>
-                  <w:rPr>
+                    <w:b/>
+                    <w:bCs/>
+                    <w:noProof/>
+                    <w:webHidden/>
+                  </w:rPr>
+                </w:r>
+                <w:r>
+                  <w:rPr>
+                    <w:b/>
+                    <w:bCs/>
                     <w:noProof/>
                     <w:webHidden/>
                   </w:rPr>
@@ -2839,6 +3107,8 @@
                 </w:r>
                 <w:r>
                   <w:rPr>
+                    <w:b/>
+                    <w:bCs/>
                     <w:noProof/>
                     <w:webHidden/>
                   </w:rPr>
@@ -2846,6 +3116,8 @@
                 </w:r>
                 <w:r>
                   <w:rPr>
+                    <w:b/>
+                    <w:bCs/>
                     <w:noProof/>
                     <w:webHidden/>
                   </w:rPr>
@@ -2861,6 +3133,8 @@
                 </w:tabs>
                 <w:rPr>
                   <w:rFonts w:asciiTheme="minorHAnsi" w:eastAsiaTheme="minorEastAsia" w:hAnsiTheme="minorHAnsi" w:cstheme="minorBidi"/>
+                  <w:b/>
+                  <w:bCs/>
                   <w:noProof/>
                   <w:sz w:val="22"/>
                   <w:szCs w:val="22"/>
@@ -2879,6 +3153,8 @@
                 </w:r>
                 <w:r>
                   <w:rPr>
+                    <w:b/>
+                    <w:bCs/>
                     <w:noProof/>
                     <w:webHidden/>
                   </w:rPr>
@@ -2886,6 +3162,8 @@
                 </w:r>
                 <w:r>
                   <w:rPr>
+                    <w:b/>
+                    <w:bCs/>
                     <w:noProof/>
                     <w:webHidden/>
                   </w:rPr>
@@ -2893,6 +3171,8 @@
                 </w:r>
                 <w:r>
                   <w:rPr>
+                    <w:b/>
+                    <w:bCs/>
                     <w:noProof/>
                     <w:webHidden/>
                   </w:rPr>
@@ -2900,12 +3180,16 @@
                 </w:r>
                 <w:r>
                   <w:rPr>
-                    <w:noProof/>
-                    <w:webHidden/>
-                  </w:rPr>
-                </w:r>
-                <w:r>
-                  <w:rPr>
+                    <w:b/>
+                    <w:bCs/>
+                    <w:noProof/>
+                    <w:webHidden/>
+                  </w:rPr>
+                </w:r>
+                <w:r>
+                  <w:rPr>
+                    <w:b/>
+                    <w:bCs/>
                     <w:noProof/>
                     <w:webHidden/>
                   </w:rPr>
@@ -2913,6 +3197,8 @@
                 </w:r>
                 <w:r>
                   <w:rPr>
+                    <w:b/>
+                    <w:bCs/>
                     <w:noProof/>
                     <w:webHidden/>
                   </w:rPr>
@@ -2920,6 +3206,8 @@
                 </w:r>
                 <w:r>
                   <w:rPr>
+                    <w:b/>
+                    <w:bCs/>
                     <w:noProof/>
                     <w:webHidden/>
                   </w:rPr>
@@ -2935,6 +3223,8 @@
                 </w:tabs>
                 <w:rPr>
                   <w:rFonts w:asciiTheme="minorHAnsi" w:eastAsiaTheme="minorEastAsia" w:hAnsiTheme="minorHAnsi" w:cstheme="minorBidi"/>
+                  <w:b/>
+                  <w:bCs/>
                   <w:noProof/>
                   <w:sz w:val="22"/>
                   <w:szCs w:val="22"/>
@@ -2953,6 +3243,8 @@
                 </w:r>
                 <w:r>
                   <w:rPr>
+                    <w:b/>
+                    <w:bCs/>
                     <w:noProof/>
                     <w:webHidden/>
                   </w:rPr>
@@ -2960,6 +3252,8 @@
                 </w:r>
                 <w:r>
                   <w:rPr>
+                    <w:b/>
+                    <w:bCs/>
                     <w:noProof/>
                     <w:webHidden/>
                   </w:rPr>
@@ -2967,6 +3261,8 @@
                 </w:r>
                 <w:r>
                   <w:rPr>
+                    <w:b/>
+                    <w:bCs/>
                     <w:noProof/>
                     <w:webHidden/>
                   </w:rPr>
@@ -2974,12 +3270,16 @@
                 </w:r>
                 <w:r>
                   <w:rPr>
-                    <w:noProof/>
-                    <w:webHidden/>
-                  </w:rPr>
-                </w:r>
-                <w:r>
-                  <w:rPr>
+                    <w:b/>
+                    <w:bCs/>
+                    <w:noProof/>
+                    <w:webHidden/>
+                  </w:rPr>
+                </w:r>
+                <w:r>
+                  <w:rPr>
+                    <w:b/>
+                    <w:bCs/>
                     <w:noProof/>
                     <w:webHidden/>
                   </w:rPr>
@@ -2987,6 +3287,8 @@
                 </w:r>
                 <w:r>
                   <w:rPr>
+                    <w:b/>
+                    <w:bCs/>
                     <w:noProof/>
                     <w:webHidden/>
                   </w:rPr>
@@ -2994,6 +3296,8 @@
                 </w:r>
                 <w:r>
                   <w:rPr>
+                    <w:b/>
+                    <w:bCs/>
                     <w:noProof/>
                     <w:webHidden/>
                   </w:rPr>
@@ -3006,8 +3310,6 @@
                 <w:pStyle w:val="TJ3"/>
                 <w:rPr>
                   <w:rFonts w:asciiTheme="minorHAnsi" w:eastAsiaTheme="minorEastAsia" w:hAnsiTheme="minorHAnsi" w:cstheme="minorBidi"/>
-                  <w:b w:val="0"/>
-                  <w:bCs w:val="0"/>
                   <w:color w:val="auto"/>
                   <w:sz w:val="22"/>
                   <w:szCs w:val="22"/>
@@ -3069,8 +3371,6 @@
                 <w:pStyle w:val="TJ3"/>
                 <w:rPr>
                   <w:rFonts w:asciiTheme="minorHAnsi" w:eastAsiaTheme="minorEastAsia" w:hAnsiTheme="minorHAnsi" w:cstheme="minorBidi"/>
-                  <w:b w:val="0"/>
-                  <w:bCs w:val="0"/>
                   <w:color w:val="auto"/>
                   <w:sz w:val="22"/>
                   <w:szCs w:val="22"/>
@@ -3132,8 +3432,6 @@
                 <w:pStyle w:val="TJ3"/>
                 <w:rPr>
                   <w:rFonts w:asciiTheme="minorHAnsi" w:eastAsiaTheme="minorEastAsia" w:hAnsiTheme="minorHAnsi" w:cstheme="minorBidi"/>
-                  <w:b w:val="0"/>
-                  <w:bCs w:val="0"/>
                   <w:color w:val="auto"/>
                   <w:sz w:val="22"/>
                   <w:szCs w:val="22"/>
@@ -3195,8 +3493,6 @@
                 <w:pStyle w:val="TJ3"/>
                 <w:rPr>
                   <w:rFonts w:asciiTheme="minorHAnsi" w:eastAsiaTheme="minorEastAsia" w:hAnsiTheme="minorHAnsi" w:cstheme="minorBidi"/>
-                  <w:b w:val="0"/>
-                  <w:bCs w:val="0"/>
                   <w:color w:val="auto"/>
                   <w:sz w:val="22"/>
                   <w:szCs w:val="22"/>
@@ -3258,8 +3554,6 @@
                 <w:pStyle w:val="TJ3"/>
                 <w:rPr>
                   <w:rFonts w:asciiTheme="minorHAnsi" w:eastAsiaTheme="minorEastAsia" w:hAnsiTheme="minorHAnsi" w:cstheme="minorBidi"/>
-                  <w:b w:val="0"/>
-                  <w:bCs w:val="0"/>
                   <w:color w:val="auto"/>
                   <w:sz w:val="22"/>
                   <w:szCs w:val="22"/>
@@ -3324,6 +3618,8 @@
                 </w:tabs>
                 <w:rPr>
                   <w:rFonts w:asciiTheme="minorHAnsi" w:eastAsiaTheme="minorEastAsia" w:hAnsiTheme="minorHAnsi" w:cstheme="minorBidi"/>
+                  <w:b/>
+                  <w:bCs/>
                   <w:noProof/>
                   <w:sz w:val="22"/>
                   <w:szCs w:val="22"/>
@@ -3342,6 +3638,8 @@
                 </w:r>
                 <w:r>
                   <w:rPr>
+                    <w:b/>
+                    <w:bCs/>
                     <w:noProof/>
                     <w:webHidden/>
                   </w:rPr>
@@ -3349,6 +3647,8 @@
                 </w:r>
                 <w:r>
                   <w:rPr>
+                    <w:b/>
+                    <w:bCs/>
                     <w:noProof/>
                     <w:webHidden/>
                   </w:rPr>
@@ -3356,6 +3656,8 @@
                 </w:r>
                 <w:r>
                   <w:rPr>
+                    <w:b/>
+                    <w:bCs/>
                     <w:noProof/>
                     <w:webHidden/>
                   </w:rPr>
@@ -3363,12 +3665,16 @@
                 </w:r>
                 <w:r>
                   <w:rPr>
-                    <w:noProof/>
-                    <w:webHidden/>
-                  </w:rPr>
-                </w:r>
-                <w:r>
-                  <w:rPr>
+                    <w:b/>
+                    <w:bCs/>
+                    <w:noProof/>
+                    <w:webHidden/>
+                  </w:rPr>
+                </w:r>
+                <w:r>
+                  <w:rPr>
+                    <w:b/>
+                    <w:bCs/>
                     <w:noProof/>
                     <w:webHidden/>
                   </w:rPr>
@@ -3376,6 +3682,8 @@
                 </w:r>
                 <w:r>
                   <w:rPr>
+                    <w:b/>
+                    <w:bCs/>
                     <w:noProof/>
                     <w:webHidden/>
                   </w:rPr>
@@ -3383,6 +3691,8 @@
                 </w:r>
                 <w:r>
                   <w:rPr>
+                    <w:b/>
+                    <w:bCs/>
                     <w:noProof/>
                     <w:webHidden/>
                   </w:rPr>
@@ -3395,8 +3705,6 @@
                 <w:pStyle w:val="TJ3"/>
                 <w:rPr>
                   <w:rFonts w:asciiTheme="minorHAnsi" w:eastAsiaTheme="minorEastAsia" w:hAnsiTheme="minorHAnsi" w:cstheme="minorBidi"/>
-                  <w:b w:val="0"/>
-                  <w:bCs w:val="0"/>
                   <w:color w:val="auto"/>
                   <w:sz w:val="22"/>
                   <w:szCs w:val="22"/>
@@ -3458,8 +3766,6 @@
                 <w:pStyle w:val="TJ3"/>
                 <w:rPr>
                   <w:rFonts w:asciiTheme="minorHAnsi" w:eastAsiaTheme="minorEastAsia" w:hAnsiTheme="minorHAnsi" w:cstheme="minorBidi"/>
-                  <w:b w:val="0"/>
-                  <w:bCs w:val="0"/>
                   <w:color w:val="auto"/>
                   <w:sz w:val="22"/>
                   <w:szCs w:val="22"/>
@@ -3521,8 +3827,6 @@
                 <w:pStyle w:val="TJ3"/>
                 <w:rPr>
                   <w:rFonts w:asciiTheme="minorHAnsi" w:eastAsiaTheme="minorEastAsia" w:hAnsiTheme="minorHAnsi" w:cstheme="minorBidi"/>
-                  <w:b w:val="0"/>
-                  <w:bCs w:val="0"/>
                   <w:color w:val="auto"/>
                   <w:sz w:val="22"/>
                   <w:szCs w:val="22"/>
@@ -3587,6 +3891,8 @@
                 </w:tabs>
                 <w:rPr>
                   <w:rFonts w:asciiTheme="minorHAnsi" w:eastAsiaTheme="minorEastAsia" w:hAnsiTheme="minorHAnsi" w:cstheme="minorBidi"/>
+                  <w:b/>
+                  <w:bCs/>
                   <w:noProof/>
                   <w:sz w:val="22"/>
                   <w:szCs w:val="22"/>
@@ -3605,6 +3911,8 @@
                 </w:r>
                 <w:r>
                   <w:rPr>
+                    <w:b/>
+                    <w:bCs/>
                     <w:noProof/>
                     <w:webHidden/>
                   </w:rPr>
@@ -3612,6 +3920,8 @@
                 </w:r>
                 <w:r>
                   <w:rPr>
+                    <w:b/>
+                    <w:bCs/>
                     <w:noProof/>
                     <w:webHidden/>
                   </w:rPr>
@@ -3619,6 +3929,8 @@
                 </w:r>
                 <w:r>
                   <w:rPr>
+                    <w:b/>
+                    <w:bCs/>
                     <w:noProof/>
                     <w:webHidden/>
                   </w:rPr>
@@ -3626,12 +3938,16 @@
                 </w:r>
                 <w:r>
                   <w:rPr>
-                    <w:noProof/>
-                    <w:webHidden/>
-                  </w:rPr>
-                </w:r>
-                <w:r>
-                  <w:rPr>
+                    <w:b/>
+                    <w:bCs/>
+                    <w:noProof/>
+                    <w:webHidden/>
+                  </w:rPr>
+                </w:r>
+                <w:r>
+                  <w:rPr>
+                    <w:b/>
+                    <w:bCs/>
                     <w:noProof/>
                     <w:webHidden/>
                   </w:rPr>
@@ -3639,6 +3955,8 @@
                 </w:r>
                 <w:r>
                   <w:rPr>
+                    <w:b/>
+                    <w:bCs/>
                     <w:noProof/>
                     <w:webHidden/>
                   </w:rPr>
@@ -3646,6 +3964,8 @@
                 </w:r>
                 <w:r>
                   <w:rPr>
+                    <w:b/>
+                    <w:bCs/>
                     <w:noProof/>
                     <w:webHidden/>
                   </w:rPr>
@@ -3658,8 +3978,6 @@
                 <w:pStyle w:val="TJ3"/>
                 <w:rPr>
                   <w:rFonts w:asciiTheme="minorHAnsi" w:eastAsiaTheme="minorEastAsia" w:hAnsiTheme="minorHAnsi" w:cstheme="minorBidi"/>
-                  <w:b w:val="0"/>
-                  <w:bCs w:val="0"/>
                   <w:color w:val="auto"/>
                   <w:sz w:val="22"/>
                   <w:szCs w:val="22"/>
@@ -3721,8 +4039,6 @@
                 <w:pStyle w:val="TJ3"/>
                 <w:rPr>
                   <w:rFonts w:asciiTheme="minorHAnsi" w:eastAsiaTheme="minorEastAsia" w:hAnsiTheme="minorHAnsi" w:cstheme="minorBidi"/>
-                  <w:b w:val="0"/>
-                  <w:bCs w:val="0"/>
                   <w:color w:val="auto"/>
                   <w:sz w:val="22"/>
                   <w:szCs w:val="22"/>
@@ -3784,8 +4100,6 @@
                 <w:pStyle w:val="TJ3"/>
                 <w:rPr>
                   <w:rFonts w:asciiTheme="minorHAnsi" w:eastAsiaTheme="minorEastAsia" w:hAnsiTheme="minorHAnsi" w:cstheme="minorBidi"/>
-                  <w:b w:val="0"/>
-                  <w:bCs w:val="0"/>
                   <w:color w:val="auto"/>
                   <w:sz w:val="22"/>
                   <w:szCs w:val="22"/>
@@ -3847,8 +4161,6 @@
                 <w:pStyle w:val="TJ3"/>
                 <w:rPr>
                   <w:rFonts w:asciiTheme="minorHAnsi" w:eastAsiaTheme="minorEastAsia" w:hAnsiTheme="minorHAnsi" w:cstheme="minorBidi"/>
-                  <w:b w:val="0"/>
-                  <w:bCs w:val="0"/>
                   <w:color w:val="auto"/>
                   <w:sz w:val="22"/>
                   <w:szCs w:val="22"/>
@@ -3913,6 +4225,8 @@
                 </w:tabs>
                 <w:rPr>
                   <w:rFonts w:asciiTheme="minorHAnsi" w:eastAsiaTheme="minorEastAsia" w:hAnsiTheme="minorHAnsi" w:cstheme="minorBidi"/>
+                  <w:b/>
+                  <w:bCs/>
                   <w:noProof/>
                   <w:sz w:val="22"/>
                   <w:szCs w:val="22"/>
@@ -3931,6 +4245,8 @@
                 </w:r>
                 <w:r>
                   <w:rPr>
+                    <w:b/>
+                    <w:bCs/>
                     <w:noProof/>
                     <w:webHidden/>
                   </w:rPr>
@@ -3938,6 +4254,8 @@
                 </w:r>
                 <w:r>
                   <w:rPr>
+                    <w:b/>
+                    <w:bCs/>
                     <w:noProof/>
                     <w:webHidden/>
                   </w:rPr>
@@ -3945,6 +4263,8 @@
                 </w:r>
                 <w:r>
                   <w:rPr>
+                    <w:b/>
+                    <w:bCs/>
                     <w:noProof/>
                     <w:webHidden/>
                   </w:rPr>
@@ -3952,12 +4272,16 @@
                 </w:r>
                 <w:r>
                   <w:rPr>
-                    <w:noProof/>
-                    <w:webHidden/>
-                  </w:rPr>
-                </w:r>
-                <w:r>
-                  <w:rPr>
+                    <w:b/>
+                    <w:bCs/>
+                    <w:noProof/>
+                    <w:webHidden/>
+                  </w:rPr>
+                </w:r>
+                <w:r>
+                  <w:rPr>
+                    <w:b/>
+                    <w:bCs/>
                     <w:noProof/>
                     <w:webHidden/>
                   </w:rPr>
@@ -3965,6 +4289,8 @@
                 </w:r>
                 <w:r>
                   <w:rPr>
+                    <w:b/>
+                    <w:bCs/>
                     <w:noProof/>
                     <w:webHidden/>
                   </w:rPr>
@@ -3972,6 +4298,8 @@
                 </w:r>
                 <w:r>
                   <w:rPr>
+                    <w:b/>
+                    <w:bCs/>
                     <w:noProof/>
                     <w:webHidden/>
                   </w:rPr>
@@ -3984,8 +4312,6 @@
                 <w:pStyle w:val="TJ3"/>
                 <w:rPr>
                   <w:rFonts w:asciiTheme="minorHAnsi" w:eastAsiaTheme="minorEastAsia" w:hAnsiTheme="minorHAnsi" w:cstheme="minorBidi"/>
-                  <w:b w:val="0"/>
-                  <w:bCs w:val="0"/>
                   <w:color w:val="auto"/>
                   <w:sz w:val="22"/>
                   <w:szCs w:val="22"/>
@@ -4047,8 +4373,6 @@
                 <w:pStyle w:val="TJ3"/>
                 <w:rPr>
                   <w:rFonts w:asciiTheme="minorHAnsi" w:eastAsiaTheme="minorEastAsia" w:hAnsiTheme="minorHAnsi" w:cstheme="minorBidi"/>
-                  <w:b w:val="0"/>
-                  <w:bCs w:val="0"/>
                   <w:color w:val="auto"/>
                   <w:sz w:val="22"/>
                   <w:szCs w:val="22"/>
@@ -4110,8 +4434,6 @@
                 <w:pStyle w:val="TJ3"/>
                 <w:rPr>
                   <w:rFonts w:asciiTheme="minorHAnsi" w:eastAsiaTheme="minorEastAsia" w:hAnsiTheme="minorHAnsi" w:cstheme="minorBidi"/>
-                  <w:b w:val="0"/>
-                  <w:bCs w:val="0"/>
                   <w:color w:val="auto"/>
                   <w:sz w:val="22"/>
                   <w:szCs w:val="22"/>
@@ -4176,6 +4498,8 @@
                 </w:tabs>
                 <w:rPr>
                   <w:rFonts w:asciiTheme="minorHAnsi" w:eastAsiaTheme="minorEastAsia" w:hAnsiTheme="minorHAnsi" w:cstheme="minorBidi"/>
+                  <w:b/>
+                  <w:bCs/>
                   <w:noProof/>
                   <w:sz w:val="22"/>
                   <w:szCs w:val="22"/>
@@ -4194,6 +4518,8 @@
                 </w:r>
                 <w:r>
                   <w:rPr>
+                    <w:b/>
+                    <w:bCs/>
                     <w:noProof/>
                     <w:webHidden/>
                   </w:rPr>
@@ -4201,6 +4527,8 @@
                 </w:r>
                 <w:r>
                   <w:rPr>
+                    <w:b/>
+                    <w:bCs/>
                     <w:noProof/>
                     <w:webHidden/>
                   </w:rPr>
@@ -4208,6 +4536,8 @@
                 </w:r>
                 <w:r>
                   <w:rPr>
+                    <w:b/>
+                    <w:bCs/>
                     <w:noProof/>
                     <w:webHidden/>
                   </w:rPr>
@@ -4215,12 +4545,16 @@
                 </w:r>
                 <w:r>
                   <w:rPr>
-                    <w:noProof/>
-                    <w:webHidden/>
-                  </w:rPr>
-                </w:r>
-                <w:r>
-                  <w:rPr>
+                    <w:b/>
+                    <w:bCs/>
+                    <w:noProof/>
+                    <w:webHidden/>
+                  </w:rPr>
+                </w:r>
+                <w:r>
+                  <w:rPr>
+                    <w:b/>
+                    <w:bCs/>
                     <w:noProof/>
                     <w:webHidden/>
                   </w:rPr>
@@ -4228,6 +4562,8 @@
                 </w:r>
                 <w:r>
                   <w:rPr>
+                    <w:b/>
+                    <w:bCs/>
                     <w:noProof/>
                     <w:webHidden/>
                   </w:rPr>
@@ -4235,6 +4571,8 @@
                 </w:r>
                 <w:r>
                   <w:rPr>
+                    <w:b/>
+                    <w:bCs/>
                     <w:noProof/>
                     <w:webHidden/>
                   </w:rPr>
@@ -4247,8 +4585,6 @@
                 <w:pStyle w:val="TJ1"/>
                 <w:rPr>
                   <w:rFonts w:asciiTheme="minorHAnsi" w:eastAsiaTheme="minorEastAsia" w:hAnsiTheme="minorHAnsi" w:cstheme="minorBidi"/>
-                  <w:b w:val="0"/>
-                  <w:bCs w:val="0"/>
                   <w:color w:val="auto"/>
                   <w:sz w:val="22"/>
                   <w:szCs w:val="22"/>
@@ -6799,6 +7135,32 @@
         </w:p>
         <w:p>
           <w:pPr>
+            <w:spacing w:line="259" w:lineRule="auto"/>
+            <w:ind w:left="0" w:firstLine="0"/>
+            <w:jc w:val="left"/>
+            <w:rPr>
+              <w:rFonts w:eastAsiaTheme="majorEastAsia"/>
+              <w:b/>
+              <w:bCs/>
+              <w:color w:val="2F5597"/>
+              <w:sz w:val="32"/>
+              <w:szCs w:val="32"/>
+              <w:lang w:eastAsia="hu-HU"/>
+            </w:rPr>
+          </w:pPr>
+          <w:bookmarkStart w:id="13" w:name="_Toc127200391"/>
+          <w:r>
+            <w:rPr>
+              <w:b/>
+              <w:bCs/>
+              <w:color w:val="2F5597"/>
+              <w:lang w:eastAsia="hu-HU"/>
+            </w:rPr>
+            <w:br w:type="page"/>
+          </w:r>
+        </w:p>
+        <w:p>
+          <w:pPr>
             <w:pStyle w:val="Cmsor1"/>
             <w:ind w:left="274" w:firstLine="0"/>
             <w:rPr>
@@ -6809,7 +7171,6 @@
               <w:lang w:eastAsia="hu-HU"/>
             </w:rPr>
           </w:pPr>
-          <w:bookmarkStart w:id="13" w:name="_Toc127200391"/>
           <w:r>
             <w:rPr>
               <w:rFonts w:ascii="Times New Roman" w:hAnsi="Times New Roman" w:cs="Times New Roman"/>
@@ -6880,65 +7241,21 @@
           <w:bookmarkStart w:id="14" w:name="_Toc127200392"/>
           <w:r>
             <w:rPr>
-              <w:rFonts w:ascii="Times New Roman" w:hAnsi="Times New Roman" w:cs="Times New Roman"/>
-              <w:b/>
-              <w:bCs/>
-              <w:color w:val="2F5597"/>
-              <w:sz w:val="28"/>
-              <w:szCs w:val="28"/>
               <w:lang w:eastAsia="hu-HU"/>
             </w:rPr>
-            <w:t xml:space="preserve">Irodaház (Piros </w:t>
-          </w:r>
-          <w:r>
-            <w:rPr>
-              <w:rFonts w:ascii="Times New Roman" w:hAnsi="Times New Roman" w:cs="Times New Roman"/>
-              <w:b/>
-              <w:bCs/>
-              <w:color w:val="2F5597"/>
-              <w:sz w:val="28"/>
-              <w:szCs w:val="28"/>
-            </w:rPr>
-            <w:t>szín</w:t>
-          </w:r>
-          <w:r>
-            <w:rPr>
-              <w:rFonts w:ascii="Times New Roman" w:hAnsi="Times New Roman" w:cs="Times New Roman"/>
-              <w:b/>
-              <w:bCs/>
-              <w:color w:val="2F5597"/>
-              <w:sz w:val="28"/>
-              <w:szCs w:val="28"/>
-              <w:lang w:eastAsia="hu-HU"/>
-            </w:rPr>
-            <w:t>)</w:t>
-          </w:r>
-          <w:bookmarkEnd w:id="14"/>
-        </w:p>
-        <w:p>
-          <w:pPr>
-            <w:ind w:left="270" w:firstLine="540"/>
-            <w:rPr>
-              <w:lang w:eastAsia="hu-HU"/>
-            </w:rPr>
-          </w:pPr>
-          <w:r>
-            <w:rPr>
-              <w:noProof/>
-            </w:rPr>
             <w:drawing>
-              <wp:anchor distT="0" distB="0" distL="114300" distR="114300" simplePos="0" relativeHeight="251660288" behindDoc="0" locked="0" layoutInCell="1" allowOverlap="1" wp14:anchorId="65149645" wp14:editId="5759BA2A">
+              <wp:anchor distT="0" distB="0" distL="114300" distR="114300" simplePos="0" relativeHeight="251672576" behindDoc="1" locked="0" layoutInCell="1" allowOverlap="1" wp14:anchorId="7AB2BA40" wp14:editId="0DC8067A">
                 <wp:simplePos x="0" y="0"/>
-                <wp:positionH relativeFrom="column">
-                  <wp:posOffset>4672330</wp:posOffset>
+                <wp:positionH relativeFrom="margin">
+                  <wp:align>right</wp:align>
                 </wp:positionH>
                 <wp:positionV relativeFrom="paragraph">
-                  <wp:posOffset>930910</wp:posOffset>
+                  <wp:posOffset>45085</wp:posOffset>
                 </wp:positionV>
-                <wp:extent cx="1158875" cy="2486025"/>
-                <wp:effectExtent l="76200" t="76200" r="136525" b="142875"/>
+                <wp:extent cx="2104390" cy="1933575"/>
+                <wp:effectExtent l="76200" t="76200" r="124460" b="142875"/>
                 <wp:wrapSquare wrapText="bothSides"/>
-                <wp:docPr id="3" name="Kép 3"/>
+                <wp:docPr id="18" name="Kép 18"/>
                 <wp:cNvGraphicFramePr>
                   <a:graphicFrameLocks xmlns:a="http://schemas.openxmlformats.org/drawingml/2006/main" noChangeAspect="1"/>
                 </wp:cNvGraphicFramePr>
@@ -6946,10 +7263,8 @@
                   <a:graphicData uri="http://schemas.openxmlformats.org/drawingml/2006/picture">
                     <pic:pic xmlns:pic="http://schemas.openxmlformats.org/drawingml/2006/picture">
                       <pic:nvPicPr>
-                        <pic:cNvPr id="0" name="Picture 3"/>
-                        <pic:cNvPicPr>
-                          <a:picLocks noChangeAspect="1" noChangeArrowheads="1"/>
-                        </pic:cNvPicPr>
+                        <pic:cNvPr id="1" name=""/>
+                        <pic:cNvPicPr/>
                       </pic:nvPicPr>
                       <pic:blipFill>
                         <a:blip r:embed="rId13">
@@ -6959,22 +7274,23 @@
                             </a:ext>
                           </a:extLst>
                         </a:blip>
-                        <a:srcRect/>
                         <a:stretch>
                           <a:fillRect/>
                         </a:stretch>
                       </pic:blipFill>
-                      <pic:spPr bwMode="auto">
+                      <pic:spPr>
                         <a:xfrm>
                           <a:off x="0" y="0"/>
-                          <a:ext cx="1158875" cy="2486025"/>
+                          <a:ext cx="2104390" cy="1933575"/>
                         </a:xfrm>
                         <a:prstGeom prst="rect">
                           <a:avLst/>
                         </a:prstGeom>
                         <a:ln w="38100" cap="sq">
                           <a:solidFill>
-                            <a:srgbClr val="2F5597"/>
+                            <a:schemeClr val="accent1">
+                              <a:lumMod val="75000"/>
+                            </a:schemeClr>
                           </a:solidFill>
                           <a:prstDash val="solid"/>
                           <a:miter lim="800000"/>
@@ -7001,140 +7317,40 @@
           </w:r>
           <w:r>
             <w:rPr>
+              <w:rFonts w:ascii="Times New Roman" w:hAnsi="Times New Roman" w:cs="Times New Roman"/>
+              <w:b/>
+              <w:bCs/>
+              <w:color w:val="2F5597"/>
+              <w:sz w:val="28"/>
+              <w:szCs w:val="28"/>
               <w:lang w:eastAsia="hu-HU"/>
             </w:rPr>
-            <w:t>Itt helyezkednek el az alkalmazottak, akik irodai munkát végeznek a mindennapokban, ezért itt található a legtöbb végeszköz a hálózat</w:t>
-          </w:r>
-          <w:r>
-            <w:rPr>
+            <w:t xml:space="preserve">Irodaház (Piros </w:t>
+          </w:r>
+          <w:r>
+            <w:rPr>
+              <w:rFonts w:ascii="Times New Roman" w:hAnsi="Times New Roman" w:cs="Times New Roman"/>
+              <w:b/>
+              <w:bCs/>
+              <w:color w:val="2F5597"/>
+              <w:sz w:val="28"/>
+              <w:szCs w:val="28"/>
+            </w:rPr>
+            <w:t>szín</w:t>
+          </w:r>
+          <w:r>
+            <w:rPr>
+              <w:rFonts w:ascii="Times New Roman" w:hAnsi="Times New Roman" w:cs="Times New Roman"/>
+              <w:b/>
+              <w:bCs/>
+              <w:color w:val="2F5597"/>
+              <w:sz w:val="28"/>
+              <w:szCs w:val="28"/>
               <w:lang w:eastAsia="hu-HU"/>
             </w:rPr>
-            <w:t>ban</w:t>
-          </w:r>
-          <w:r>
-            <w:rPr>
-              <w:lang w:eastAsia="hu-HU"/>
-            </w:rPr>
-            <w:t xml:space="preserve">. </w:t>
-          </w:r>
-          <w:r>
-            <w:rPr>
-              <w:lang w:eastAsia="hu-HU"/>
-            </w:rPr>
-            <w:t xml:space="preserve">Az </w:t>
-          </w:r>
-          <w:r>
-            <w:rPr>
-              <w:lang w:eastAsia="hu-HU"/>
-            </w:rPr>
-            <w:t>i</w:t>
-          </w:r>
-          <w:r>
-            <w:rPr>
-              <w:lang w:eastAsia="hu-HU"/>
-            </w:rPr>
-            <w:t>rodaház egyik részlege felel a minőség-ellenőrzé</w:t>
-          </w:r>
-          <w:r>
-            <w:rPr>
-              <w:lang w:eastAsia="hu-HU"/>
-            </w:rPr>
-            <w:t>sért</w:t>
-          </w:r>
-          <w:r>
-            <w:rPr>
-              <w:lang w:eastAsia="hu-HU"/>
-            </w:rPr>
-            <w:t xml:space="preserve"> és</w:t>
-          </w:r>
-          <w:r>
-            <w:rPr>
-              <w:lang w:eastAsia="hu-HU"/>
-            </w:rPr>
-            <w:t xml:space="preserve"> itt található az egész </w:t>
-          </w:r>
-          <w:proofErr w:type="spellStart"/>
-          <w:r>
-            <w:rPr>
-              <w:lang w:eastAsia="hu-HU"/>
-            </w:rPr>
-            <w:t>telephelyet</w:t>
-          </w:r>
-          <w:proofErr w:type="spellEnd"/>
-          <w:r>
-            <w:rPr>
-              <w:lang w:eastAsia="hu-HU"/>
-            </w:rPr>
-            <w:t xml:space="preserve"> ellátó szerverszoba</w:t>
-          </w:r>
-          <w:r>
-            <w:rPr>
-              <w:lang w:eastAsia="hu-HU"/>
-            </w:rPr>
-            <w:t xml:space="preserve"> is</w:t>
-          </w:r>
-          <w:r>
-            <w:rPr>
-              <w:lang w:eastAsia="hu-HU"/>
-            </w:rPr>
-            <w:t>.</w:t>
-          </w:r>
-          <w:r>
-            <w:rPr>
-              <w:lang w:eastAsia="hu-HU"/>
-            </w:rPr>
-            <w:t xml:space="preserve"> A szerverszobában megtalálható </w:t>
-          </w:r>
-          <w:proofErr w:type="spellStart"/>
-          <w:r>
-            <w:rPr>
-              <w:lang w:eastAsia="hu-HU"/>
-            </w:rPr>
-            <w:t>switchek</w:t>
-          </w:r>
-          <w:proofErr w:type="spellEnd"/>
-          <w:r>
-            <w:rPr>
-              <w:lang w:eastAsia="hu-HU"/>
-            </w:rPr>
-            <w:t xml:space="preserve"> </w:t>
-          </w:r>
-          <w:r>
-            <w:rPr>
-              <w:lang w:eastAsia="hu-HU"/>
-            </w:rPr>
-            <w:t xml:space="preserve">közvetlenül </w:t>
-          </w:r>
-          <w:r>
-            <w:rPr>
-              <w:lang w:eastAsia="hu-HU"/>
-            </w:rPr>
-            <w:t>csatlakoznak</w:t>
-          </w:r>
-          <w:r>
-            <w:rPr>
-              <w:lang w:eastAsia="hu-HU"/>
-            </w:rPr>
-            <w:t xml:space="preserve"> </w:t>
-          </w:r>
-          <w:r>
-            <w:rPr>
-              <w:lang w:eastAsia="hu-HU"/>
-            </w:rPr>
-            <w:t xml:space="preserve">a többi </w:t>
-          </w:r>
-          <w:r>
-            <w:rPr>
-              <w:lang w:eastAsia="hu-HU"/>
-            </w:rPr>
-            <w:t>helyiség kapcsolóihoz, ezzel csillagtopológiát alkot</w:t>
-          </w:r>
-          <w:r>
-            <w:rPr>
-              <w:lang w:eastAsia="hu-HU"/>
-            </w:rPr>
-            <w:t>nak.</w:t>
-          </w:r>
+            <w:t>)</w:t>
+          </w:r>
+          <w:bookmarkEnd w:id="14"/>
         </w:p>
         <w:p>
           <w:pPr>
@@ -7147,369 +7363,48 @@
             <w:rPr>
               <w:lang w:eastAsia="hu-HU"/>
             </w:rPr>
-            <w:t>Az irodaházban helyet kapott kettő darab</w:t>
+            <w:t>Itt helyezkednek el az alkalmazottak, akik irodai munkát végeznek a mindennapokban, ezért itt található a legtöbb végeszköz a hálózat</w:t>
           </w:r>
           <w:r>
             <w:rPr>
               <w:lang w:eastAsia="hu-HU"/>
             </w:rPr>
-            <w:t xml:space="preserve"> grafikus felületű Windows 2019</w:t>
+            <w:t>ban</w:t>
           </w:r>
           <w:r>
             <w:rPr>
               <w:lang w:eastAsia="hu-HU"/>
             </w:rPr>
-            <w:t xml:space="preserve"> szerver, amelyeknek lényegében ugyan az a feladatuk viszont, ha a fő szerver valamilyen ok</w:t>
-          </w:r>
-          <w:r>
-            <w:rPr>
-              <w:lang w:eastAsia="hu-HU"/>
-            </w:rPr>
-            <w:tab/>
-          </w:r>
-          <w:proofErr w:type="spellStart"/>
-          <w:r>
-            <w:rPr>
-              <w:lang w:eastAsia="hu-HU"/>
-            </w:rPr>
-            <w:t>nál</w:t>
-          </w:r>
-          <w:proofErr w:type="spellEnd"/>
-          <w:r>
-            <w:rPr>
-              <w:lang w:eastAsia="hu-HU"/>
-            </w:rPr>
-            <w:t xml:space="preserve"> fogva nem üzemel, a tartalék szerver lép életbe</w:t>
-          </w:r>
-          <w:r>
-            <w:rPr>
-              <w:lang w:eastAsia="hu-HU"/>
-            </w:rPr>
-            <w:t>, ezért is vannak más-más kapcsolókra kötve.</w:t>
-          </w:r>
-          <w:r>
-            <w:rPr>
-              <w:lang w:eastAsia="hu-HU"/>
-            </w:rPr>
-            <w:t xml:space="preserve"> </w:t>
-          </w:r>
-          <w:r>
-            <w:rPr>
-              <w:lang w:eastAsia="hu-HU"/>
-            </w:rPr>
-            <w:t>Számos szolgáltatást nyújtanak ezek a szerverek az egész Dunaföldvári telephelynek, mint például DHCP, DNS, AD</w:t>
-          </w:r>
-          <w:r>
-            <w:rPr>
-              <w:lang w:eastAsia="hu-HU"/>
-            </w:rPr>
-            <w:t xml:space="preserve">, </w:t>
-          </w:r>
-          <w:r>
-            <w:rPr>
-              <w:lang w:eastAsia="hu-HU"/>
-            </w:rPr>
-            <w:t xml:space="preserve">TFTP, </w:t>
-          </w:r>
-          <w:r>
-            <w:rPr>
-              <w:lang w:eastAsia="hu-HU"/>
-            </w:rPr>
-            <w:t>FTP, Fileserver</w:t>
-          </w:r>
-          <w:r>
-            <w:rPr>
-              <w:lang w:eastAsia="hu-HU"/>
-            </w:rPr>
-            <w:t xml:space="preserve">. Ezek mellett még a Printszerver is az irodaházban kapott helyet, amely összeköti a hálózatban a nyomtatókat az </w:t>
-          </w:r>
-          <w:r>
-            <w:rPr>
-              <w:lang w:eastAsia="hu-HU"/>
-            </w:rPr>
-            <w:t xml:space="preserve">itt dolgozók </w:t>
-          </w:r>
-          <w:proofErr w:type="spellStart"/>
-          <w:r>
-            <w:rPr>
-              <w:lang w:eastAsia="hu-HU"/>
-            </w:rPr>
-            <w:t>számítógépeivel</w:t>
-          </w:r>
-          <w:proofErr w:type="spellEnd"/>
-          <w:r>
-            <w:rPr>
-              <w:lang w:eastAsia="hu-HU"/>
-            </w:rPr>
-            <w:t>.</w:t>
+            <w:t xml:space="preserve">. </w:t>
           </w:r>
         </w:p>
         <w:p>
           <w:pPr>
-            <w:ind w:left="270" w:firstLine="581"/>
+            <w:ind w:left="270" w:firstLine="540"/>
             <w:rPr>
               <w:lang w:eastAsia="hu-HU"/>
             </w:rPr>
           </w:pPr>
-          <w:r>
-            <w:rPr>
-              <w:lang w:eastAsia="hu-HU"/>
-            </w:rPr>
-            <w:t xml:space="preserve">A </w:t>
-          </w:r>
-          <w:proofErr w:type="spellStart"/>
-          <w:r>
-            <w:rPr>
-              <w:lang w:eastAsia="hu-HU"/>
-            </w:rPr>
-            <w:t>primary</w:t>
-          </w:r>
-          <w:proofErr w:type="spellEnd"/>
-          <w:r>
-            <w:rPr>
-              <w:lang w:eastAsia="hu-HU"/>
-            </w:rPr>
-            <w:t xml:space="preserve"> </w:t>
-          </w:r>
-          <w:proofErr w:type="spellStart"/>
-          <w:r>
-            <w:rPr>
-              <w:lang w:eastAsia="hu-HU"/>
-            </w:rPr>
-            <w:t>domain</w:t>
-          </w:r>
-          <w:proofErr w:type="spellEnd"/>
-          <w:r>
-            <w:rPr>
-              <w:lang w:eastAsia="hu-HU"/>
-            </w:rPr>
-            <w:t xml:space="preserve"> </w:t>
-          </w:r>
-          <w:proofErr w:type="spellStart"/>
-          <w:r>
-            <w:rPr>
-              <w:lang w:eastAsia="hu-HU"/>
-            </w:rPr>
-            <w:t>controller</w:t>
-          </w:r>
-          <w:proofErr w:type="spellEnd"/>
-          <w:r>
-            <w:rPr>
-              <w:lang w:eastAsia="hu-HU"/>
-            </w:rPr>
-            <w:t xml:space="preserve"> az SRV_IRODA_PRIMARY</w:t>
-          </w:r>
-          <w:r>
-            <w:rPr>
-              <w:lang w:eastAsia="hu-HU"/>
-            </w:rPr>
-            <w:t>.</w:t>
-          </w:r>
-          <w:r>
-            <w:rPr>
-              <w:lang w:eastAsia="hu-HU"/>
-            </w:rPr>
-            <w:t xml:space="preserve"> A backup </w:t>
-          </w:r>
-          <w:proofErr w:type="spellStart"/>
-          <w:r>
-            <w:rPr>
-              <w:lang w:eastAsia="hu-HU"/>
-            </w:rPr>
-            <w:t>domain</w:t>
-          </w:r>
-          <w:proofErr w:type="spellEnd"/>
-          <w:r>
-            <w:rPr>
-              <w:lang w:eastAsia="hu-HU"/>
-            </w:rPr>
-            <w:t xml:space="preserve"> </w:t>
-          </w:r>
-          <w:proofErr w:type="spellStart"/>
-          <w:r>
-            <w:rPr>
-              <w:lang w:eastAsia="hu-HU"/>
-            </w:rPr>
-            <w:t>controller</w:t>
-          </w:r>
-          <w:proofErr w:type="spellEnd"/>
-          <w:r>
-            <w:rPr>
-              <w:lang w:eastAsia="hu-HU"/>
-            </w:rPr>
-            <w:t xml:space="preserve"> pedig az SRV_IRODA_BACKUP</w:t>
-          </w:r>
-          <w:r>
-            <w:rPr>
-              <w:lang w:eastAsia="hu-HU"/>
-            </w:rPr>
-            <w:t xml:space="preserve">. Több szervezeti egységre bontjuk az itt dolgozókat, </w:t>
-          </w:r>
         </w:p>
         <w:p>
           <w:pPr>
-            <w:pStyle w:val="Listaszerbekezds"/>
-            <w:numPr>
-              <w:ilvl w:val="0"/>
-              <w:numId w:val="1"/>
-            </w:numPr>
-            <w:spacing w:after="0"/>
-            <w:ind w:left="1088" w:hanging="357"/>
+            <w:ind w:left="270" w:firstLine="540"/>
             <w:rPr>
               <w:lang w:eastAsia="hu-HU"/>
             </w:rPr>
           </w:pPr>
-          <w:r>
-            <w:rPr>
-              <w:lang w:eastAsia="hu-HU"/>
-            </w:rPr>
-            <w:t>Dolgozók</w:t>
-          </w:r>
         </w:p>
         <w:p>
           <w:pPr>
-            <w:pStyle w:val="Listaszerbekezds"/>
-            <w:numPr>
-              <w:ilvl w:val="0"/>
-              <w:numId w:val="1"/>
-            </w:numPr>
-            <w:spacing w:after="0"/>
-            <w:ind w:left="1088" w:hanging="357"/>
-            <w:rPr>
-              <w:lang w:eastAsia="hu-HU"/>
-            </w:rPr>
+            <w:ind w:left="270" w:firstLine="540"/>
           </w:pPr>
-          <w:r>
-            <w:rPr>
-              <w:lang w:eastAsia="hu-HU"/>
-            </w:rPr>
-            <w:t>Főnökség</w:t>
-          </w:r>
-        </w:p>
-        <w:p>
-          <w:pPr>
-            <w:pStyle w:val="Listaszerbekezds"/>
-            <w:numPr>
-              <w:ilvl w:val="0"/>
-              <w:numId w:val="1"/>
-            </w:numPr>
-            <w:spacing w:after="0"/>
-            <w:ind w:left="1088" w:hanging="357"/>
-            <w:rPr>
-              <w:lang w:eastAsia="hu-HU"/>
-            </w:rPr>
-          </w:pPr>
-          <w:r>
-            <w:rPr>
-              <w:lang w:eastAsia="hu-HU"/>
-            </w:rPr>
-            <w:t>Üzem</w:t>
-          </w:r>
-        </w:p>
-        <w:p>
-          <w:pPr>
-            <w:pStyle w:val="Listaszerbekezds"/>
-            <w:numPr>
-              <w:ilvl w:val="0"/>
-              <w:numId w:val="1"/>
-            </w:numPr>
-            <w:spacing w:after="0"/>
-            <w:ind w:left="1088" w:hanging="357"/>
-            <w:rPr>
-              <w:lang w:eastAsia="hu-HU"/>
-            </w:rPr>
-          </w:pPr>
-          <w:r>
-            <w:rPr>
-              <w:lang w:eastAsia="hu-HU"/>
-            </w:rPr>
-            <w:t>Logisztika</w:t>
-          </w:r>
-        </w:p>
-        <w:p>
-          <w:pPr>
-            <w:pStyle w:val="Listaszerbekezds"/>
-            <w:numPr>
-              <w:ilvl w:val="0"/>
-              <w:numId w:val="1"/>
-            </w:numPr>
-            <w:spacing w:after="0"/>
-            <w:ind w:left="1088" w:hanging="357"/>
-            <w:rPr>
-              <w:lang w:eastAsia="hu-HU"/>
-            </w:rPr>
-          </w:pPr>
-          <w:r>
-            <w:rPr>
-              <w:lang w:eastAsia="hu-HU"/>
-            </w:rPr>
-            <w:t>FTP Felhasználó</w:t>
-          </w:r>
-        </w:p>
-        <w:p>
-          <w:pPr>
-            <w:ind w:left="284" w:firstLine="0"/>
-            <w:rPr>
-              <w:lang w:eastAsia="hu-HU"/>
-            </w:rPr>
-          </w:pPr>
-          <w:r>
-            <w:rPr>
-              <w:lang w:eastAsia="hu-HU"/>
-            </w:rPr>
-            <w:t xml:space="preserve">Ezeken a szervezeti egységeken belül adjuk meg az itt dolgozók adatait, mi például az email címüket, felhasználónevüket, </w:t>
-          </w:r>
-          <w:proofErr w:type="spellStart"/>
-          <w:r>
-            <w:rPr>
-              <w:lang w:eastAsia="hu-HU"/>
-            </w:rPr>
-            <w:t>jelszavukat</w:t>
-          </w:r>
-          <w:proofErr w:type="spellEnd"/>
-          <w:r>
-            <w:rPr>
-              <w:lang w:eastAsia="hu-HU"/>
-            </w:rPr>
-            <w:t xml:space="preserve"> és itt csatoljuk fel a </w:t>
-          </w:r>
-          <w:r>
-            <w:rPr>
-              <w:lang w:eastAsia="hu-HU"/>
-            </w:rPr>
-            <w:t xml:space="preserve">hálózati </w:t>
-          </w:r>
-          <w:r>
-            <w:rPr>
-              <w:lang w:eastAsia="hu-HU"/>
-            </w:rPr>
-            <w:t>meghajtókat.</w:t>
-          </w:r>
-          <w:r>
-            <w:rPr>
-              <w:lang w:eastAsia="hu-HU"/>
-            </w:rPr>
-            <w:t xml:space="preserve"> Illetve a szervezeti egységek segítségével </w:t>
-          </w:r>
-          <w:r>
-            <w:rPr>
-              <w:lang w:eastAsia="hu-HU"/>
-            </w:rPr>
-            <w:t>adhatjuk meg</w:t>
-          </w:r>
-          <w:r>
-            <w:rPr>
-              <w:lang w:eastAsia="hu-HU"/>
-            </w:rPr>
-            <w:t xml:space="preserve"> a felhasználók jogosultságait.</w:t>
-          </w:r>
         </w:p>
       </w:sdtContent>
     </w:sdt>
     <w:p>
       <w:pPr>
         <w:pStyle w:val="Cmsor2"/>
-        <w:ind w:left="180" w:firstLine="18"/>
+        <w:ind w:left="0" w:firstLine="270"/>
         <w:rPr>
           <w:rFonts w:ascii="Times New Roman" w:hAnsi="Times New Roman" w:cs="Times New Roman"/>
           <w:b/>
@@ -7519,6 +7414,79 @@
         </w:rPr>
       </w:pPr>
       <w:bookmarkStart w:id="15" w:name="_Toc127200393"/>
+      <w:r>
+        <w:drawing>
+          <wp:anchor distT="0" distB="0" distL="114300" distR="114300" simplePos="0" relativeHeight="251671552" behindDoc="0" locked="0" layoutInCell="1" allowOverlap="1" wp14:anchorId="10EAD382" wp14:editId="4DAD35C9">
+            <wp:simplePos x="0" y="0"/>
+            <wp:positionH relativeFrom="margin">
+              <wp:align>right</wp:align>
+            </wp:positionH>
+            <wp:positionV relativeFrom="paragraph">
+              <wp:posOffset>85725</wp:posOffset>
+            </wp:positionV>
+            <wp:extent cx="1713600" cy="1429200"/>
+            <wp:effectExtent l="76200" t="76200" r="134620" b="133350"/>
+            <wp:wrapSquare wrapText="bothSides"/>
+            <wp:docPr id="16" name="Kép 16"/>
+            <wp:cNvGraphicFramePr>
+              <a:graphicFrameLocks xmlns:a="http://schemas.openxmlformats.org/drawingml/2006/main" noChangeAspect="1"/>
+            </wp:cNvGraphicFramePr>
+            <a:graphic xmlns:a="http://schemas.openxmlformats.org/drawingml/2006/main">
+              <a:graphicData uri="http://schemas.openxmlformats.org/drawingml/2006/picture">
+                <pic:pic xmlns:pic="http://schemas.openxmlformats.org/drawingml/2006/picture">
+                  <pic:nvPicPr>
+                    <pic:cNvPr id="1" name=""/>
+                    <pic:cNvPicPr/>
+                  </pic:nvPicPr>
+                  <pic:blipFill>
+                    <a:blip r:embed="rId14">
+                      <a:extLst>
+                        <a:ext uri="{28A0092B-C50C-407E-A947-70E740481C1C}">
+                          <a14:useLocalDpi xmlns:a14="http://schemas.microsoft.com/office/drawing/2010/main" val="0"/>
+                        </a:ext>
+                      </a:extLst>
+                    </a:blip>
+                    <a:stretch>
+                      <a:fillRect/>
+                    </a:stretch>
+                  </pic:blipFill>
+                  <pic:spPr>
+                    <a:xfrm>
+                      <a:off x="0" y="0"/>
+                      <a:ext cx="1713600" cy="1429200"/>
+                    </a:xfrm>
+                    <a:prstGeom prst="rect">
+                      <a:avLst/>
+                    </a:prstGeom>
+                    <a:ln w="38100" cap="sq">
+                      <a:solidFill>
+                        <a:schemeClr val="accent1">
+                          <a:lumMod val="75000"/>
+                        </a:schemeClr>
+                      </a:solidFill>
+                      <a:prstDash val="solid"/>
+                      <a:miter lim="800000"/>
+                    </a:ln>
+                    <a:effectLst>
+                      <a:outerShdw blurRad="50800" dist="38100" dir="2700000" algn="tl" rotWithShape="0">
+                        <a:srgbClr val="000000">
+                          <a:alpha val="43000"/>
+                        </a:srgbClr>
+                      </a:outerShdw>
+                    </a:effectLst>
+                  </pic:spPr>
+                </pic:pic>
+              </a:graphicData>
+            </a:graphic>
+            <wp14:sizeRelH relativeFrom="page">
+              <wp14:pctWidth>0</wp14:pctWidth>
+            </wp14:sizeRelH>
+            <wp14:sizeRelV relativeFrom="page">
+              <wp14:pctHeight>0</wp14:pctHeight>
+            </wp14:sizeRelV>
+          </wp:anchor>
+        </w:drawing>
+      </w:r>
       <w:proofErr w:type="gramStart"/>
       <w:r>
         <w:rPr>
@@ -7591,6 +7559,79 @@
       </w:pPr>
       <w:bookmarkStart w:id="16" w:name="_Toc127200394"/>
       <w:r>
+        <w:drawing>
+          <wp:anchor distT="0" distB="0" distL="114300" distR="114300" simplePos="0" relativeHeight="251670528" behindDoc="0" locked="0" layoutInCell="1" allowOverlap="1" wp14:anchorId="0262F45E" wp14:editId="08F53418">
+            <wp:simplePos x="0" y="0"/>
+            <wp:positionH relativeFrom="margin">
+              <wp:align>right</wp:align>
+            </wp:positionH>
+            <wp:positionV relativeFrom="paragraph">
+              <wp:posOffset>83185</wp:posOffset>
+            </wp:positionV>
+            <wp:extent cx="1713600" cy="1386000"/>
+            <wp:effectExtent l="76200" t="76200" r="134620" b="138430"/>
+            <wp:wrapSquare wrapText="bothSides"/>
+            <wp:docPr id="14" name="Kép 14"/>
+            <wp:cNvGraphicFramePr>
+              <a:graphicFrameLocks xmlns:a="http://schemas.openxmlformats.org/drawingml/2006/main" noChangeAspect="1"/>
+            </wp:cNvGraphicFramePr>
+            <a:graphic xmlns:a="http://schemas.openxmlformats.org/drawingml/2006/main">
+              <a:graphicData uri="http://schemas.openxmlformats.org/drawingml/2006/picture">
+                <pic:pic xmlns:pic="http://schemas.openxmlformats.org/drawingml/2006/picture">
+                  <pic:nvPicPr>
+                    <pic:cNvPr id="1" name=""/>
+                    <pic:cNvPicPr/>
+                  </pic:nvPicPr>
+                  <pic:blipFill>
+                    <a:blip r:embed="rId15">
+                      <a:extLst>
+                        <a:ext uri="{28A0092B-C50C-407E-A947-70E740481C1C}">
+                          <a14:useLocalDpi xmlns:a14="http://schemas.microsoft.com/office/drawing/2010/main" val="0"/>
+                        </a:ext>
+                      </a:extLst>
+                    </a:blip>
+                    <a:stretch>
+                      <a:fillRect/>
+                    </a:stretch>
+                  </pic:blipFill>
+                  <pic:spPr>
+                    <a:xfrm>
+                      <a:off x="0" y="0"/>
+                      <a:ext cx="1713600" cy="1386000"/>
+                    </a:xfrm>
+                    <a:prstGeom prst="rect">
+                      <a:avLst/>
+                    </a:prstGeom>
+                    <a:ln w="38100" cap="sq">
+                      <a:solidFill>
+                        <a:schemeClr val="accent1">
+                          <a:lumMod val="75000"/>
+                        </a:schemeClr>
+                      </a:solidFill>
+                      <a:prstDash val="solid"/>
+                      <a:miter lim="800000"/>
+                    </a:ln>
+                    <a:effectLst>
+                      <a:outerShdw blurRad="50800" dist="38100" dir="2700000" algn="tl" rotWithShape="0">
+                        <a:srgbClr val="000000">
+                          <a:alpha val="43000"/>
+                        </a:srgbClr>
+                      </a:outerShdw>
+                    </a:effectLst>
+                  </pic:spPr>
+                </pic:pic>
+              </a:graphicData>
+            </a:graphic>
+            <wp14:sizeRelH relativeFrom="page">
+              <wp14:pctWidth>0</wp14:pctWidth>
+            </wp14:sizeRelH>
+            <wp14:sizeRelV relativeFrom="page">
+              <wp14:pctHeight>0</wp14:pctHeight>
+            </wp14:sizeRelV>
+          </wp:anchor>
+        </w:drawing>
+      </w:r>
+      <w:r>
         <w:rPr>
           <w:rFonts w:ascii="Times New Roman" w:hAnsi="Times New Roman" w:cs="Times New Roman"/>
           <w:b/>
@@ -7598,7 +7639,6 @@
           <w:sz w:val="28"/>
           <w:szCs w:val="28"/>
         </w:rPr>
-        <w:lastRenderedPageBreak/>
         <w:t xml:space="preserve">B épületrész (Narancssárga </w:t>
       </w:r>
       <w:r>
@@ -7648,6 +7688,79 @@
       </w:pPr>
       <w:bookmarkStart w:id="17" w:name="_Toc127200395"/>
       <w:r>
+        <w:drawing>
+          <wp:anchor distT="0" distB="0" distL="114300" distR="114300" simplePos="0" relativeHeight="251669504" behindDoc="0" locked="0" layoutInCell="1" allowOverlap="1" wp14:anchorId="4AE7A33B" wp14:editId="41DC288D">
+            <wp:simplePos x="0" y="0"/>
+            <wp:positionH relativeFrom="margin">
+              <wp:align>right</wp:align>
+            </wp:positionH>
+            <wp:positionV relativeFrom="paragraph">
+              <wp:posOffset>90805</wp:posOffset>
+            </wp:positionV>
+            <wp:extent cx="1728000" cy="1371600"/>
+            <wp:effectExtent l="76200" t="76200" r="139065" b="133350"/>
+            <wp:wrapSquare wrapText="bothSides"/>
+            <wp:docPr id="13" name="Kép 13"/>
+            <wp:cNvGraphicFramePr>
+              <a:graphicFrameLocks xmlns:a="http://schemas.openxmlformats.org/drawingml/2006/main" noChangeAspect="1"/>
+            </wp:cNvGraphicFramePr>
+            <a:graphic xmlns:a="http://schemas.openxmlformats.org/drawingml/2006/main">
+              <a:graphicData uri="http://schemas.openxmlformats.org/drawingml/2006/picture">
+                <pic:pic xmlns:pic="http://schemas.openxmlformats.org/drawingml/2006/picture">
+                  <pic:nvPicPr>
+                    <pic:cNvPr id="1" name=""/>
+                    <pic:cNvPicPr/>
+                  </pic:nvPicPr>
+                  <pic:blipFill>
+                    <a:blip r:embed="rId16">
+                      <a:extLst>
+                        <a:ext uri="{28A0092B-C50C-407E-A947-70E740481C1C}">
+                          <a14:useLocalDpi xmlns:a14="http://schemas.microsoft.com/office/drawing/2010/main" val="0"/>
+                        </a:ext>
+                      </a:extLst>
+                    </a:blip>
+                    <a:stretch>
+                      <a:fillRect/>
+                    </a:stretch>
+                  </pic:blipFill>
+                  <pic:spPr>
+                    <a:xfrm>
+                      <a:off x="0" y="0"/>
+                      <a:ext cx="1728000" cy="1371600"/>
+                    </a:xfrm>
+                    <a:prstGeom prst="rect">
+                      <a:avLst/>
+                    </a:prstGeom>
+                    <a:ln w="38100" cap="sq">
+                      <a:solidFill>
+                        <a:schemeClr val="accent1">
+                          <a:lumMod val="75000"/>
+                        </a:schemeClr>
+                      </a:solidFill>
+                      <a:prstDash val="solid"/>
+                      <a:miter lim="800000"/>
+                    </a:ln>
+                    <a:effectLst>
+                      <a:outerShdw blurRad="50800" dist="38100" dir="2700000" algn="tl" rotWithShape="0">
+                        <a:srgbClr val="000000">
+                          <a:alpha val="43000"/>
+                        </a:srgbClr>
+                      </a:outerShdw>
+                    </a:effectLst>
+                  </pic:spPr>
+                </pic:pic>
+              </a:graphicData>
+            </a:graphic>
+            <wp14:sizeRelH relativeFrom="page">
+              <wp14:pctWidth>0</wp14:pctWidth>
+            </wp14:sizeRelH>
+            <wp14:sizeRelV relativeFrom="page">
+              <wp14:pctHeight>0</wp14:pctHeight>
+            </wp14:sizeRelV>
+          </wp:anchor>
+        </w:drawing>
+      </w:r>
+      <w:r>
         <w:rPr>
           <w:rFonts w:ascii="Times New Roman" w:hAnsi="Times New Roman" w:cs="Times New Roman"/>
           <w:b/>
@@ -7707,6 +7820,80 @@
       </w:pPr>
       <w:bookmarkStart w:id="18" w:name="_Toc127200396"/>
       <w:r>
+        <w:lastRenderedPageBreak/>
+        <w:drawing>
+          <wp:anchor distT="0" distB="0" distL="114300" distR="114300" simplePos="0" relativeHeight="251668480" behindDoc="0" locked="0" layoutInCell="1" allowOverlap="1" wp14:anchorId="3D33623A" wp14:editId="360C8D07">
+            <wp:simplePos x="0" y="0"/>
+            <wp:positionH relativeFrom="margin">
+              <wp:align>right</wp:align>
+            </wp:positionH>
+            <wp:positionV relativeFrom="paragraph">
+              <wp:posOffset>83185</wp:posOffset>
+            </wp:positionV>
+            <wp:extent cx="1710000" cy="1573200"/>
+            <wp:effectExtent l="76200" t="76200" r="138430" b="141605"/>
+            <wp:wrapSquare wrapText="bothSides"/>
+            <wp:docPr id="12" name="Kép 12"/>
+            <wp:cNvGraphicFramePr>
+              <a:graphicFrameLocks xmlns:a="http://schemas.openxmlformats.org/drawingml/2006/main" noChangeAspect="1"/>
+            </wp:cNvGraphicFramePr>
+            <a:graphic xmlns:a="http://schemas.openxmlformats.org/drawingml/2006/main">
+              <a:graphicData uri="http://schemas.openxmlformats.org/drawingml/2006/picture">
+                <pic:pic xmlns:pic="http://schemas.openxmlformats.org/drawingml/2006/picture">
+                  <pic:nvPicPr>
+                    <pic:cNvPr id="1" name=""/>
+                    <pic:cNvPicPr/>
+                  </pic:nvPicPr>
+                  <pic:blipFill>
+                    <a:blip r:embed="rId17">
+                      <a:extLst>
+                        <a:ext uri="{28A0092B-C50C-407E-A947-70E740481C1C}">
+                          <a14:useLocalDpi xmlns:a14="http://schemas.microsoft.com/office/drawing/2010/main" val="0"/>
+                        </a:ext>
+                      </a:extLst>
+                    </a:blip>
+                    <a:stretch>
+                      <a:fillRect/>
+                    </a:stretch>
+                  </pic:blipFill>
+                  <pic:spPr>
+                    <a:xfrm>
+                      <a:off x="0" y="0"/>
+                      <a:ext cx="1710000" cy="1573200"/>
+                    </a:xfrm>
+                    <a:prstGeom prst="rect">
+                      <a:avLst/>
+                    </a:prstGeom>
+                    <a:ln w="38100" cap="sq">
+                      <a:solidFill>
+                        <a:schemeClr val="accent1">
+                          <a:lumMod val="75000"/>
+                        </a:schemeClr>
+                      </a:solidFill>
+                      <a:prstDash val="solid"/>
+                      <a:miter lim="800000"/>
+                    </a:ln>
+                    <a:effectLst>
+                      <a:outerShdw blurRad="50800" dist="38100" dir="2700000" algn="tl" rotWithShape="0">
+                        <a:srgbClr val="000000">
+                          <a:alpha val="43000"/>
+                        </a:srgbClr>
+                      </a:outerShdw>
+                    </a:effectLst>
+                  </pic:spPr>
+                </pic:pic>
+              </a:graphicData>
+            </a:graphic>
+            <wp14:sizeRelH relativeFrom="page">
+              <wp14:pctWidth>0</wp14:pctWidth>
+            </wp14:sizeRelH>
+            <wp14:sizeRelV relativeFrom="page">
+              <wp14:pctHeight>0</wp14:pctHeight>
+            </wp14:sizeRelV>
+          </wp:anchor>
+        </w:drawing>
+      </w:r>
+      <w:r>
         <w:rPr>
           <w:rFonts w:ascii="Times New Roman" w:hAnsi="Times New Roman" w:cs="Times New Roman"/>
           <w:b/>
@@ -7763,6 +7950,9 @@
       <w:r>
         <w:t>bbi elérés érdekében.</w:t>
       </w:r>
+      <w:r>
+        <w:br/>
+      </w:r>
     </w:p>
     <w:p>
       <w:pPr>
@@ -7777,6 +7967,79 @@
         </w:rPr>
       </w:pPr>
       <w:bookmarkStart w:id="19" w:name="_Toc127200397"/>
+      <w:r>
+        <w:drawing>
+          <wp:anchor distT="0" distB="0" distL="114300" distR="114300" simplePos="0" relativeHeight="251673600" behindDoc="0" locked="0" layoutInCell="1" allowOverlap="1" wp14:anchorId="799C1214" wp14:editId="1A8B1D49">
+            <wp:simplePos x="0" y="0"/>
+            <wp:positionH relativeFrom="margin">
+              <wp:align>right</wp:align>
+            </wp:positionH>
+            <wp:positionV relativeFrom="paragraph">
+              <wp:posOffset>84455</wp:posOffset>
+            </wp:positionV>
+            <wp:extent cx="1713230" cy="1648460"/>
+            <wp:effectExtent l="76200" t="76200" r="134620" b="142240"/>
+            <wp:wrapSquare wrapText="bothSides"/>
+            <wp:docPr id="19" name="Kép 19"/>
+            <wp:cNvGraphicFramePr>
+              <a:graphicFrameLocks xmlns:a="http://schemas.openxmlformats.org/drawingml/2006/main" noChangeAspect="1"/>
+            </wp:cNvGraphicFramePr>
+            <a:graphic xmlns:a="http://schemas.openxmlformats.org/drawingml/2006/main">
+              <a:graphicData uri="http://schemas.openxmlformats.org/drawingml/2006/picture">
+                <pic:pic xmlns:pic="http://schemas.openxmlformats.org/drawingml/2006/picture">
+                  <pic:nvPicPr>
+                    <pic:cNvPr id="1" name=""/>
+                    <pic:cNvPicPr/>
+                  </pic:nvPicPr>
+                  <pic:blipFill>
+                    <a:blip r:embed="rId18">
+                      <a:extLst>
+                        <a:ext uri="{28A0092B-C50C-407E-A947-70E740481C1C}">
+                          <a14:useLocalDpi xmlns:a14="http://schemas.microsoft.com/office/drawing/2010/main" val="0"/>
+                        </a:ext>
+                      </a:extLst>
+                    </a:blip>
+                    <a:stretch>
+                      <a:fillRect/>
+                    </a:stretch>
+                  </pic:blipFill>
+                  <pic:spPr>
+                    <a:xfrm>
+                      <a:off x="0" y="0"/>
+                      <a:ext cx="1713230" cy="1648460"/>
+                    </a:xfrm>
+                    <a:prstGeom prst="rect">
+                      <a:avLst/>
+                    </a:prstGeom>
+                    <a:ln w="38100" cap="sq">
+                      <a:solidFill>
+                        <a:schemeClr val="accent1">
+                          <a:lumMod val="75000"/>
+                        </a:schemeClr>
+                      </a:solidFill>
+                      <a:prstDash val="solid"/>
+                      <a:miter lim="800000"/>
+                    </a:ln>
+                    <a:effectLst>
+                      <a:outerShdw blurRad="50800" dist="38100" dir="2700000" algn="tl" rotWithShape="0">
+                        <a:srgbClr val="000000">
+                          <a:alpha val="43000"/>
+                        </a:srgbClr>
+                      </a:outerShdw>
+                    </a:effectLst>
+                  </pic:spPr>
+                </pic:pic>
+              </a:graphicData>
+            </a:graphic>
+            <wp14:sizeRelH relativeFrom="page">
+              <wp14:pctWidth>0</wp14:pctWidth>
+            </wp14:sizeRelH>
+            <wp14:sizeRelV relativeFrom="page">
+              <wp14:pctHeight>0</wp14:pctHeight>
+            </wp14:sizeRelV>
+          </wp:anchor>
+        </w:drawing>
+      </w:r>
       <w:r>
         <w:rPr>
           <w:rFonts w:ascii="Times New Roman" w:hAnsi="Times New Roman" w:cs="Times New Roman"/>
@@ -7820,6 +8083,79 @@
       </w:pPr>
       <w:bookmarkStart w:id="20" w:name="_Toc127200398"/>
       <w:r>
+        <w:drawing>
+          <wp:anchor distT="0" distB="0" distL="114300" distR="114300" simplePos="0" relativeHeight="251674624" behindDoc="0" locked="0" layoutInCell="1" allowOverlap="1" wp14:anchorId="26836BD1" wp14:editId="65EF47E4">
+            <wp:simplePos x="0" y="0"/>
+            <wp:positionH relativeFrom="margin">
+              <wp:align>right</wp:align>
+            </wp:positionH>
+            <wp:positionV relativeFrom="paragraph">
+              <wp:posOffset>88265</wp:posOffset>
+            </wp:positionV>
+            <wp:extent cx="1717200" cy="1616400"/>
+            <wp:effectExtent l="76200" t="76200" r="130810" b="136525"/>
+            <wp:wrapSquare wrapText="bothSides"/>
+            <wp:docPr id="20" name="Kép 20"/>
+            <wp:cNvGraphicFramePr>
+              <a:graphicFrameLocks xmlns:a="http://schemas.openxmlformats.org/drawingml/2006/main" noChangeAspect="1"/>
+            </wp:cNvGraphicFramePr>
+            <a:graphic xmlns:a="http://schemas.openxmlformats.org/drawingml/2006/main">
+              <a:graphicData uri="http://schemas.openxmlformats.org/drawingml/2006/picture">
+                <pic:pic xmlns:pic="http://schemas.openxmlformats.org/drawingml/2006/picture">
+                  <pic:nvPicPr>
+                    <pic:cNvPr id="1" name=""/>
+                    <pic:cNvPicPr/>
+                  </pic:nvPicPr>
+                  <pic:blipFill>
+                    <a:blip r:embed="rId19">
+                      <a:extLst>
+                        <a:ext uri="{28A0092B-C50C-407E-A947-70E740481C1C}">
+                          <a14:useLocalDpi xmlns:a14="http://schemas.microsoft.com/office/drawing/2010/main" val="0"/>
+                        </a:ext>
+                      </a:extLst>
+                    </a:blip>
+                    <a:stretch>
+                      <a:fillRect/>
+                    </a:stretch>
+                  </pic:blipFill>
+                  <pic:spPr>
+                    <a:xfrm>
+                      <a:off x="0" y="0"/>
+                      <a:ext cx="1717200" cy="1616400"/>
+                    </a:xfrm>
+                    <a:prstGeom prst="rect">
+                      <a:avLst/>
+                    </a:prstGeom>
+                    <a:ln w="38100" cap="sq">
+                      <a:solidFill>
+                        <a:schemeClr val="accent1">
+                          <a:lumMod val="75000"/>
+                        </a:schemeClr>
+                      </a:solidFill>
+                      <a:prstDash val="solid"/>
+                      <a:miter lim="800000"/>
+                    </a:ln>
+                    <a:effectLst>
+                      <a:outerShdw blurRad="50800" dist="38100" dir="2700000" algn="tl" rotWithShape="0">
+                        <a:srgbClr val="000000">
+                          <a:alpha val="43000"/>
+                        </a:srgbClr>
+                      </a:outerShdw>
+                    </a:effectLst>
+                  </pic:spPr>
+                </pic:pic>
+              </a:graphicData>
+            </a:graphic>
+            <wp14:sizeRelH relativeFrom="page">
+              <wp14:pctWidth>0</wp14:pctWidth>
+            </wp14:sizeRelH>
+            <wp14:sizeRelV relativeFrom="page">
+              <wp14:pctHeight>0</wp14:pctHeight>
+            </wp14:sizeRelV>
+          </wp:anchor>
+        </w:drawing>
+      </w:r>
+      <w:r>
         <w:rPr>
           <w:rFonts w:ascii="Times New Roman" w:hAnsi="Times New Roman" w:cs="Times New Roman"/>
           <w:b/>
@@ -7847,6 +8183,31 @@
     </w:p>
     <w:p>
       <w:pPr>
+        <w:spacing w:line="259" w:lineRule="auto"/>
+        <w:ind w:left="0" w:firstLine="0"/>
+        <w:jc w:val="left"/>
+        <w:rPr>
+          <w:rFonts w:eastAsiaTheme="majorEastAsia"/>
+          <w:b/>
+          <w:bCs/>
+          <w:color w:val="2F5496" w:themeColor="accent1" w:themeShade="BF"/>
+          <w:sz w:val="28"/>
+          <w:szCs w:val="28"/>
+        </w:rPr>
+      </w:pPr>
+      <w:bookmarkStart w:id="21" w:name="_Toc127200399"/>
+      <w:r>
+        <w:rPr>
+          <w:b/>
+          <w:bCs/>
+          <w:sz w:val="28"/>
+          <w:szCs w:val="28"/>
+        </w:rPr>
+        <w:br w:type="page"/>
+      </w:r>
+    </w:p>
+    <w:p>
+      <w:pPr>
         <w:pStyle w:val="Cmsor2"/>
         <w:ind w:left="0" w:firstLine="284"/>
         <w:rPr>
@@ -7857,7 +8218,80 @@
           <w:szCs w:val="28"/>
         </w:rPr>
       </w:pPr>
-      <w:bookmarkStart w:id="21" w:name="_Toc127200399"/>
+      <w:r>
+        <w:lastRenderedPageBreak/>
+        <w:drawing>
+          <wp:anchor distT="0" distB="0" distL="114300" distR="114300" simplePos="0" relativeHeight="251675648" behindDoc="0" locked="0" layoutInCell="1" allowOverlap="1" wp14:anchorId="5713E240" wp14:editId="27A5F5E2">
+            <wp:simplePos x="0" y="0"/>
+            <wp:positionH relativeFrom="margin">
+              <wp:align>right</wp:align>
+            </wp:positionH>
+            <wp:positionV relativeFrom="paragraph">
+              <wp:posOffset>76200</wp:posOffset>
+            </wp:positionV>
+            <wp:extent cx="1475740" cy="1809750"/>
+            <wp:effectExtent l="76200" t="76200" r="124460" b="133350"/>
+            <wp:wrapSquare wrapText="bothSides"/>
+            <wp:docPr id="21" name="Kép 21"/>
+            <wp:cNvGraphicFramePr>
+              <a:graphicFrameLocks xmlns:a="http://schemas.openxmlformats.org/drawingml/2006/main" noChangeAspect="1"/>
+            </wp:cNvGraphicFramePr>
+            <a:graphic xmlns:a="http://schemas.openxmlformats.org/drawingml/2006/main">
+              <a:graphicData uri="http://schemas.openxmlformats.org/drawingml/2006/picture">
+                <pic:pic xmlns:pic="http://schemas.openxmlformats.org/drawingml/2006/picture">
+                  <pic:nvPicPr>
+                    <pic:cNvPr id="1" name=""/>
+                    <pic:cNvPicPr/>
+                  </pic:nvPicPr>
+                  <pic:blipFill>
+                    <a:blip r:embed="rId20">
+                      <a:extLst>
+                        <a:ext uri="{28A0092B-C50C-407E-A947-70E740481C1C}">
+                          <a14:useLocalDpi xmlns:a14="http://schemas.microsoft.com/office/drawing/2010/main" val="0"/>
+                        </a:ext>
+                      </a:extLst>
+                    </a:blip>
+                    <a:stretch>
+                      <a:fillRect/>
+                    </a:stretch>
+                  </pic:blipFill>
+                  <pic:spPr>
+                    <a:xfrm>
+                      <a:off x="0" y="0"/>
+                      <a:ext cx="1475740" cy="1809750"/>
+                    </a:xfrm>
+                    <a:prstGeom prst="rect">
+                      <a:avLst/>
+                    </a:prstGeom>
+                    <a:ln w="38100" cap="sq">
+                      <a:solidFill>
+                        <a:schemeClr val="accent1">
+                          <a:lumMod val="75000"/>
+                        </a:schemeClr>
+                      </a:solidFill>
+                      <a:prstDash val="solid"/>
+                      <a:miter lim="800000"/>
+                    </a:ln>
+                    <a:effectLst>
+                      <a:outerShdw blurRad="50800" dist="38100" dir="2700000" algn="tl" rotWithShape="0">
+                        <a:srgbClr val="000000">
+                          <a:alpha val="43000"/>
+                        </a:srgbClr>
+                      </a:outerShdw>
+                    </a:effectLst>
+                  </pic:spPr>
+                </pic:pic>
+              </a:graphicData>
+            </a:graphic>
+            <wp14:sizeRelH relativeFrom="page">
+              <wp14:pctWidth>0</wp14:pctWidth>
+            </wp14:sizeRelH>
+            <wp14:sizeRelV relativeFrom="page">
+              <wp14:pctHeight>0</wp14:pctHeight>
+            </wp14:sizeRelV>
+          </wp:anchor>
+        </w:drawing>
+      </w:r>
       <w:r>
         <w:rPr>
           <w:rFonts w:ascii="Times New Roman" w:hAnsi="Times New Roman" w:cs="Times New Roman"/>
@@ -7895,6 +8329,423 @@
     </w:p>
     <w:p>
       <w:pPr>
+        <w:pStyle w:val="Cmsor2"/>
+        <w:ind w:left="0" w:firstLine="284"/>
+        <w:rPr>
+          <w:rFonts w:ascii="Times New Roman" w:hAnsi="Times New Roman" w:cs="Times New Roman"/>
+          <w:b/>
+          <w:bCs/>
+          <w:sz w:val="28"/>
+          <w:szCs w:val="28"/>
+        </w:rPr>
+      </w:pPr>
+      <w:r>
+        <w:rPr>
+          <w:rFonts w:ascii="Times New Roman" w:hAnsi="Times New Roman" w:cs="Times New Roman"/>
+          <w:b/>
+          <w:bCs/>
+          <w:sz w:val="28"/>
+          <w:szCs w:val="28"/>
+        </w:rPr>
+        <w:t>Szerverszoba</w:t>
+      </w:r>
+    </w:p>
+    <w:p>
+      <w:pPr>
+        <w:ind w:left="270" w:firstLine="540"/>
+        <w:rPr>
+          <w:lang w:eastAsia="hu-HU"/>
+        </w:rPr>
+      </w:pPr>
+      <w:r>
+        <w:rPr>
+          <w:lang w:eastAsia="hu-HU"/>
+        </w:rPr>
+        <w:t>A szerverszoba</w:t>
+      </w:r>
+      <w:r>
+        <w:rPr>
+          <w:lang w:eastAsia="hu-HU"/>
+        </w:rPr>
+        <w:t xml:space="preserve"> </w:t>
+      </w:r>
+      <w:r>
+        <w:rPr>
+          <w:lang w:eastAsia="hu-HU"/>
+        </w:rPr>
+        <w:t xml:space="preserve">az egész </w:t>
+      </w:r>
+      <w:proofErr w:type="spellStart"/>
+      <w:r>
+        <w:rPr>
+          <w:lang w:eastAsia="hu-HU"/>
+        </w:rPr>
+        <w:t>t</w:t>
+      </w:r>
+      <w:r>
+        <w:rPr>
+          <w:lang w:eastAsia="hu-HU"/>
+        </w:rPr>
+        <w:t>elephelyet</w:t>
+      </w:r>
+      <w:proofErr w:type="spellEnd"/>
+      <w:r>
+        <w:rPr>
+          <w:lang w:eastAsia="hu-HU"/>
+        </w:rPr>
+        <w:t xml:space="preserve"> ellátó </w:t>
+      </w:r>
+      <w:r>
+        <w:rPr>
+          <w:lang w:eastAsia="hu-HU"/>
+        </w:rPr>
+        <w:t>helyiség</w:t>
+      </w:r>
+      <w:r>
+        <w:rPr>
+          <w:lang w:eastAsia="hu-HU"/>
+        </w:rPr>
+        <w:t>.</w:t>
+      </w:r>
+      <w:r>
+        <w:rPr>
+          <w:lang w:eastAsia="hu-HU"/>
+        </w:rPr>
+        <w:t xml:space="preserve"> </w:t>
+      </w:r>
+      <w:r>
+        <w:rPr>
+          <w:lang w:eastAsia="hu-HU"/>
+        </w:rPr>
+        <w:t>A</w:t>
+      </w:r>
+      <w:r>
+        <w:rPr>
+          <w:lang w:eastAsia="hu-HU"/>
+        </w:rPr>
+        <w:t xml:space="preserve"> szerverszobában </w:t>
+      </w:r>
+      <w:r>
+        <w:rPr>
+          <w:lang w:eastAsia="hu-HU"/>
+        </w:rPr>
+        <w:t xml:space="preserve">helyet kapott kettő darab grafikus felületű Windows 2019 szerver, amelyeknek lényegében ugyan az a feladatuk viszont, ha a fő szerver valamilyen oknál fogva nem üzemel, a tartalék szerver lép életbe, ezért is vannak más-más kapcsolókra kötve. Számos szolgáltatást nyújtanak ezek a szerverek az egész Dunaföldvári telephelynek, mint például DHCP, DNS, AD, TFTP, FTP, Fileserver. Ezek mellett még a Printszerver is az irodaházban kapott helyet, amely összeköti a hálózatban a nyomtatókat az itt dolgozók </w:t>
+      </w:r>
+      <w:proofErr w:type="spellStart"/>
+      <w:r>
+        <w:rPr>
+          <w:lang w:eastAsia="hu-HU"/>
+        </w:rPr>
+        <w:t>számítógépeivel</w:t>
+      </w:r>
+      <w:proofErr w:type="spellEnd"/>
+      <w:r>
+        <w:rPr>
+          <w:lang w:eastAsia="hu-HU"/>
+        </w:rPr>
+        <w:t>.</w:t>
+      </w:r>
+    </w:p>
+    <w:p>
+      <w:pPr>
+        <w:ind w:left="270" w:firstLine="581"/>
+        <w:rPr>
+          <w:lang w:eastAsia="hu-HU"/>
+        </w:rPr>
+      </w:pPr>
+      <w:r>
+        <w:drawing>
+          <wp:anchor distT="0" distB="0" distL="114300" distR="114300" simplePos="0" relativeHeight="251676672" behindDoc="0" locked="0" layoutInCell="1" allowOverlap="1" wp14:anchorId="70CED324" wp14:editId="72F3CB38">
+            <wp:simplePos x="0" y="0"/>
+            <wp:positionH relativeFrom="margin">
+              <wp:align>center</wp:align>
+            </wp:positionH>
+            <wp:positionV relativeFrom="paragraph">
+              <wp:posOffset>632460</wp:posOffset>
+            </wp:positionV>
+            <wp:extent cx="5850255" cy="2215515"/>
+            <wp:effectExtent l="76200" t="76200" r="131445" b="127635"/>
+            <wp:wrapSquare wrapText="bothSides"/>
+            <wp:docPr id="9" name="Kép 9"/>
+            <wp:cNvGraphicFramePr>
+              <a:graphicFrameLocks xmlns:a="http://schemas.openxmlformats.org/drawingml/2006/main" noChangeAspect="1"/>
+            </wp:cNvGraphicFramePr>
+            <a:graphic xmlns:a="http://schemas.openxmlformats.org/drawingml/2006/main">
+              <a:graphicData uri="http://schemas.openxmlformats.org/drawingml/2006/picture">
+                <pic:pic xmlns:pic="http://schemas.openxmlformats.org/drawingml/2006/picture">
+                  <pic:nvPicPr>
+                    <pic:cNvPr id="1" name=""/>
+                    <pic:cNvPicPr/>
+                  </pic:nvPicPr>
+                  <pic:blipFill>
+                    <a:blip r:embed="rId21">
+                      <a:extLst>
+                        <a:ext uri="{28A0092B-C50C-407E-A947-70E740481C1C}">
+                          <a14:useLocalDpi xmlns:a14="http://schemas.microsoft.com/office/drawing/2010/main" val="0"/>
+                        </a:ext>
+                      </a:extLst>
+                    </a:blip>
+                    <a:stretch>
+                      <a:fillRect/>
+                    </a:stretch>
+                  </pic:blipFill>
+                  <pic:spPr>
+                    <a:xfrm>
+                      <a:off x="0" y="0"/>
+                      <a:ext cx="5850255" cy="2215515"/>
+                    </a:xfrm>
+                    <a:prstGeom prst="rect">
+                      <a:avLst/>
+                    </a:prstGeom>
+                    <a:ln w="38100" cap="sq">
+                      <a:solidFill>
+                        <a:schemeClr val="accent1">
+                          <a:lumMod val="75000"/>
+                        </a:schemeClr>
+                      </a:solidFill>
+                      <a:prstDash val="solid"/>
+                      <a:miter lim="800000"/>
+                    </a:ln>
+                    <a:effectLst>
+                      <a:outerShdw blurRad="50800" dist="38100" dir="2700000" algn="tl" rotWithShape="0">
+                        <a:srgbClr val="000000">
+                          <a:alpha val="43000"/>
+                        </a:srgbClr>
+                      </a:outerShdw>
+                    </a:effectLst>
+                  </pic:spPr>
+                </pic:pic>
+              </a:graphicData>
+            </a:graphic>
+            <wp14:sizeRelH relativeFrom="page">
+              <wp14:pctWidth>0</wp14:pctWidth>
+            </wp14:sizeRelH>
+            <wp14:sizeRelV relativeFrom="page">
+              <wp14:pctHeight>0</wp14:pctHeight>
+            </wp14:sizeRelV>
+          </wp:anchor>
+        </w:drawing>
+      </w:r>
+      <w:r>
+        <w:rPr>
+          <w:lang w:eastAsia="hu-HU"/>
+        </w:rPr>
+        <w:t xml:space="preserve">A </w:t>
+      </w:r>
+      <w:proofErr w:type="spellStart"/>
+      <w:r>
+        <w:rPr>
+          <w:lang w:eastAsia="hu-HU"/>
+        </w:rPr>
+        <w:t>primary</w:t>
+      </w:r>
+      <w:proofErr w:type="spellEnd"/>
+      <w:r>
+        <w:rPr>
+          <w:lang w:eastAsia="hu-HU"/>
+        </w:rPr>
+        <w:t xml:space="preserve"> </w:t>
+      </w:r>
+      <w:proofErr w:type="spellStart"/>
+      <w:r>
+        <w:rPr>
+          <w:lang w:eastAsia="hu-HU"/>
+        </w:rPr>
+        <w:t>domain</w:t>
+      </w:r>
+      <w:proofErr w:type="spellEnd"/>
+      <w:r>
+        <w:rPr>
+          <w:lang w:eastAsia="hu-HU"/>
+        </w:rPr>
+        <w:t xml:space="preserve"> </w:t>
+      </w:r>
+      <w:proofErr w:type="spellStart"/>
+      <w:r>
+        <w:rPr>
+          <w:lang w:eastAsia="hu-HU"/>
+        </w:rPr>
+        <w:t>controller</w:t>
+      </w:r>
+      <w:proofErr w:type="spellEnd"/>
+      <w:r>
+        <w:rPr>
+          <w:lang w:eastAsia="hu-HU"/>
+        </w:rPr>
+        <w:t xml:space="preserve"> az SRV_IRODA_PRIMARY. A backup </w:t>
+      </w:r>
+      <w:proofErr w:type="spellStart"/>
+      <w:r>
+        <w:rPr>
+          <w:lang w:eastAsia="hu-HU"/>
+        </w:rPr>
+        <w:t>domain</w:t>
+      </w:r>
+      <w:proofErr w:type="spellEnd"/>
+      <w:r>
+        <w:rPr>
+          <w:lang w:eastAsia="hu-HU"/>
+        </w:rPr>
+        <w:t xml:space="preserve"> </w:t>
+      </w:r>
+      <w:proofErr w:type="spellStart"/>
+      <w:r>
+        <w:rPr>
+          <w:lang w:eastAsia="hu-HU"/>
+        </w:rPr>
+        <w:t>controller</w:t>
+      </w:r>
+      <w:proofErr w:type="spellEnd"/>
+      <w:r>
+        <w:rPr>
+          <w:lang w:eastAsia="hu-HU"/>
+        </w:rPr>
+        <w:t xml:space="preserve"> pedig az SRV_IRODA_BACKUP. Több szervezeti egységre bontjuk az itt dolgozókat, </w:t>
+      </w:r>
+    </w:p>
+    <w:p>
+      <w:pPr>
+        <w:pStyle w:val="Listaszerbekezds"/>
+        <w:numPr>
+          <w:ilvl w:val="0"/>
+          <w:numId w:val="1"/>
+        </w:numPr>
+        <w:spacing w:after="0"/>
+        <w:ind w:left="1088" w:hanging="357"/>
+        <w:rPr>
+          <w:lang w:eastAsia="hu-HU"/>
+        </w:rPr>
+      </w:pPr>
+      <w:r>
+        <w:rPr>
+          <w:lang w:eastAsia="hu-HU"/>
+        </w:rPr>
+        <w:t>Dolgozók</w:t>
+      </w:r>
+    </w:p>
+    <w:p>
+      <w:pPr>
+        <w:pStyle w:val="Listaszerbekezds"/>
+        <w:numPr>
+          <w:ilvl w:val="0"/>
+          <w:numId w:val="1"/>
+        </w:numPr>
+        <w:spacing w:after="0"/>
+        <w:ind w:left="1088" w:hanging="357"/>
+        <w:rPr>
+          <w:lang w:eastAsia="hu-HU"/>
+        </w:rPr>
+      </w:pPr>
+      <w:r>
+        <w:rPr>
+          <w:lang w:eastAsia="hu-HU"/>
+        </w:rPr>
+        <w:t>Főnökség</w:t>
+      </w:r>
+    </w:p>
+    <w:p>
+      <w:pPr>
+        <w:pStyle w:val="Listaszerbekezds"/>
+        <w:numPr>
+          <w:ilvl w:val="0"/>
+          <w:numId w:val="1"/>
+        </w:numPr>
+        <w:spacing w:after="0"/>
+        <w:ind w:left="1088" w:hanging="357"/>
+        <w:rPr>
+          <w:lang w:eastAsia="hu-HU"/>
+        </w:rPr>
+      </w:pPr>
+      <w:r>
+        <w:rPr>
+          <w:lang w:eastAsia="hu-HU"/>
+        </w:rPr>
+        <w:t>Üzem</w:t>
+      </w:r>
+    </w:p>
+    <w:p>
+      <w:pPr>
+        <w:pStyle w:val="Listaszerbekezds"/>
+        <w:numPr>
+          <w:ilvl w:val="0"/>
+          <w:numId w:val="1"/>
+        </w:numPr>
+        <w:spacing w:after="0"/>
+        <w:ind w:left="1088" w:hanging="357"/>
+        <w:rPr>
+          <w:lang w:eastAsia="hu-HU"/>
+        </w:rPr>
+      </w:pPr>
+      <w:r>
+        <w:rPr>
+          <w:lang w:eastAsia="hu-HU"/>
+        </w:rPr>
+        <w:t>Logisztika</w:t>
+      </w:r>
+    </w:p>
+    <w:p>
+      <w:pPr>
+        <w:pStyle w:val="Listaszerbekezds"/>
+        <w:numPr>
+          <w:ilvl w:val="0"/>
+          <w:numId w:val="1"/>
+        </w:numPr>
+        <w:spacing w:after="0"/>
+        <w:ind w:left="1088" w:hanging="357"/>
+        <w:rPr>
+          <w:lang w:eastAsia="hu-HU"/>
+        </w:rPr>
+      </w:pPr>
+      <w:r>
+        <w:rPr>
+          <w:lang w:eastAsia="hu-HU"/>
+        </w:rPr>
+        <w:t>FTP Felhasználó</w:t>
+      </w:r>
+    </w:p>
+    <w:p>
+      <w:pPr>
+        <w:ind w:left="0" w:firstLine="0"/>
+        <w:rPr>
+          <w:lang w:eastAsia="hu-HU"/>
+        </w:rPr>
+      </w:pPr>
+      <w:r>
+        <w:rPr>
+          <w:lang w:eastAsia="hu-HU"/>
+        </w:rPr>
+        <w:lastRenderedPageBreak/>
+        <w:t xml:space="preserve">Ezeken a szervezeti egységeken belül adjuk meg az itt dolgozók adatait, mi például az email címüket, felhasználónevüket, </w:t>
+      </w:r>
+      <w:proofErr w:type="spellStart"/>
+      <w:r>
+        <w:rPr>
+          <w:lang w:eastAsia="hu-HU"/>
+        </w:rPr>
+        <w:t>jelszavukat</w:t>
+      </w:r>
+      <w:proofErr w:type="spellEnd"/>
+      <w:r>
+        <w:rPr>
+          <w:lang w:eastAsia="hu-HU"/>
+        </w:rPr>
+        <w:t xml:space="preserve"> és itt csatoljuk fel a hálózati meghajtókat. Illetve a</w:t>
+      </w:r>
+      <w:r>
+        <w:rPr>
+          <w:lang w:eastAsia="hu-HU"/>
+        </w:rPr>
+        <w:t xml:space="preserve"> </w:t>
+      </w:r>
+      <w:r>
+        <w:rPr>
+          <w:lang w:eastAsia="hu-HU"/>
+        </w:rPr>
+        <w:t>szervezeti egységek segítségével adhatjuk meg a felhasználók jogosultságait.</w:t>
+      </w:r>
+    </w:p>
+    <w:p>
+      <w:pPr>
         <w:pStyle w:val="Cmsor1"/>
         <w:ind w:left="142" w:firstLine="0"/>
         <w:rPr>
@@ -7910,7 +8761,6 @@
           <w:b/>
           <w:bCs/>
         </w:rPr>
-        <w:lastRenderedPageBreak/>
         <w:t>Adatközpont (Felhő)</w:t>
       </w:r>
       <w:bookmarkEnd w:id="22"/>
@@ -8992,7 +9842,7 @@
                     <pic:cNvPicPr/>
                   </pic:nvPicPr>
                   <pic:blipFill>
-                    <a:blip r:embed="rId14">
+                    <a:blip r:embed="rId22">
                       <a:extLst>
                         <a:ext uri="{28A0092B-C50C-407E-A947-70E740481C1C}">
                           <a14:useLocalDpi xmlns:a14="http://schemas.microsoft.com/office/drawing/2010/main" val="0"/>
@@ -9195,6 +10045,7 @@
         <w:rPr>
           <w:i/>
           <w:iCs/>
+          <w:noProof/>
         </w:rPr>
         <w:drawing>
           <wp:anchor distT="0" distB="0" distL="114300" distR="114300" simplePos="0" relativeHeight="251667456" behindDoc="0" locked="0" layoutInCell="1" allowOverlap="1" wp14:anchorId="2D80C867" wp14:editId="4656287B">
@@ -9220,7 +10071,7 @@
                     <pic:cNvPicPr/>
                   </pic:nvPicPr>
                   <pic:blipFill>
-                    <a:blip r:embed="rId15">
+                    <a:blip r:embed="rId23">
                       <a:extLst>
                         <a:ext uri="{28A0092B-C50C-407E-A947-70E740481C1C}">
                           <a14:useLocalDpi xmlns:a14="http://schemas.microsoft.com/office/drawing/2010/main" val="0"/>
@@ -10072,7 +10923,7 @@
                     <pic:cNvPicPr/>
                   </pic:nvPicPr>
                   <pic:blipFill>
-                    <a:blip r:embed="rId16">
+                    <a:blip r:embed="rId24">
                       <a:extLst>
                         <a:ext uri="{28A0092B-C50C-407E-A947-70E740481C1C}">
                           <a14:useLocalDpi xmlns:a14="http://schemas.microsoft.com/office/drawing/2010/main" val="0"/>
@@ -10277,6 +11128,7 @@
         <w:rPr>
           <w:i/>
           <w:iCs/>
+          <w:noProof/>
         </w:rPr>
         <w:drawing>
           <wp:anchor distT="0" distB="0" distL="114300" distR="114300" simplePos="0" relativeHeight="251666432" behindDoc="0" locked="0" layoutInCell="1" allowOverlap="1" wp14:anchorId="271B9D59" wp14:editId="6FD51E23">
@@ -10302,7 +11154,7 @@
                     <pic:cNvPicPr/>
                   </pic:nvPicPr>
                   <pic:blipFill>
-                    <a:blip r:embed="rId17">
+                    <a:blip r:embed="rId25">
                       <a:extLst>
                         <a:ext uri="{28A0092B-C50C-407E-A947-70E740481C1C}">
                           <a14:useLocalDpi xmlns:a14="http://schemas.microsoft.com/office/drawing/2010/main" val="0"/>
@@ -11770,6 +12622,7 @@
       </w:pPr>
       <w:proofErr w:type="spellStart"/>
       <w:r>
+        <w:lastRenderedPageBreak/>
         <w:t>User</w:t>
       </w:r>
       <w:proofErr w:type="spellEnd"/>
@@ -11850,7 +12703,6 @@
           <w:b/>
           <w:bCs/>
         </w:rPr>
-        <w:lastRenderedPageBreak/>
         <w:t>Forrásjegyzék</w:t>
       </w:r>
       <w:bookmarkEnd w:id="59"/>
@@ -11863,7 +12715,7 @@
           <w:rStyle w:val="Hiperhivatkozs"/>
         </w:rPr>
       </w:pPr>
-      <w:hyperlink r:id="rId18" w:history="1">
+      <w:hyperlink r:id="rId26" w:history="1">
         <w:proofErr w:type="spellStart"/>
         <w:r>
           <w:rPr>
@@ -11885,7 +12737,7 @@
         <w:ind w:firstLine="0"/>
         <w:jc w:val="left"/>
       </w:pPr>
-      <w:hyperlink r:id="rId19" w:history="1">
+      <w:hyperlink r:id="rId27" w:history="1">
         <w:r>
           <w:rPr>
             <w:rStyle w:val="Hiperhivatkozs"/>
@@ -11895,9 +12747,9 @@
       </w:hyperlink>
     </w:p>
     <w:sectPr>
-      <w:headerReference w:type="even" r:id="rId20"/>
-      <w:headerReference w:type="default" r:id="rId21"/>
-      <w:footerReference w:type="default" r:id="rId22"/>
+      <w:headerReference w:type="even" r:id="rId28"/>
+      <w:headerReference w:type="default" r:id="rId29"/>
+      <w:footerReference w:type="default" r:id="rId30"/>
       <w:pgSz w:w="11906" w:h="16838"/>
       <w:pgMar w:top="1417" w:right="1417" w:bottom="1417" w:left="1276" w:header="708" w:footer="708" w:gutter="0"/>
       <w:pgNumType w:start="1"/>
@@ -12043,12 +12895,13 @@
     <w:r>
       <w:t>Cégleírás</w:t>
     </w:r>
-  </w:p>
-  <w:p>
-    <w:pPr>
-      <w:pStyle w:val="lfej"/>
-      <w:jc w:val="right"/>
-    </w:pPr>
+    <w:r>
+      <w:br/>
+      <w:t>Használt protokollok</w:t>
+    </w:r>
+    <w:r>
+      <w:br/>
+    </w:r>
     <w:proofErr w:type="spellStart"/>
     <w:r>
       <w:t>Spanning</w:t>

</xml_diff>